<commit_message>
done with constructor and destructors
</commit_message>
<xml_diff>
--- a/cpp/main.docx
+++ b/cpp/main.docx
@@ -2,10 +2,1687 @@
 <file path=word/document.xml><?xml version="1.0" encoding="utf-8"?>
 <w:document xmlns:wpc="http://schemas.microsoft.com/office/word/2010/wordprocessingCanvas" xmlns:cx="http://schemas.microsoft.com/office/drawing/2014/chartex" xmlns:cx1="http://schemas.microsoft.com/office/drawing/2015/9/8/chartex" xmlns:cx2="http://schemas.microsoft.com/office/drawing/2015/10/21/chartex" xmlns:cx3="http://schemas.microsoft.com/office/drawing/2016/5/9/chartex" xmlns:cx4="http://schemas.microsoft.com/office/drawing/2016/5/10/chartex" xmlns:cx5="http://schemas.microsoft.com/office/drawing/2016/5/11/chartex" xmlns:cx6="http://schemas.microsoft.com/office/drawing/2016/5/12/chartex" xmlns:cx7="http://schemas.microsoft.com/office/drawing/2016/5/13/chartex" xmlns:cx8="http://schemas.microsoft.com/office/drawing/2016/5/14/chartex" xmlns:mc="http://schemas.openxmlformats.org/markup-compatibility/2006" xmlns:aink="http://schemas.microsoft.com/office/drawing/2016/ink" xmlns:am3d="http://schemas.microsoft.com/office/drawing/2017/model3d" xmlns:o="urn:schemas-microsoft-com:office:office" xmlns:r="http://schemas.openxmlformats.org/officeDocument/2006/relationships" xmlns:m="http://schemas.openxmlformats.org/officeDocument/2006/math" xmlns:v="urn:schemas-microsoft-com:vml" xmlns:wp14="http://schemas.microsoft.com/office/word/2010/wordprocessingDrawing" xmlns:wp="http://schemas.openxmlformats.org/drawingml/2006/wordprocessingDrawing" xmlns:w10="urn:schemas-microsoft-com:office:word" xmlns:w="http://schemas.openxmlformats.org/wordprocessingml/2006/main" xmlns:w14="http://schemas.microsoft.com/office/word/2010/wordml" xmlns:w15="http://schemas.microsoft.com/office/word/2012/wordml" xmlns:w16cex="http://schemas.microsoft.com/office/word/2018/wordml/cex" xmlns:w16cid="http://schemas.microsoft.com/office/word/2016/wordml/cid" xmlns:w16="http://schemas.microsoft.com/office/word/2018/wordml" xmlns:w16se="http://schemas.microsoft.com/office/word/2015/wordml/symex" xmlns:wpg="http://schemas.microsoft.com/office/word/2010/wordprocessingGroup" xmlns:wpi="http://schemas.microsoft.com/office/word/2010/wordprocessingInk" xmlns:wne="http://schemas.microsoft.com/office/word/2006/wordml" xmlns:wps="http://schemas.microsoft.com/office/word/2010/wordprocessingShape" mc:Ignorable="w14 w15 w16se w16cid w16 w16cex wp14">
   <w:body>
-    <w:p/>
+    <w:p>
+      <w:pPr>
+        <w:rPr>
+          <w:color w:val="FF0000"/>
+          <w:lang w:val="en-US"/>
+        </w:rPr>
+      </w:pPr>
+    </w:p>
+    <w:p>
+      <w:pPr>
+        <w:rPr>
+          <w:color w:val="FF0000"/>
+          <w:lang w:val="en-US"/>
+        </w:rPr>
+      </w:pPr>
+      <w:r>
+        <w:rPr>
+          <w:noProof/>
+          <w:color w:val="FF0000"/>
+          <w:lang w:val="en-US"/>
+        </w:rPr>
+        <mc:AlternateContent>
+          <mc:Choice Requires="wps">
+            <w:drawing>
+              <wp:anchor distT="0" distB="0" distL="114300" distR="114300" simplePos="0" relativeHeight="251663360" behindDoc="0" locked="0" layoutInCell="1" allowOverlap="1" wp14:anchorId="5958006A" wp14:editId="27F175FB">
+                <wp:simplePos x="0" y="0"/>
+                <wp:positionH relativeFrom="column">
+                  <wp:posOffset>69850</wp:posOffset>
+                </wp:positionH>
+                <wp:positionV relativeFrom="paragraph">
+                  <wp:posOffset>7150100</wp:posOffset>
+                </wp:positionV>
+                <wp:extent cx="6470650" cy="2546350"/>
+                <wp:effectExtent l="0" t="0" r="25400" b="25400"/>
+                <wp:wrapNone/>
+                <wp:docPr id="6" name="Rectangle: Rounded Corners 6"/>
+                <wp:cNvGraphicFramePr/>
+                <a:graphic xmlns:a="http://schemas.openxmlformats.org/drawingml/2006/main">
+                  <a:graphicData uri="http://schemas.microsoft.com/office/word/2010/wordprocessingShape">
+                    <wps:wsp>
+                      <wps:cNvSpPr/>
+                      <wps:spPr>
+                        <a:xfrm>
+                          <a:off x="0" y="0"/>
+                          <a:ext cx="6470650" cy="2546350"/>
+                        </a:xfrm>
+                        <a:prstGeom prst="roundRect">
+                          <a:avLst/>
+                        </a:prstGeom>
+                        <a:solidFill>
+                          <a:schemeClr val="accent2">
+                            <a:lumMod val="40000"/>
+                            <a:lumOff val="60000"/>
+                          </a:schemeClr>
+                        </a:solidFill>
+                      </wps:spPr>
+                      <wps:style>
+                        <a:lnRef idx="2">
+                          <a:schemeClr val="accent1">
+                            <a:shade val="50000"/>
+                          </a:schemeClr>
+                        </a:lnRef>
+                        <a:fillRef idx="1">
+                          <a:schemeClr val="accent1"/>
+                        </a:fillRef>
+                        <a:effectRef idx="0">
+                          <a:schemeClr val="accent1"/>
+                        </a:effectRef>
+                        <a:fontRef idx="minor">
+                          <a:schemeClr val="lt1"/>
+                        </a:fontRef>
+                      </wps:style>
+                      <wps:txbx>
+                        <w:txbxContent>
+                          <w:p>
+                            <w:pPr>
+                              <w:jc w:val="center"/>
+                              <w:rPr>
+                                <w:color w:val="00B050"/>
+                                <w:sz w:val="32"/>
+                                <w:szCs w:val="32"/>
+                              </w:rPr>
+                            </w:pPr>
+                            <w:r>
+                              <w:rPr>
+                                <w:color w:val="00B050"/>
+                                <w:sz w:val="32"/>
+                                <w:szCs w:val="32"/>
+                              </w:rPr>
+                              <w:t>Can we make copy constructor private?</w:t>
+                            </w:r>
+                          </w:p>
+                          <w:p>
+                            <w:pPr>
+                              <w:jc w:val="center"/>
+                              <w:rPr>
+                                <w:color w:val="00B050"/>
+                                <w:sz w:val="32"/>
+                                <w:szCs w:val="32"/>
+                              </w:rPr>
+                            </w:pPr>
+                            <w:r>
+                              <w:rPr>
+                                <w:color w:val="00B050"/>
+                                <w:sz w:val="32"/>
+                                <w:szCs w:val="32"/>
+                              </w:rPr>
+                              <w:t>Yes, a copy constructor can be made private. When we make a copy constructor private in a class, objects of that class become non-copyable. This is particularly useful when our class has pointers or dynamically allocated resources. In such situations, we can either write our own copy constructor like above String example or make a private copy constructor so that users get compiler errors rather than surprises at runtime.</w:t>
+                            </w:r>
+                          </w:p>
+                        </w:txbxContent>
+                      </wps:txbx>
+                      <wps:bodyPr rot="0" spcFirstLastPara="0" vertOverflow="overflow" horzOverflow="overflow" vert="horz" wrap="square" lIns="91440" tIns="45720" rIns="91440" bIns="45720" numCol="1" spcCol="0" rtlCol="0" fromWordArt="0" anchor="ctr" anchorCtr="0" forceAA="0" compatLnSpc="1">
+                        <a:prstTxWarp prst="textNoShape">
+                          <a:avLst/>
+                        </a:prstTxWarp>
+                        <a:noAutofit/>
+                      </wps:bodyPr>
+                    </wps:wsp>
+                  </a:graphicData>
+                </a:graphic>
+                <wp14:sizeRelV relativeFrom="margin">
+                  <wp14:pctHeight>0</wp14:pctHeight>
+                </wp14:sizeRelV>
+              </wp:anchor>
+            </w:drawing>
+          </mc:Choice>
+          <mc:Fallback>
+            <w:pict>
+              <v:roundrect w14:anchorId="5958006A" id="Rectangle: Rounded Corners 6" o:spid="_x0000_s1026" style="position:absolute;margin-left:5.5pt;margin-top:563pt;width:509.5pt;height:200.5pt;z-index:251663360;visibility:visible;mso-wrap-style:square;mso-height-percent:0;mso-wrap-distance-left:9pt;mso-wrap-distance-top:0;mso-wrap-distance-right:9pt;mso-wrap-distance-bottom:0;mso-position-horizontal:absolute;mso-position-horizontal-relative:text;mso-position-vertical:absolute;mso-position-vertical-relative:text;mso-height-percent:0;mso-height-relative:margin;v-text-anchor:middle" arcsize="10923f" o:gfxdata="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" fillcolor="#f7caac [1301]" strokecolor="#1f3763 [1604]" strokeweight="1pt">
+                <v:stroke joinstyle="miter"/>
+                <v:textbox>
+                  <w:txbxContent>
+                    <w:p>
+                      <w:pPr>
+                        <w:jc w:val="center"/>
+                        <w:rPr>
+                          <w:color w:val="00B050"/>
+                          <w:sz w:val="32"/>
+                          <w:szCs w:val="32"/>
+                        </w:rPr>
+                      </w:pPr>
+                      <w:r>
+                        <w:rPr>
+                          <w:color w:val="00B050"/>
+                          <w:sz w:val="32"/>
+                          <w:szCs w:val="32"/>
+                        </w:rPr>
+                        <w:t>Can we make copy constructor private?</w:t>
+                      </w:r>
+                    </w:p>
+                    <w:p>
+                      <w:pPr>
+                        <w:jc w:val="center"/>
+                        <w:rPr>
+                          <w:color w:val="00B050"/>
+                          <w:sz w:val="32"/>
+                          <w:szCs w:val="32"/>
+                        </w:rPr>
+                      </w:pPr>
+                      <w:r>
+                        <w:rPr>
+                          <w:color w:val="00B050"/>
+                          <w:sz w:val="32"/>
+                          <w:szCs w:val="32"/>
+                        </w:rPr>
+                        <w:t>Yes, a copy constructor can be made private. When we make a copy constructor private in a class, objects of that class become non-copyable. This is particularly useful when our class has pointers or dynamically allocated resources. In such situations, we can either write our own copy constructor like above String example or make a private copy constructor so that users get compiler errors rather than surprises at runtime.</w:t>
+                      </w:r>
+                    </w:p>
+                  </w:txbxContent>
+                </v:textbox>
+              </v:roundrect>
+            </w:pict>
+          </mc:Fallback>
+        </mc:AlternateContent>
+      </w:r>
+      <w:r>
+        <w:rPr>
+          <w:noProof/>
+          <w:color w:val="FF0000"/>
+          <w:lang w:val="en-US"/>
+        </w:rPr>
+        <mc:AlternateContent>
+          <mc:Choice Requires="wps">
+            <w:drawing>
+              <wp:anchor distT="0" distB="0" distL="114300" distR="114300" simplePos="0" relativeHeight="251662336" behindDoc="0" locked="0" layoutInCell="1" allowOverlap="1" wp14:anchorId="54201C11" wp14:editId="5676F8D9">
+                <wp:simplePos x="0" y="0"/>
+                <wp:positionH relativeFrom="column">
+                  <wp:posOffset>-107950</wp:posOffset>
+                </wp:positionH>
+                <wp:positionV relativeFrom="paragraph">
+                  <wp:posOffset>3784600</wp:posOffset>
+                </wp:positionV>
+                <wp:extent cx="6826250" cy="3035300"/>
+                <wp:effectExtent l="0" t="0" r="12700" b="12700"/>
+                <wp:wrapNone/>
+                <wp:docPr id="5" name="Rectangle: Rounded Corners 5"/>
+                <wp:cNvGraphicFramePr/>
+                <a:graphic xmlns:a="http://schemas.openxmlformats.org/drawingml/2006/main">
+                  <a:graphicData uri="http://schemas.microsoft.com/office/word/2010/wordprocessingShape">
+                    <wps:wsp>
+                      <wps:cNvSpPr/>
+                      <wps:spPr>
+                        <a:xfrm>
+                          <a:off x="0" y="0"/>
+                          <a:ext cx="6826250" cy="3035300"/>
+                        </a:xfrm>
+                        <a:prstGeom prst="roundRect">
+                          <a:avLst/>
+                        </a:prstGeom>
+                        <a:solidFill>
+                          <a:schemeClr val="accent6">
+                            <a:lumMod val="20000"/>
+                            <a:lumOff val="80000"/>
+                          </a:schemeClr>
+                        </a:solidFill>
+                      </wps:spPr>
+                      <wps:style>
+                        <a:lnRef idx="2">
+                          <a:schemeClr val="accent1">
+                            <a:shade val="50000"/>
+                          </a:schemeClr>
+                        </a:lnRef>
+                        <a:fillRef idx="1">
+                          <a:schemeClr val="accent1"/>
+                        </a:fillRef>
+                        <a:effectRef idx="0">
+                          <a:schemeClr val="accent1"/>
+                        </a:effectRef>
+                        <a:fontRef idx="minor">
+                          <a:schemeClr val="lt1"/>
+                        </a:fontRef>
+                      </wps:style>
+                      <wps:txbx>
+                        <w:txbxContent>
+                          <w:p>
+                            <w:pPr>
+                              <w:jc w:val="center"/>
+                              <w:rPr>
+                                <w:color w:val="00B050"/>
+                                <w:sz w:val="32"/>
+                                <w:szCs w:val="32"/>
+                              </w:rPr>
+                            </w:pPr>
+                            <w:proofErr w:type="spellStart"/>
+                            <w:r>
+                              <w:rPr>
+                                <w:color w:val="00B050"/>
+                                <w:sz w:val="32"/>
+                                <w:szCs w:val="32"/>
+                              </w:rPr>
+                              <w:t>MyClass</w:t>
+                            </w:r>
+                            <w:proofErr w:type="spellEnd"/>
+                            <w:r>
+                              <w:rPr>
+                                <w:color w:val="00B050"/>
+                                <w:sz w:val="32"/>
+                                <w:szCs w:val="32"/>
+                              </w:rPr>
+                              <w:t xml:space="preserve"> t1, t2; </w:t>
+                            </w:r>
+                          </w:p>
+                          <w:p>
+                            <w:pPr>
+                              <w:jc w:val="center"/>
+                              <w:rPr>
+                                <w:color w:val="00B050"/>
+                                <w:sz w:val="32"/>
+                                <w:szCs w:val="32"/>
+                              </w:rPr>
+                            </w:pPr>
+                            <w:proofErr w:type="spellStart"/>
+                            <w:r>
+                              <w:rPr>
+                                <w:color w:val="00B050"/>
+                                <w:sz w:val="32"/>
+                                <w:szCs w:val="32"/>
+                              </w:rPr>
+                              <w:t>MyClass</w:t>
+                            </w:r>
+                            <w:proofErr w:type="spellEnd"/>
+                            <w:r>
+                              <w:rPr>
+                                <w:color w:val="00B050"/>
+                                <w:sz w:val="32"/>
+                                <w:szCs w:val="32"/>
+                              </w:rPr>
+                              <w:t xml:space="preserve"> t3 = t1; // ----&gt; (1) </w:t>
+                            </w:r>
+                          </w:p>
+                          <w:p>
+                            <w:pPr>
+                              <w:jc w:val="center"/>
+                              <w:rPr>
+                                <w:color w:val="00B050"/>
+                                <w:sz w:val="32"/>
+                                <w:szCs w:val="32"/>
+                              </w:rPr>
+                            </w:pPr>
+                            <w:r>
+                              <w:rPr>
+                                <w:color w:val="00B050"/>
+                                <w:sz w:val="32"/>
+                                <w:szCs w:val="32"/>
+                              </w:rPr>
+                              <w:t>t2 = t1;</w:t>
+                            </w:r>
+                            <w:r>
+                              <w:rPr>
+                                <w:color w:val="00B050"/>
+                                <w:sz w:val="32"/>
+                                <w:szCs w:val="32"/>
+                              </w:rPr>
+                              <w:tab/>
+                            </w:r>
+                            <w:r>
+                              <w:rPr>
+                                <w:color w:val="00B050"/>
+                                <w:sz w:val="32"/>
+                                <w:szCs w:val="32"/>
+                              </w:rPr>
+                              <w:tab/>
+                              <w:t xml:space="preserve"> // -----&gt; (2)</w:t>
+                            </w:r>
+                          </w:p>
+                          <w:p>
+                            <w:pPr>
+                              <w:jc w:val="center"/>
+                              <w:rPr>
+                                <w:color w:val="00B050"/>
+                                <w:sz w:val="32"/>
+                                <w:szCs w:val="32"/>
+                              </w:rPr>
+                            </w:pPr>
+                            <w:r>
+                              <w:rPr>
+                                <w:color w:val="00B050"/>
+                                <w:sz w:val="32"/>
+                                <w:szCs w:val="32"/>
+                              </w:rPr>
+                              <w:t>Copy constructor is called when a new object is created from an existing object, as a copy of the existing object. Assignment operator is called when an already initialized object is assigned a new value from another existing object. In the above example (1) calls copy constructor and (2) calls assignment operator.</w:t>
+                            </w:r>
+                          </w:p>
+                        </w:txbxContent>
+                      </wps:txbx>
+                      <wps:bodyPr rot="0" spcFirstLastPara="0" vertOverflow="overflow" horzOverflow="overflow" vert="horz" wrap="square" lIns="91440" tIns="45720" rIns="91440" bIns="45720" numCol="1" spcCol="0" rtlCol="0" fromWordArt="0" anchor="ctr" anchorCtr="0" forceAA="0" compatLnSpc="1">
+                        <a:prstTxWarp prst="textNoShape">
+                          <a:avLst/>
+                        </a:prstTxWarp>
+                        <a:noAutofit/>
+                      </wps:bodyPr>
+                    </wps:wsp>
+                  </a:graphicData>
+                </a:graphic>
+                <wp14:sizeRelH relativeFrom="margin">
+                  <wp14:pctWidth>0</wp14:pctWidth>
+                </wp14:sizeRelH>
+                <wp14:sizeRelV relativeFrom="margin">
+                  <wp14:pctHeight>0</wp14:pctHeight>
+                </wp14:sizeRelV>
+              </wp:anchor>
+            </w:drawing>
+          </mc:Choice>
+          <mc:Fallback>
+            <w:pict>
+              <v:roundrect w14:anchorId="54201C11" id="Rectangle: Rounded Corners 5" o:spid="_x0000_s1027" style="position:absolute;margin-left:-8.5pt;margin-top:298pt;width:537.5pt;height:239pt;z-index:251662336;visibility:visible;mso-wrap-style:square;mso-width-percent:0;mso-height-percent:0;mso-wrap-distance-left:9pt;mso-wrap-distance-top:0;mso-wrap-distance-right:9pt;mso-wrap-distance-bottom:0;mso-position-horizontal:absolute;mso-position-horizontal-relative:text;mso-position-vertical:absolute;mso-position-vertical-relative:text;mso-width-percent:0;mso-height-percent:0;mso-width-relative:margin;mso-height-relative:margin;v-text-anchor:middle" arcsize="10923f" o:gfxdata="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" fillcolor="#e2efd9 [665]" strokecolor="#1f3763 [1604]" strokeweight="1pt">
+                <v:stroke joinstyle="miter"/>
+                <v:textbox>
+                  <w:txbxContent>
+                    <w:p>
+                      <w:pPr>
+                        <w:jc w:val="center"/>
+                        <w:rPr>
+                          <w:color w:val="00B050"/>
+                          <w:sz w:val="32"/>
+                          <w:szCs w:val="32"/>
+                        </w:rPr>
+                      </w:pPr>
+                      <w:proofErr w:type="spellStart"/>
+                      <w:r>
+                        <w:rPr>
+                          <w:color w:val="00B050"/>
+                          <w:sz w:val="32"/>
+                          <w:szCs w:val="32"/>
+                        </w:rPr>
+                        <w:t>MyClass</w:t>
+                      </w:r>
+                      <w:proofErr w:type="spellEnd"/>
+                      <w:r>
+                        <w:rPr>
+                          <w:color w:val="00B050"/>
+                          <w:sz w:val="32"/>
+                          <w:szCs w:val="32"/>
+                        </w:rPr>
+                        <w:t xml:space="preserve"> t1, t2; </w:t>
+                      </w:r>
+                    </w:p>
+                    <w:p>
+                      <w:pPr>
+                        <w:jc w:val="center"/>
+                        <w:rPr>
+                          <w:color w:val="00B050"/>
+                          <w:sz w:val="32"/>
+                          <w:szCs w:val="32"/>
+                        </w:rPr>
+                      </w:pPr>
+                      <w:proofErr w:type="spellStart"/>
+                      <w:r>
+                        <w:rPr>
+                          <w:color w:val="00B050"/>
+                          <w:sz w:val="32"/>
+                          <w:szCs w:val="32"/>
+                        </w:rPr>
+                        <w:t>MyClass</w:t>
+                      </w:r>
+                      <w:proofErr w:type="spellEnd"/>
+                      <w:r>
+                        <w:rPr>
+                          <w:color w:val="00B050"/>
+                          <w:sz w:val="32"/>
+                          <w:szCs w:val="32"/>
+                        </w:rPr>
+                        <w:t xml:space="preserve"> t3 = t1; // ----&gt; (1) </w:t>
+                      </w:r>
+                    </w:p>
+                    <w:p>
+                      <w:pPr>
+                        <w:jc w:val="center"/>
+                        <w:rPr>
+                          <w:color w:val="00B050"/>
+                          <w:sz w:val="32"/>
+                          <w:szCs w:val="32"/>
+                        </w:rPr>
+                      </w:pPr>
+                      <w:r>
+                        <w:rPr>
+                          <w:color w:val="00B050"/>
+                          <w:sz w:val="32"/>
+                          <w:szCs w:val="32"/>
+                        </w:rPr>
+                        <w:t>t2 = t1;</w:t>
+                      </w:r>
+                      <w:r>
+                        <w:rPr>
+                          <w:color w:val="00B050"/>
+                          <w:sz w:val="32"/>
+                          <w:szCs w:val="32"/>
+                        </w:rPr>
+                        <w:tab/>
+                      </w:r>
+                      <w:r>
+                        <w:rPr>
+                          <w:color w:val="00B050"/>
+                          <w:sz w:val="32"/>
+                          <w:szCs w:val="32"/>
+                        </w:rPr>
+                        <w:tab/>
+                        <w:t xml:space="preserve"> // -----&gt; (2)</w:t>
+                      </w:r>
+                    </w:p>
+                    <w:p>
+                      <w:pPr>
+                        <w:jc w:val="center"/>
+                        <w:rPr>
+                          <w:color w:val="00B050"/>
+                          <w:sz w:val="32"/>
+                          <w:szCs w:val="32"/>
+                        </w:rPr>
+                      </w:pPr>
+                      <w:r>
+                        <w:rPr>
+                          <w:color w:val="00B050"/>
+                          <w:sz w:val="32"/>
+                          <w:szCs w:val="32"/>
+                        </w:rPr>
+                        <w:t>Copy constructor is called when a new object is created from an existing object, as a copy of the existing object. Assignment operator is called when an already initialized object is assigned a new value from another existing object. In the above example (1) calls copy constructor and (2) calls assignment operator.</w:t>
+                      </w:r>
+                    </w:p>
+                  </w:txbxContent>
+                </v:textbox>
+              </v:roundrect>
+            </w:pict>
+          </mc:Fallback>
+        </mc:AlternateContent>
+      </w:r>
+      <w:r>
+        <w:rPr>
+          <w:noProof/>
+          <w:color w:val="FF0000"/>
+          <w:lang w:val="en-US"/>
+        </w:rPr>
+        <mc:AlternateContent>
+          <mc:Choice Requires="wps">
+            <w:drawing>
+              <wp:anchor distT="0" distB="0" distL="114300" distR="114300" simplePos="0" relativeHeight="251661312" behindDoc="0" locked="0" layoutInCell="1" allowOverlap="1" wp14:anchorId="7883D1E1" wp14:editId="602B0BFE">
+                <wp:simplePos x="0" y="0"/>
+                <wp:positionH relativeFrom="column">
+                  <wp:posOffset>133350</wp:posOffset>
+                </wp:positionH>
+                <wp:positionV relativeFrom="paragraph">
+                  <wp:posOffset>2044700</wp:posOffset>
+                </wp:positionV>
+                <wp:extent cx="5835650" cy="1257300"/>
+                <wp:effectExtent l="0" t="0" r="12700" b="19050"/>
+                <wp:wrapNone/>
+                <wp:docPr id="4" name="Rectangle: Rounded Corners 4"/>
+                <wp:cNvGraphicFramePr/>
+                <a:graphic xmlns:a="http://schemas.openxmlformats.org/drawingml/2006/main">
+                  <a:graphicData uri="http://schemas.microsoft.com/office/word/2010/wordprocessingShape">
+                    <wps:wsp>
+                      <wps:cNvSpPr/>
+                      <wps:spPr>
+                        <a:xfrm>
+                          <a:off x="0" y="0"/>
+                          <a:ext cx="5835650" cy="1257300"/>
+                        </a:xfrm>
+                        <a:prstGeom prst="roundRect">
+                          <a:avLst/>
+                        </a:prstGeom>
+                        <a:solidFill>
+                          <a:schemeClr val="tx2">
+                            <a:lumMod val="40000"/>
+                            <a:lumOff val="60000"/>
+                          </a:schemeClr>
+                        </a:solidFill>
+                      </wps:spPr>
+                      <wps:style>
+                        <a:lnRef idx="2">
+                          <a:schemeClr val="accent1">
+                            <a:shade val="50000"/>
+                          </a:schemeClr>
+                        </a:lnRef>
+                        <a:fillRef idx="1">
+                          <a:schemeClr val="accent1"/>
+                        </a:fillRef>
+                        <a:effectRef idx="0">
+                          <a:schemeClr val="accent1"/>
+                        </a:effectRef>
+                        <a:fontRef idx="minor">
+                          <a:schemeClr val="lt1"/>
+                        </a:fontRef>
+                      </wps:style>
+                      <wps:txbx>
+                        <w:txbxContent>
+                          <w:p>
+                            <w:pPr>
+                              <w:jc w:val="center"/>
+                              <w:rPr>
+                                <w:color w:val="00B050"/>
+                                <w:sz w:val="32"/>
+                                <w:szCs w:val="32"/>
+                              </w:rPr>
+                            </w:pPr>
+                            <w:r>
+                              <w:rPr>
+                                <w:color w:val="00B050"/>
+                                <w:sz w:val="32"/>
+                                <w:szCs w:val="32"/>
+                              </w:rPr>
+                              <w:t>A static member function differs from a regular member function in that it can be called without an instance of a class, and since it has no instance, it cannot access non-static members of the class.</w:t>
+                            </w:r>
+                          </w:p>
+                        </w:txbxContent>
+                      </wps:txbx>
+                      <wps:bodyPr rot="0" spcFirstLastPara="0" vertOverflow="overflow" horzOverflow="overflow" vert="horz" wrap="square" lIns="91440" tIns="45720" rIns="91440" bIns="45720" numCol="1" spcCol="0" rtlCol="0" fromWordArt="0" anchor="ctr" anchorCtr="0" forceAA="0" compatLnSpc="1">
+                        <a:prstTxWarp prst="textNoShape">
+                          <a:avLst/>
+                        </a:prstTxWarp>
+                        <a:noAutofit/>
+                      </wps:bodyPr>
+                    </wps:wsp>
+                  </a:graphicData>
+                </a:graphic>
+              </wp:anchor>
+            </w:drawing>
+          </mc:Choice>
+          <mc:Fallback>
+            <w:pict>
+              <v:roundrect w14:anchorId="7883D1E1" id="Rectangle: Rounded Corners 4" o:spid="_x0000_s1028" style="position:absolute;margin-left:10.5pt;margin-top:161pt;width:459.5pt;height:99pt;z-index:251661312;visibility:visible;mso-wrap-style:square;mso-wrap-distance-left:9pt;mso-wrap-distance-top:0;mso-wrap-distance-right:9pt;mso-wrap-distance-bottom:0;mso-position-horizontal:absolute;mso-position-horizontal-relative:text;mso-position-vertical:absolute;mso-position-vertical-relative:text;v-text-anchor:middle" arcsize="10923f" o:gfxdata="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" fillcolor="#acb9ca [1311]" strokecolor="#1f3763 [1604]" strokeweight="1pt">
+                <v:stroke joinstyle="miter"/>
+                <v:textbox>
+                  <w:txbxContent>
+                    <w:p>
+                      <w:pPr>
+                        <w:jc w:val="center"/>
+                        <w:rPr>
+                          <w:color w:val="00B050"/>
+                          <w:sz w:val="32"/>
+                          <w:szCs w:val="32"/>
+                        </w:rPr>
+                      </w:pPr>
+                      <w:r>
+                        <w:rPr>
+                          <w:color w:val="00B050"/>
+                          <w:sz w:val="32"/>
+                          <w:szCs w:val="32"/>
+                        </w:rPr>
+                        <w:t>A static member function differs from a regular member function in that it can be called without an instance of a class, and since it has no instance, it cannot access non-static members of the class.</w:t>
+                      </w:r>
+                    </w:p>
+                  </w:txbxContent>
+                </v:textbox>
+              </v:roundrect>
+            </w:pict>
+          </mc:Fallback>
+        </mc:AlternateContent>
+      </w:r>
+      <w:r>
+        <w:rPr>
+          <w:noProof/>
+          <w:color w:val="FF0000"/>
+          <w:lang w:val="en-US"/>
+        </w:rPr>
+        <mc:AlternateContent>
+          <mc:Choice Requires="wps">
+            <w:drawing>
+              <wp:anchor distT="0" distB="0" distL="114300" distR="114300" simplePos="0" relativeHeight="251660288" behindDoc="0" locked="0" layoutInCell="1" allowOverlap="1" wp14:anchorId="5DB3C3DD" wp14:editId="7DF8AA5D">
+                <wp:simplePos x="0" y="0"/>
+                <wp:positionH relativeFrom="column">
+                  <wp:posOffset>69850</wp:posOffset>
+                </wp:positionH>
+                <wp:positionV relativeFrom="paragraph">
+                  <wp:posOffset>596900</wp:posOffset>
+                </wp:positionV>
+                <wp:extent cx="6026150" cy="1035050"/>
+                <wp:effectExtent l="0" t="0" r="12700" b="12700"/>
+                <wp:wrapNone/>
+                <wp:docPr id="3" name="Rectangle: Rounded Corners 3"/>
+                <wp:cNvGraphicFramePr/>
+                <a:graphic xmlns:a="http://schemas.openxmlformats.org/drawingml/2006/main">
+                  <a:graphicData uri="http://schemas.microsoft.com/office/word/2010/wordprocessingShape">
+                    <wps:wsp>
+                      <wps:cNvSpPr/>
+                      <wps:spPr>
+                        <a:xfrm>
+                          <a:off x="0" y="0"/>
+                          <a:ext cx="6026150" cy="1035050"/>
+                        </a:xfrm>
+                        <a:prstGeom prst="roundRect">
+                          <a:avLst/>
+                        </a:prstGeom>
+                        <a:solidFill>
+                          <a:schemeClr val="accent5">
+                            <a:lumMod val="40000"/>
+                            <a:lumOff val="60000"/>
+                          </a:schemeClr>
+                        </a:solidFill>
+                      </wps:spPr>
+                      <wps:style>
+                        <a:lnRef idx="2">
+                          <a:schemeClr val="accent1">
+                            <a:shade val="50000"/>
+                          </a:schemeClr>
+                        </a:lnRef>
+                        <a:fillRef idx="1">
+                          <a:schemeClr val="accent1"/>
+                        </a:fillRef>
+                        <a:effectRef idx="0">
+                          <a:schemeClr val="accent1"/>
+                        </a:effectRef>
+                        <a:fontRef idx="minor">
+                          <a:schemeClr val="lt1"/>
+                        </a:fontRef>
+                      </wps:style>
+                      <wps:txbx>
+                        <w:txbxContent>
+                          <w:p>
+                            <w:pPr>
+                              <w:jc w:val="center"/>
+                              <w:rPr>
+                                <w:color w:val="00B050"/>
+                                <w:sz w:val="32"/>
+                                <w:szCs w:val="32"/>
+                              </w:rPr>
+                            </w:pPr>
+                            <w:proofErr w:type="spellStart"/>
+                            <w:r>
+                              <w:rPr>
+                                <w:color w:val="00B050"/>
+                                <w:sz w:val="32"/>
+                                <w:szCs w:val="32"/>
+                              </w:rPr>
+                              <w:t>a→b</w:t>
+                            </w:r>
+                            <w:proofErr w:type="spellEnd"/>
+                            <w:r>
+                              <w:rPr>
+                                <w:color w:val="00B050"/>
+                                <w:sz w:val="32"/>
+                                <w:szCs w:val="32"/>
+                              </w:rPr>
+                              <w:t xml:space="preserve"> is essentially a shorthand notation for (*a</w:t>
+                            </w:r>
+                            <w:proofErr w:type="gramStart"/>
+                            <w:r>
+                              <w:rPr>
+                                <w:color w:val="00B050"/>
+                                <w:sz w:val="32"/>
+                                <w:szCs w:val="32"/>
+                              </w:rPr>
+                              <w:t>).b</w:t>
+                            </w:r>
+                            <w:proofErr w:type="gramEnd"/>
+                            <w:r>
+                              <w:rPr>
+                                <w:color w:val="00B050"/>
+                                <w:sz w:val="32"/>
+                                <w:szCs w:val="32"/>
+                              </w:rPr>
+                              <w:t xml:space="preserve">, </w:t>
+                            </w:r>
+                            <w:proofErr w:type="spellStart"/>
+                            <w:r>
+                              <w:rPr>
+                                <w:color w:val="00B050"/>
+                                <w:sz w:val="32"/>
+                                <w:szCs w:val="32"/>
+                              </w:rPr>
+                              <w:t>ie</w:t>
+                            </w:r>
+                            <w:proofErr w:type="spellEnd"/>
+                            <w:r>
+                              <w:rPr>
+                                <w:color w:val="00B050"/>
+                                <w:sz w:val="32"/>
+                                <w:szCs w:val="32"/>
+                              </w:rPr>
+                              <w:t xml:space="preserve">, if a is a pointer to an object, then </w:t>
+                            </w:r>
+                            <w:proofErr w:type="spellStart"/>
+                            <w:r>
+                              <w:rPr>
+                                <w:color w:val="00B050"/>
+                                <w:sz w:val="32"/>
+                                <w:szCs w:val="32"/>
+                              </w:rPr>
+                              <w:t>a→b</w:t>
+                            </w:r>
+                            <w:proofErr w:type="spellEnd"/>
+                            <w:r>
+                              <w:rPr>
+                                <w:color w:val="00B050"/>
+                                <w:sz w:val="32"/>
+                                <w:szCs w:val="32"/>
+                              </w:rPr>
+                              <w:t xml:space="preserve"> is accessing the property b of the object that a points to.</w:t>
+                            </w:r>
+                          </w:p>
+                        </w:txbxContent>
+                      </wps:txbx>
+                      <wps:bodyPr rot="0" spcFirstLastPara="0" vertOverflow="overflow" horzOverflow="overflow" vert="horz" wrap="square" lIns="91440" tIns="45720" rIns="91440" bIns="45720" numCol="1" spcCol="0" rtlCol="0" fromWordArt="0" anchor="ctr" anchorCtr="0" forceAA="0" compatLnSpc="1">
+                        <a:prstTxWarp prst="textNoShape">
+                          <a:avLst/>
+                        </a:prstTxWarp>
+                        <a:noAutofit/>
+                      </wps:bodyPr>
+                    </wps:wsp>
+                  </a:graphicData>
+                </a:graphic>
+              </wp:anchor>
+            </w:drawing>
+          </mc:Choice>
+          <mc:Fallback>
+            <w:pict>
+              <v:roundrect w14:anchorId="5DB3C3DD" id="Rectangle: Rounded Corners 3" o:spid="_x0000_s1029" style="position:absolute;margin-left:5.5pt;margin-top:47pt;width:474.5pt;height:81.5pt;z-index:251660288;visibility:visible;mso-wrap-style:square;mso-wrap-distance-left:9pt;mso-wrap-distance-top:0;mso-wrap-distance-right:9pt;mso-wrap-distance-bottom:0;mso-position-horizontal:absolute;mso-position-horizontal-relative:text;mso-position-vertical:absolute;mso-position-vertical-relative:text;v-text-anchor:middle" arcsize="10923f" o:gfxdata="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" fillcolor="#bdd6ee [1304]" strokecolor="#1f3763 [1604]" strokeweight="1pt">
+                <v:stroke joinstyle="miter"/>
+                <v:textbox>
+                  <w:txbxContent>
+                    <w:p>
+                      <w:pPr>
+                        <w:jc w:val="center"/>
+                        <w:rPr>
+                          <w:color w:val="00B050"/>
+                          <w:sz w:val="32"/>
+                          <w:szCs w:val="32"/>
+                        </w:rPr>
+                      </w:pPr>
+                      <w:proofErr w:type="spellStart"/>
+                      <w:r>
+                        <w:rPr>
+                          <w:color w:val="00B050"/>
+                          <w:sz w:val="32"/>
+                          <w:szCs w:val="32"/>
+                        </w:rPr>
+                        <w:t>a→b</w:t>
+                      </w:r>
+                      <w:proofErr w:type="spellEnd"/>
+                      <w:r>
+                        <w:rPr>
+                          <w:color w:val="00B050"/>
+                          <w:sz w:val="32"/>
+                          <w:szCs w:val="32"/>
+                        </w:rPr>
+                        <w:t xml:space="preserve"> is essentially a shorthand notation for (*a</w:t>
+                      </w:r>
+                      <w:proofErr w:type="gramStart"/>
+                      <w:r>
+                        <w:rPr>
+                          <w:color w:val="00B050"/>
+                          <w:sz w:val="32"/>
+                          <w:szCs w:val="32"/>
+                        </w:rPr>
+                        <w:t>).b</w:t>
+                      </w:r>
+                      <w:proofErr w:type="gramEnd"/>
+                      <w:r>
+                        <w:rPr>
+                          <w:color w:val="00B050"/>
+                          <w:sz w:val="32"/>
+                          <w:szCs w:val="32"/>
+                        </w:rPr>
+                        <w:t xml:space="preserve">, </w:t>
+                      </w:r>
+                      <w:proofErr w:type="spellStart"/>
+                      <w:r>
+                        <w:rPr>
+                          <w:color w:val="00B050"/>
+                          <w:sz w:val="32"/>
+                          <w:szCs w:val="32"/>
+                        </w:rPr>
+                        <w:t>ie</w:t>
+                      </w:r>
+                      <w:proofErr w:type="spellEnd"/>
+                      <w:r>
+                        <w:rPr>
+                          <w:color w:val="00B050"/>
+                          <w:sz w:val="32"/>
+                          <w:szCs w:val="32"/>
+                        </w:rPr>
+                        <w:t xml:space="preserve">, if a is a pointer to an object, then </w:t>
+                      </w:r>
+                      <w:proofErr w:type="spellStart"/>
+                      <w:r>
+                        <w:rPr>
+                          <w:color w:val="00B050"/>
+                          <w:sz w:val="32"/>
+                          <w:szCs w:val="32"/>
+                        </w:rPr>
+                        <w:t>a→b</w:t>
+                      </w:r>
+                      <w:proofErr w:type="spellEnd"/>
+                      <w:r>
+                        <w:rPr>
+                          <w:color w:val="00B050"/>
+                          <w:sz w:val="32"/>
+                          <w:szCs w:val="32"/>
+                        </w:rPr>
+                        <w:t xml:space="preserve"> is accessing the property b of the object that a points to.</w:t>
+                      </w:r>
+                    </w:p>
+                  </w:txbxContent>
+                </v:textbox>
+              </v:roundrect>
+            </w:pict>
+          </mc:Fallback>
+        </mc:AlternateContent>
+      </w:r>
+      <w:r>
+        <w:rPr>
+          <w:noProof/>
+          <w:color w:val="FF0000"/>
+          <w:lang w:val="en-US"/>
+        </w:rPr>
+        <mc:AlternateContent>
+          <mc:Choice Requires="wps">
+            <w:drawing>
+              <wp:anchor distT="0" distB="0" distL="114300" distR="114300" simplePos="0" relativeHeight="251659264" behindDoc="0" locked="0" layoutInCell="1" allowOverlap="1" wp14:anchorId="1D725DFF" wp14:editId="18084800">
+                <wp:simplePos x="0" y="0"/>
+                <wp:positionH relativeFrom="column">
+                  <wp:posOffset>19050</wp:posOffset>
+                </wp:positionH>
+                <wp:positionV relativeFrom="paragraph">
+                  <wp:posOffset>-266700</wp:posOffset>
+                </wp:positionV>
+                <wp:extent cx="6172200" cy="527050"/>
+                <wp:effectExtent l="0" t="0" r="19050" b="25400"/>
+                <wp:wrapNone/>
+                <wp:docPr id="2" name="Rectangle: Rounded Corners 2"/>
+                <wp:cNvGraphicFramePr/>
+                <a:graphic xmlns:a="http://schemas.openxmlformats.org/drawingml/2006/main">
+                  <a:graphicData uri="http://schemas.microsoft.com/office/word/2010/wordprocessingShape">
+                    <wps:wsp>
+                      <wps:cNvSpPr/>
+                      <wps:spPr>
+                        <a:xfrm>
+                          <a:off x="0" y="0"/>
+                          <a:ext cx="6172200" cy="527050"/>
+                        </a:xfrm>
+                        <a:prstGeom prst="roundRect">
+                          <a:avLst/>
+                        </a:prstGeom>
+                        <a:solidFill>
+                          <a:schemeClr val="accent4">
+                            <a:lumMod val="40000"/>
+                            <a:lumOff val="60000"/>
+                          </a:schemeClr>
+                        </a:solidFill>
+                      </wps:spPr>
+                      <wps:style>
+                        <a:lnRef idx="2">
+                          <a:schemeClr val="accent1">
+                            <a:shade val="50000"/>
+                          </a:schemeClr>
+                        </a:lnRef>
+                        <a:fillRef idx="1">
+                          <a:schemeClr val="accent1"/>
+                        </a:fillRef>
+                        <a:effectRef idx="0">
+                          <a:schemeClr val="accent1"/>
+                        </a:effectRef>
+                        <a:fontRef idx="minor">
+                          <a:schemeClr val="lt1"/>
+                        </a:fontRef>
+                      </wps:style>
+                      <wps:txbx>
+                        <w:txbxContent>
+                          <w:p>
+                            <w:pPr>
+                              <w:jc w:val="center"/>
+                              <w:rPr>
+                                <w:color w:val="00B050"/>
+                                <w:sz w:val="32"/>
+                                <w:szCs w:val="32"/>
+                              </w:rPr>
+                            </w:pPr>
+                            <w:r>
+                              <w:rPr>
+                                <w:color w:val="00B050"/>
+                                <w:sz w:val="32"/>
+                                <w:szCs w:val="32"/>
+                              </w:rPr>
+                              <w:t>Delete operator automatically call destructor</w:t>
+                            </w:r>
+                          </w:p>
+                        </w:txbxContent>
+                      </wps:txbx>
+                      <wps:bodyPr rot="0" spcFirstLastPara="0" vertOverflow="overflow" horzOverflow="overflow" vert="horz" wrap="square" lIns="91440" tIns="45720" rIns="91440" bIns="45720" numCol="1" spcCol="0" rtlCol="0" fromWordArt="0" anchor="ctr" anchorCtr="0" forceAA="0" compatLnSpc="1">
+                        <a:prstTxWarp prst="textNoShape">
+                          <a:avLst/>
+                        </a:prstTxWarp>
+                        <a:noAutofit/>
+                      </wps:bodyPr>
+                    </wps:wsp>
+                  </a:graphicData>
+                </a:graphic>
+              </wp:anchor>
+            </w:drawing>
+          </mc:Choice>
+          <mc:Fallback>
+            <w:pict>
+              <v:roundrect w14:anchorId="1D725DFF" id="Rectangle: Rounded Corners 2" o:spid="_x0000_s1030" style="position:absolute;margin-left:1.5pt;margin-top:-21pt;width:486pt;height:41.5pt;z-index:251659264;visibility:visible;mso-wrap-style:square;mso-wrap-distance-left:9pt;mso-wrap-distance-top:0;mso-wrap-distance-right:9pt;mso-wrap-distance-bottom:0;mso-position-horizontal:absolute;mso-position-horizontal-relative:text;mso-position-vertical:absolute;mso-position-vertical-relative:text;v-text-anchor:middle" arcsize="10923f" o:gfxdata="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" fillcolor="#ffe599 [1303]" strokecolor="#1f3763 [1604]" strokeweight="1pt">
+                <v:stroke joinstyle="miter"/>
+                <v:textbox>
+                  <w:txbxContent>
+                    <w:p>
+                      <w:pPr>
+                        <w:jc w:val="center"/>
+                        <w:rPr>
+                          <w:color w:val="00B050"/>
+                          <w:sz w:val="32"/>
+                          <w:szCs w:val="32"/>
+                        </w:rPr>
+                      </w:pPr>
+                      <w:r>
+                        <w:rPr>
+                          <w:color w:val="00B050"/>
+                          <w:sz w:val="32"/>
+                          <w:szCs w:val="32"/>
+                        </w:rPr>
+                        <w:t>Delete operator automatically call destructor</w:t>
+                      </w:r>
+                    </w:p>
+                  </w:txbxContent>
+                </v:textbox>
+              </v:roundrect>
+            </w:pict>
+          </mc:Fallback>
+        </mc:AlternateContent>
+      </w:r>
+    </w:p>
+    <w:p>
+      <w:pPr>
+        <w:rPr>
+          <w:lang w:val="en-US"/>
+        </w:rPr>
+      </w:pPr>
+    </w:p>
+    <w:p>
+      <w:pPr>
+        <w:rPr>
+          <w:lang w:val="en-US"/>
+        </w:rPr>
+      </w:pPr>
+    </w:p>
+    <w:p>
+      <w:pPr>
+        <w:rPr>
+          <w:lang w:val="en-US"/>
+        </w:rPr>
+      </w:pPr>
+    </w:p>
+    <w:p>
+      <w:pPr>
+        <w:rPr>
+          <w:lang w:val="en-US"/>
+        </w:rPr>
+      </w:pPr>
+    </w:p>
+    <w:p>
+      <w:pPr>
+        <w:rPr>
+          <w:lang w:val="en-US"/>
+        </w:rPr>
+      </w:pPr>
+    </w:p>
+    <w:p>
+      <w:pPr>
+        <w:rPr>
+          <w:lang w:val="en-US"/>
+        </w:rPr>
+      </w:pPr>
+    </w:p>
+    <w:p>
+      <w:pPr>
+        <w:rPr>
+          <w:lang w:val="en-US"/>
+        </w:rPr>
+      </w:pPr>
+    </w:p>
+    <w:p>
+      <w:pPr>
+        <w:rPr>
+          <w:lang w:val="en-US"/>
+        </w:rPr>
+      </w:pPr>
+    </w:p>
+    <w:p>
+      <w:pPr>
+        <w:rPr>
+          <w:lang w:val="en-US"/>
+        </w:rPr>
+      </w:pPr>
+    </w:p>
+    <w:p>
+      <w:pPr>
+        <w:rPr>
+          <w:lang w:val="en-US"/>
+        </w:rPr>
+      </w:pPr>
+    </w:p>
+    <w:p>
+      <w:pPr>
+        <w:rPr>
+          <w:lang w:val="en-US"/>
+        </w:rPr>
+      </w:pPr>
+    </w:p>
+    <w:p>
+      <w:pPr>
+        <w:rPr>
+          <w:lang w:val="en-US"/>
+        </w:rPr>
+      </w:pPr>
+    </w:p>
+    <w:p>
+      <w:pPr>
+        <w:rPr>
+          <w:lang w:val="en-US"/>
+        </w:rPr>
+      </w:pPr>
+    </w:p>
+    <w:p>
+      <w:pPr>
+        <w:rPr>
+          <w:lang w:val="en-US"/>
+        </w:rPr>
+      </w:pPr>
+    </w:p>
+    <w:p>
+      <w:pPr>
+        <w:rPr>
+          <w:lang w:val="en-US"/>
+        </w:rPr>
+      </w:pPr>
+    </w:p>
+    <w:p>
+      <w:pPr>
+        <w:rPr>
+          <w:lang w:val="en-US"/>
+        </w:rPr>
+      </w:pPr>
+    </w:p>
+    <w:p>
+      <w:pPr>
+        <w:rPr>
+          <w:lang w:val="en-US"/>
+        </w:rPr>
+      </w:pPr>
+    </w:p>
+    <w:p>
+      <w:pPr>
+        <w:rPr>
+          <w:lang w:val="en-US"/>
+        </w:rPr>
+      </w:pPr>
+    </w:p>
+    <w:p>
+      <w:pPr>
+        <w:rPr>
+          <w:lang w:val="en-US"/>
+        </w:rPr>
+      </w:pPr>
+    </w:p>
+    <w:p>
+      <w:pPr>
+        <w:rPr>
+          <w:lang w:val="en-US"/>
+        </w:rPr>
+      </w:pPr>
+    </w:p>
+    <w:p>
+      <w:pPr>
+        <w:rPr>
+          <w:lang w:val="en-US"/>
+        </w:rPr>
+      </w:pPr>
+    </w:p>
+    <w:p>
+      <w:pPr>
+        <w:rPr>
+          <w:lang w:val="en-US"/>
+        </w:rPr>
+      </w:pPr>
+    </w:p>
+    <w:p>
+      <w:pPr>
+        <w:rPr>
+          <w:lang w:val="en-US"/>
+        </w:rPr>
+      </w:pPr>
+    </w:p>
+    <w:p>
+      <w:pPr>
+        <w:rPr>
+          <w:lang w:val="en-US"/>
+        </w:rPr>
+      </w:pPr>
+    </w:p>
+    <w:p>
+      <w:pPr>
+        <w:rPr>
+          <w:lang w:val="en-US"/>
+        </w:rPr>
+      </w:pPr>
+    </w:p>
+    <w:p>
+      <w:pPr>
+        <w:rPr>
+          <w:lang w:val="en-US"/>
+        </w:rPr>
+      </w:pPr>
+    </w:p>
+    <w:p>
+      <w:pPr>
+        <w:rPr>
+          <w:lang w:val="en-US"/>
+        </w:rPr>
+      </w:pPr>
+    </w:p>
+    <w:p>
+      <w:pPr>
+        <w:rPr>
+          <w:lang w:val="en-US"/>
+        </w:rPr>
+      </w:pPr>
+    </w:p>
+    <w:p>
+      <w:pPr>
+        <w:rPr>
+          <w:lang w:val="en-US"/>
+        </w:rPr>
+      </w:pPr>
+    </w:p>
+    <w:p>
+      <w:pPr>
+        <w:rPr>
+          <w:lang w:val="en-US"/>
+        </w:rPr>
+      </w:pPr>
+    </w:p>
+    <w:p>
+      <w:pPr>
+        <w:rPr>
+          <w:color w:val="FF0000"/>
+          <w:lang w:val="en-US"/>
+        </w:rPr>
+      </w:pPr>
+    </w:p>
+    <w:p>
+      <w:pPr>
+        <w:jc w:val="right"/>
+        <w:rPr>
+          <w:lang w:val="en-US"/>
+        </w:rPr>
+      </w:pPr>
+    </w:p>
+    <w:p>
+      <w:pPr>
+        <w:jc w:val="right"/>
+        <w:rPr>
+          <w:lang w:val="en-US"/>
+        </w:rPr>
+      </w:pPr>
+      <w:r>
+        <w:rPr>
+          <w:noProof/>
+          <w:lang w:val="en-US"/>
+        </w:rPr>
+        <w:lastRenderedPageBreak/>
+        <mc:AlternateContent>
+          <mc:Choice Requires="wps">
+            <w:drawing>
+              <wp:anchor distT="0" distB="0" distL="114300" distR="114300" simplePos="0" relativeHeight="251664384" behindDoc="0" locked="0" layoutInCell="1" allowOverlap="1" wp14:anchorId="6FC1083B" wp14:editId="2F4331B3">
+                <wp:simplePos x="0" y="0"/>
+                <wp:positionH relativeFrom="column">
+                  <wp:posOffset>0</wp:posOffset>
+                </wp:positionH>
+                <wp:positionV relativeFrom="paragraph">
+                  <wp:posOffset>-44450</wp:posOffset>
+                </wp:positionV>
+                <wp:extent cx="6794500" cy="2076450"/>
+                <wp:effectExtent l="0" t="0" r="25400" b="19050"/>
+                <wp:wrapNone/>
+                <wp:docPr id="7" name="Rectangle: Rounded Corners 7"/>
+                <wp:cNvGraphicFramePr/>
+                <a:graphic xmlns:a="http://schemas.openxmlformats.org/drawingml/2006/main">
+                  <a:graphicData uri="http://schemas.microsoft.com/office/word/2010/wordprocessingShape">
+                    <wps:wsp>
+                      <wps:cNvSpPr/>
+                      <wps:spPr>
+                        <a:xfrm>
+                          <a:off x="0" y="0"/>
+                          <a:ext cx="6794500" cy="2076450"/>
+                        </a:xfrm>
+                        <a:prstGeom prst="roundRect">
+                          <a:avLst/>
+                        </a:prstGeom>
+                        <a:solidFill>
+                          <a:schemeClr val="accent3">
+                            <a:lumMod val="60000"/>
+                            <a:lumOff val="40000"/>
+                          </a:schemeClr>
+                        </a:solidFill>
+                      </wps:spPr>
+                      <wps:style>
+                        <a:lnRef idx="2">
+                          <a:schemeClr val="accent1">
+                            <a:shade val="50000"/>
+                          </a:schemeClr>
+                        </a:lnRef>
+                        <a:fillRef idx="1">
+                          <a:schemeClr val="accent1"/>
+                        </a:fillRef>
+                        <a:effectRef idx="0">
+                          <a:schemeClr val="accent1"/>
+                        </a:effectRef>
+                        <a:fontRef idx="minor">
+                          <a:schemeClr val="lt1"/>
+                        </a:fontRef>
+                      </wps:style>
+                      <wps:txbx>
+                        <w:txbxContent>
+                          <w:p>
+                            <w:pPr>
+                              <w:jc w:val="center"/>
+                              <w:rPr>
+                                <w:color w:val="00B050"/>
+                                <w:sz w:val="32"/>
+                                <w:szCs w:val="32"/>
+                              </w:rPr>
+                            </w:pPr>
+                            <w:r>
+                              <w:rPr>
+                                <w:color w:val="00B050"/>
+                                <w:sz w:val="32"/>
+                                <w:szCs w:val="32"/>
+                              </w:rPr>
+                              <w:t>Why argument to a copy constructor must be passed as a reference?</w:t>
+                            </w:r>
+                          </w:p>
+                          <w:p>
+                            <w:pPr>
+                              <w:jc w:val="center"/>
+                              <w:rPr>
+                                <w:color w:val="00B050"/>
+                                <w:sz w:val="32"/>
+                                <w:szCs w:val="32"/>
+                              </w:rPr>
+                            </w:pPr>
+                            <w:r>
+                              <w:rPr>
+                                <w:color w:val="00B050"/>
+                                <w:sz w:val="32"/>
+                                <w:szCs w:val="32"/>
+                              </w:rPr>
+                              <w:t xml:space="preserve">A copy constructor is called when an object is passed by value. Copy constructor itself is a function. </w:t>
+                            </w:r>
+                            <w:r>
+                              <w:rPr>
+                                <w:color w:val="00B050"/>
+                                <w:sz w:val="32"/>
+                                <w:szCs w:val="32"/>
+                              </w:rPr>
+                              <w:t>So,</w:t>
+                            </w:r>
+                            <w:r>
+                              <w:rPr>
+                                <w:color w:val="00B050"/>
+                                <w:sz w:val="32"/>
+                                <w:szCs w:val="32"/>
+                              </w:rPr>
+                              <w:t xml:space="preserve"> if we pass an argument by value in a copy constructor, a call to copy constructor would be made to call copy constructor which becomes a non-terminating chain of calls. Therefore, compiler doesn’t allow parameters to be passed by value.</w:t>
+                            </w:r>
+                          </w:p>
+                        </w:txbxContent>
+                      </wps:txbx>
+                      <wps:bodyPr rot="0" spcFirstLastPara="0" vertOverflow="overflow" horzOverflow="overflow" vert="horz" wrap="square" lIns="91440" tIns="45720" rIns="91440" bIns="45720" numCol="1" spcCol="0" rtlCol="0" fromWordArt="0" anchor="ctr" anchorCtr="0" forceAA="0" compatLnSpc="1">
+                        <a:prstTxWarp prst="textNoShape">
+                          <a:avLst/>
+                        </a:prstTxWarp>
+                        <a:noAutofit/>
+                      </wps:bodyPr>
+                    </wps:wsp>
+                  </a:graphicData>
+                </a:graphic>
+                <wp14:sizeRelV relativeFrom="margin">
+                  <wp14:pctHeight>0</wp14:pctHeight>
+                </wp14:sizeRelV>
+              </wp:anchor>
+            </w:drawing>
+          </mc:Choice>
+          <mc:Fallback>
+            <w:pict>
+              <v:roundrect w14:anchorId="6FC1083B" id="Rectangle: Rounded Corners 7" o:spid="_x0000_s1031" style="position:absolute;left:0;text-align:left;margin-left:0;margin-top:-3.5pt;width:535pt;height:163.5pt;z-index:251664384;visibility:visible;mso-wrap-style:square;mso-height-percent:0;mso-wrap-distance-left:9pt;mso-wrap-distance-top:0;mso-wrap-distance-right:9pt;mso-wrap-distance-bottom:0;mso-position-horizontal:absolute;mso-position-horizontal-relative:text;mso-position-vertical:absolute;mso-position-vertical-relative:text;mso-height-percent:0;mso-height-relative:margin;v-text-anchor:middle" arcsize="10923f" o:gfxdata="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" fillcolor="#c9c9c9 [1942]" strokecolor="#1f3763 [1604]" strokeweight="1pt">
+                <v:stroke joinstyle="miter"/>
+                <v:textbox>
+                  <w:txbxContent>
+                    <w:p>
+                      <w:pPr>
+                        <w:jc w:val="center"/>
+                        <w:rPr>
+                          <w:color w:val="00B050"/>
+                          <w:sz w:val="32"/>
+                          <w:szCs w:val="32"/>
+                        </w:rPr>
+                      </w:pPr>
+                      <w:r>
+                        <w:rPr>
+                          <w:color w:val="00B050"/>
+                          <w:sz w:val="32"/>
+                          <w:szCs w:val="32"/>
+                        </w:rPr>
+                        <w:t>Why argument to a copy constructor must be passed as a reference?</w:t>
+                      </w:r>
+                    </w:p>
+                    <w:p>
+                      <w:pPr>
+                        <w:jc w:val="center"/>
+                        <w:rPr>
+                          <w:color w:val="00B050"/>
+                          <w:sz w:val="32"/>
+                          <w:szCs w:val="32"/>
+                        </w:rPr>
+                      </w:pPr>
+                      <w:r>
+                        <w:rPr>
+                          <w:color w:val="00B050"/>
+                          <w:sz w:val="32"/>
+                          <w:szCs w:val="32"/>
+                        </w:rPr>
+                        <w:t xml:space="preserve">A copy constructor is called when an object is passed by value. Copy constructor itself is a function. </w:t>
+                      </w:r>
+                      <w:r>
+                        <w:rPr>
+                          <w:color w:val="00B050"/>
+                          <w:sz w:val="32"/>
+                          <w:szCs w:val="32"/>
+                        </w:rPr>
+                        <w:t>So,</w:t>
+                      </w:r>
+                      <w:r>
+                        <w:rPr>
+                          <w:color w:val="00B050"/>
+                          <w:sz w:val="32"/>
+                          <w:szCs w:val="32"/>
+                        </w:rPr>
+                        <w:t xml:space="preserve"> if we pass an argument by value in a copy constructor, a call to copy constructor would be made to call copy constructor which becomes a non-terminating chain of calls. Therefore, compiler doesn’t allow parameters to be passed by value.</w:t>
+                      </w:r>
+                    </w:p>
+                  </w:txbxContent>
+                </v:textbox>
+              </v:roundrect>
+            </w:pict>
+          </mc:Fallback>
+        </mc:AlternateContent>
+      </w:r>
+    </w:p>
+    <w:p>
+      <w:pPr>
+        <w:rPr>
+          <w:lang w:val="en-US"/>
+        </w:rPr>
+      </w:pPr>
+    </w:p>
+    <w:p>
+      <w:pPr>
+        <w:rPr>
+          <w:lang w:val="en-US"/>
+        </w:rPr>
+      </w:pPr>
+    </w:p>
+    <w:p>
+      <w:pPr>
+        <w:rPr>
+          <w:lang w:val="en-US"/>
+        </w:rPr>
+      </w:pPr>
+    </w:p>
+    <w:p>
+      <w:pPr>
+        <w:rPr>
+          <w:lang w:val="en-US"/>
+        </w:rPr>
+      </w:pPr>
+    </w:p>
+    <w:p>
+      <w:pPr>
+        <w:rPr>
+          <w:lang w:val="en-US"/>
+        </w:rPr>
+      </w:pPr>
+    </w:p>
+    <w:p>
+      <w:pPr>
+        <w:rPr>
+          <w:lang w:val="en-US"/>
+        </w:rPr>
+      </w:pPr>
+    </w:p>
+    <w:p>
+      <w:pPr>
+        <w:rPr>
+          <w:lang w:val="en-US"/>
+        </w:rPr>
+      </w:pPr>
+    </w:p>
+    <w:p>
+      <w:pPr>
+        <w:jc w:val="right"/>
+        <w:rPr>
+          <w:lang w:val="en-US"/>
+        </w:rPr>
+      </w:pPr>
+      <w:r>
+        <w:rPr>
+          <w:noProof/>
+          <w:lang w:val="en-US"/>
+        </w:rPr>
+        <mc:AlternateContent>
+          <mc:Choice Requires="wps">
+            <w:drawing>
+              <wp:anchor distT="0" distB="0" distL="114300" distR="114300" simplePos="0" relativeHeight="251665408" behindDoc="0" locked="0" layoutInCell="1" allowOverlap="1" wp14:anchorId="3BF36566" wp14:editId="59FE7093">
+                <wp:simplePos x="0" y="0"/>
+                <wp:positionH relativeFrom="column">
+                  <wp:posOffset>88900</wp:posOffset>
+                </wp:positionH>
+                <wp:positionV relativeFrom="paragraph">
+                  <wp:posOffset>127635</wp:posOffset>
+                </wp:positionV>
+                <wp:extent cx="6673850" cy="1485900"/>
+                <wp:effectExtent l="0" t="0" r="12700" b="19050"/>
+                <wp:wrapNone/>
+                <wp:docPr id="8" name="Rectangle: Rounded Corners 8"/>
+                <wp:cNvGraphicFramePr/>
+                <a:graphic xmlns:a="http://schemas.openxmlformats.org/drawingml/2006/main">
+                  <a:graphicData uri="http://schemas.microsoft.com/office/word/2010/wordprocessingShape">
+                    <wps:wsp>
+                      <wps:cNvSpPr/>
+                      <wps:spPr>
+                        <a:xfrm>
+                          <a:off x="0" y="0"/>
+                          <a:ext cx="6673850" cy="1485900"/>
+                        </a:xfrm>
+                        <a:prstGeom prst="roundRect">
+                          <a:avLst/>
+                        </a:prstGeom>
+                        <a:solidFill>
+                          <a:schemeClr val="accent6">
+                            <a:lumMod val="60000"/>
+                            <a:lumOff val="40000"/>
+                          </a:schemeClr>
+                        </a:solidFill>
+                      </wps:spPr>
+                      <wps:style>
+                        <a:lnRef idx="2">
+                          <a:schemeClr val="accent1">
+                            <a:shade val="50000"/>
+                          </a:schemeClr>
+                        </a:lnRef>
+                        <a:fillRef idx="1">
+                          <a:schemeClr val="accent1"/>
+                        </a:fillRef>
+                        <a:effectRef idx="0">
+                          <a:schemeClr val="accent1"/>
+                        </a:effectRef>
+                        <a:fontRef idx="minor">
+                          <a:schemeClr val="lt1"/>
+                        </a:fontRef>
+                      </wps:style>
+                      <wps:txbx>
+                        <w:txbxContent>
+                          <w:p>
+                            <w:pPr>
+                              <w:jc w:val="center"/>
+                              <w:rPr>
+                                <w:color w:val="FF0000"/>
+                                <w:sz w:val="32"/>
+                                <w:szCs w:val="32"/>
+                              </w:rPr>
+                            </w:pPr>
+                            <w:r>
+                              <w:rPr>
+                                <w:color w:val="FF0000"/>
+                                <w:sz w:val="32"/>
+                                <w:szCs w:val="32"/>
+                              </w:rPr>
+                              <w:t xml:space="preserve">Why argument to a copy constructor should be </w:t>
+                            </w:r>
+                            <w:proofErr w:type="spellStart"/>
+                            <w:r>
+                              <w:rPr>
+                                <w:color w:val="FF0000"/>
+                                <w:sz w:val="32"/>
+                                <w:szCs w:val="32"/>
+                              </w:rPr>
+                              <w:t>const</w:t>
+                            </w:r>
+                            <w:proofErr w:type="spellEnd"/>
+                            <w:r>
+                              <w:rPr>
+                                <w:color w:val="FF0000"/>
+                                <w:sz w:val="32"/>
+                                <w:szCs w:val="32"/>
+                              </w:rPr>
+                              <w:t>?</w:t>
+                            </w:r>
+                          </w:p>
+                          <w:p>
+                            <w:pPr>
+                              <w:jc w:val="center"/>
+                              <w:rPr>
+                                <w:color w:val="FF0000"/>
+                                <w:sz w:val="32"/>
+                                <w:szCs w:val="32"/>
+                              </w:rPr>
+                            </w:pPr>
+                            <w:r>
+                              <w:rPr>
+                                <w:color w:val="FF0000"/>
+                                <w:sz w:val="32"/>
+                                <w:szCs w:val="32"/>
+                              </w:rPr>
+                              <w:t xml:space="preserve">Static and </w:t>
+                            </w:r>
+                            <w:proofErr w:type="spellStart"/>
+                            <w:r>
+                              <w:rPr>
+                                <w:color w:val="FF0000"/>
+                                <w:sz w:val="32"/>
+                                <w:szCs w:val="32"/>
+                              </w:rPr>
+                              <w:t>const</w:t>
+                            </w:r>
+                            <w:proofErr w:type="spellEnd"/>
+                          </w:p>
+                        </w:txbxContent>
+                      </wps:txbx>
+                      <wps:bodyPr rot="0" spcFirstLastPara="0" vertOverflow="overflow" horzOverflow="overflow" vert="horz" wrap="square" lIns="91440" tIns="45720" rIns="91440" bIns="45720" numCol="1" spcCol="0" rtlCol="0" fromWordArt="0" anchor="ctr" anchorCtr="0" forceAA="0" compatLnSpc="1">
+                        <a:prstTxWarp prst="textNoShape">
+                          <a:avLst/>
+                        </a:prstTxWarp>
+                        <a:noAutofit/>
+                      </wps:bodyPr>
+                    </wps:wsp>
+                  </a:graphicData>
+                </a:graphic>
+              </wp:anchor>
+            </w:drawing>
+          </mc:Choice>
+          <mc:Fallback>
+            <w:pict>
+              <v:roundrect w14:anchorId="3BF36566" id="Rectangle: Rounded Corners 8" o:spid="_x0000_s1032" style="position:absolute;left:0;text-align:left;margin-left:7pt;margin-top:10.05pt;width:525.5pt;height:117pt;z-index:251665408;visibility:visible;mso-wrap-style:square;mso-wrap-distance-left:9pt;mso-wrap-distance-top:0;mso-wrap-distance-right:9pt;mso-wrap-distance-bottom:0;mso-position-horizontal:absolute;mso-position-horizontal-relative:text;mso-position-vertical:absolute;mso-position-vertical-relative:text;v-text-anchor:middle" arcsize="10923f" o:gfxdata="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" fillcolor="#a8d08d [1945]" strokecolor="#1f3763 [1604]" strokeweight="1pt">
+                <v:stroke joinstyle="miter"/>
+                <v:textbox>
+                  <w:txbxContent>
+                    <w:p>
+                      <w:pPr>
+                        <w:jc w:val="center"/>
+                        <w:rPr>
+                          <w:color w:val="FF0000"/>
+                          <w:sz w:val="32"/>
+                          <w:szCs w:val="32"/>
+                        </w:rPr>
+                      </w:pPr>
+                      <w:r>
+                        <w:rPr>
+                          <w:color w:val="FF0000"/>
+                          <w:sz w:val="32"/>
+                          <w:szCs w:val="32"/>
+                        </w:rPr>
+                        <w:t xml:space="preserve">Why argument to a copy constructor should be </w:t>
+                      </w:r>
+                      <w:proofErr w:type="spellStart"/>
+                      <w:r>
+                        <w:rPr>
+                          <w:color w:val="FF0000"/>
+                          <w:sz w:val="32"/>
+                          <w:szCs w:val="32"/>
+                        </w:rPr>
+                        <w:t>const</w:t>
+                      </w:r>
+                      <w:proofErr w:type="spellEnd"/>
+                      <w:r>
+                        <w:rPr>
+                          <w:color w:val="FF0000"/>
+                          <w:sz w:val="32"/>
+                          <w:szCs w:val="32"/>
+                        </w:rPr>
+                        <w:t>?</w:t>
+                      </w:r>
+                    </w:p>
+                    <w:p>
+                      <w:pPr>
+                        <w:jc w:val="center"/>
+                        <w:rPr>
+                          <w:color w:val="FF0000"/>
+                          <w:sz w:val="32"/>
+                          <w:szCs w:val="32"/>
+                        </w:rPr>
+                      </w:pPr>
+                      <w:r>
+                        <w:rPr>
+                          <w:color w:val="FF0000"/>
+                          <w:sz w:val="32"/>
+                          <w:szCs w:val="32"/>
+                        </w:rPr>
+                        <w:t xml:space="preserve">Static and </w:t>
+                      </w:r>
+                      <w:proofErr w:type="spellStart"/>
+                      <w:r>
+                        <w:rPr>
+                          <w:color w:val="FF0000"/>
+                          <w:sz w:val="32"/>
+                          <w:szCs w:val="32"/>
+                        </w:rPr>
+                        <w:t>const</w:t>
+                      </w:r>
+                      <w:proofErr w:type="spellEnd"/>
+                    </w:p>
+                  </w:txbxContent>
+                </v:textbox>
+              </v:roundrect>
+            </w:pict>
+          </mc:Fallback>
+        </mc:AlternateContent>
+      </w:r>
+    </w:p>
     <w:sectPr>
       <w:pgSz w:w="11906" w:h="16838"/>
-      <w:pgMar w:top="1440" w:right="1440" w:bottom="1440" w:left="1440" w:header="708" w:footer="708" w:gutter="0"/>
+      <w:pgMar w:top="720" w:right="720" w:bottom="720" w:left="720" w:header="708" w:footer="708" w:gutter="0"/>
       <w:cols w:space="708"/>
       <w:docGrid w:linePitch="360"/>
     </w:sectPr>

</xml_diff>

<commit_message>
added admin class and a delete_user function as friend in customer class
</commit_message>
<xml_diff>
--- a/cpp/main.docx
+++ b/cpp/main.docx
@@ -1308,23 +1308,7 @@
                                 <w:sz w:val="32"/>
                                 <w:szCs w:val="32"/>
                               </w:rPr>
-                              <w:t xml:space="preserve">A copy constructor is called when an object is passed by value. Copy constructor itself is a function. </w:t>
-                            </w:r>
-                            <w:r>
-                              <w:rPr>
-                                <w:color w:val="00B050"/>
-                                <w:sz w:val="32"/>
-                                <w:szCs w:val="32"/>
-                              </w:rPr>
-                              <w:t>So,</w:t>
-                            </w:r>
-                            <w:r>
-                              <w:rPr>
-                                <w:color w:val="00B050"/>
-                                <w:sz w:val="32"/>
-                                <w:szCs w:val="32"/>
-                              </w:rPr>
-                              <w:t xml:space="preserve"> if we pass an argument by value in a copy constructor, a call to copy constructor would be made to call copy constructor which becomes a non-terminating chain of calls. Therefore, compiler doesn’t allow parameters to be passed by value.</w:t>
+                              <w:t>A copy constructor is called when an object is passed by value. Copy constructor itself is a function. So, if we pass an argument by value in a copy constructor, a call to copy constructor would be made to call copy constructor which becomes a non-terminating chain of calls. Therefore, compiler doesn’t allow parameters to be passed by value.</w:t>
                             </w:r>
                           </w:p>
                         </w:txbxContent>
@@ -1466,6 +1450,268 @@
           <w:lang w:val="en-US"/>
         </w:rPr>
       </w:pPr>
+      <w:r>
+        <w:rPr>
+          <w:noProof/>
+          <w:lang w:val="en-US"/>
+        </w:rPr>
+        <mc:AlternateContent>
+          <mc:Choice Requires="wps">
+            <w:drawing>
+              <wp:anchor distT="0" distB="0" distL="114300" distR="114300" simplePos="0" relativeHeight="251666432" behindDoc="0" locked="0" layoutInCell="1" allowOverlap="1" wp14:anchorId="5D04EF13" wp14:editId="43BAF60C">
+                <wp:simplePos x="0" y="0"/>
+                <wp:positionH relativeFrom="column">
+                  <wp:posOffset>3976</wp:posOffset>
+                </wp:positionH>
+                <wp:positionV relativeFrom="paragraph">
+                  <wp:posOffset>2060023</wp:posOffset>
+                </wp:positionV>
+                <wp:extent cx="6575729" cy="3315694"/>
+                <wp:effectExtent l="0" t="0" r="15875" b="18415"/>
+                <wp:wrapNone/>
+                <wp:docPr id="1" name="Rectangle: Rounded Corners 1"/>
+                <wp:cNvGraphicFramePr/>
+                <a:graphic xmlns:a="http://schemas.openxmlformats.org/drawingml/2006/main">
+                  <a:graphicData uri="http://schemas.microsoft.com/office/word/2010/wordprocessingShape">
+                    <wps:wsp>
+                      <wps:cNvSpPr/>
+                      <wps:spPr>
+                        <a:xfrm>
+                          <a:off x="0" y="0"/>
+                          <a:ext cx="6575729" cy="3315694"/>
+                        </a:xfrm>
+                        <a:prstGeom prst="roundRect">
+                          <a:avLst/>
+                        </a:prstGeom>
+                      </wps:spPr>
+                      <wps:style>
+                        <a:lnRef idx="2">
+                          <a:schemeClr val="accent1">
+                            <a:shade val="50000"/>
+                          </a:schemeClr>
+                        </a:lnRef>
+                        <a:fillRef idx="1">
+                          <a:schemeClr val="accent1"/>
+                        </a:fillRef>
+                        <a:effectRef idx="0">
+                          <a:schemeClr val="accent1"/>
+                        </a:effectRef>
+                        <a:fontRef idx="minor">
+                          <a:schemeClr val="lt1"/>
+                        </a:fontRef>
+                      </wps:style>
+                      <wps:txbx>
+                        <w:txbxContent>
+                          <w:p>
+                            <w:pPr>
+                              <w:jc w:val="center"/>
+                              <w:rPr>
+                                <w:color w:val="92D050"/>
+                                <w:sz w:val="32"/>
+                                <w:szCs w:val="32"/>
+                              </w:rPr>
+                            </w:pPr>
+                            <w:r>
+                              <w:rPr>
+                                <w:color w:val="92D050"/>
+                                <w:sz w:val="32"/>
+                                <w:szCs w:val="32"/>
+                              </w:rPr>
+                              <w:t>Even though the prototypes for friend functions appear in the class definition, friends are not member functions.</w:t>
+                            </w:r>
+                          </w:p>
+                          <w:p>
+                            <w:pPr>
+                              <w:jc w:val="center"/>
+                              <w:rPr>
+                                <w:color w:val="92D050"/>
+                                <w:sz w:val="32"/>
+                                <w:szCs w:val="32"/>
+                              </w:rPr>
+                            </w:pPr>
+                            <w:r>
+                              <w:rPr>
+                                <w:color w:val="92D050"/>
+                                <w:sz w:val="32"/>
+                                <w:szCs w:val="32"/>
+                              </w:rPr>
+                              <w:t>A friend can be a function, function template, or member function, or a class or class template, in which case the entire class and all of its members are friends.</w:t>
+                            </w:r>
+                          </w:p>
+                          <w:p>
+                            <w:pPr>
+                              <w:jc w:val="center"/>
+                              <w:rPr>
+                                <w:color w:val="92D050"/>
+                                <w:sz w:val="32"/>
+                                <w:szCs w:val="32"/>
+                              </w:rPr>
+                            </w:pPr>
+                            <w:r>
+                              <w:rPr>
+                                <w:color w:val="92D050"/>
+                                <w:sz w:val="32"/>
+                                <w:szCs w:val="32"/>
+                              </w:rPr>
+                              <w:t>A friend function can be:</w:t>
+                            </w:r>
+                          </w:p>
+                          <w:p>
+                            <w:pPr>
+                              <w:jc w:val="center"/>
+                              <w:rPr>
+                                <w:color w:val="92D050"/>
+                                <w:sz w:val="32"/>
+                                <w:szCs w:val="32"/>
+                              </w:rPr>
+                            </w:pPr>
+                            <w:r>
+                              <w:rPr>
+                                <w:color w:val="92D050"/>
+                                <w:sz w:val="32"/>
+                                <w:szCs w:val="32"/>
+                              </w:rPr>
+                              <w:t>a) A method of another class</w:t>
+                            </w:r>
+                          </w:p>
+                          <w:p>
+                            <w:pPr>
+                              <w:jc w:val="center"/>
+                              <w:rPr>
+                                <w:color w:val="92D050"/>
+                                <w:sz w:val="32"/>
+                                <w:szCs w:val="32"/>
+                              </w:rPr>
+                            </w:pPr>
+                            <w:r>
+                              <w:rPr>
+                                <w:color w:val="92D050"/>
+                                <w:sz w:val="32"/>
+                                <w:szCs w:val="32"/>
+                              </w:rPr>
+                              <w:t>b) A global function</w:t>
+                            </w:r>
+                          </w:p>
+                        </w:txbxContent>
+                      </wps:txbx>
+                      <wps:bodyPr rot="0" spcFirstLastPara="0" vertOverflow="overflow" horzOverflow="overflow" vert="horz" wrap="square" lIns="91440" tIns="45720" rIns="91440" bIns="45720" numCol="1" spcCol="0" rtlCol="0" fromWordArt="0" anchor="ctr" anchorCtr="0" forceAA="0" compatLnSpc="1">
+                        <a:prstTxWarp prst="textNoShape">
+                          <a:avLst/>
+                        </a:prstTxWarp>
+                        <a:noAutofit/>
+                      </wps:bodyPr>
+                    </wps:wsp>
+                  </a:graphicData>
+                </a:graphic>
+                <wp14:sizeRelV relativeFrom="margin">
+                  <wp14:pctHeight>0</wp14:pctHeight>
+                </wp14:sizeRelV>
+              </wp:anchor>
+            </w:drawing>
+          </mc:Choice>
+          <mc:Fallback>
+            <w:pict>
+              <v:roundrect w14:anchorId="5D04EF13" id="Rectangle: Rounded Corners 1" o:spid="_x0000_s1032" style="position:absolute;left:0;text-align:left;margin-left:.3pt;margin-top:162.2pt;width:517.75pt;height:261.1pt;z-index:251666432;visibility:visible;mso-wrap-style:square;mso-height-percent:0;mso-wrap-distance-left:9pt;mso-wrap-distance-top:0;mso-wrap-distance-right:9pt;mso-wrap-distance-bottom:0;mso-position-horizontal:absolute;mso-position-horizontal-relative:text;mso-position-vertical:absolute;mso-position-vertical-relative:text;mso-height-percent:0;mso-height-relative:margin;v-text-anchor:middle" arcsize="10923f" o:gfxdata="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" fillcolor="#4472c4 [3204]" strokecolor="#1f3763 [1604]" strokeweight="1pt">
+                <v:stroke joinstyle="miter"/>
+                <v:textbox>
+                  <w:txbxContent>
+                    <w:p>
+                      <w:pPr>
+                        <w:jc w:val="center"/>
+                        <w:rPr>
+                          <w:color w:val="92D050"/>
+                          <w:sz w:val="32"/>
+                          <w:szCs w:val="32"/>
+                        </w:rPr>
+                      </w:pPr>
+                      <w:r>
+                        <w:rPr>
+                          <w:color w:val="92D050"/>
+                          <w:sz w:val="32"/>
+                          <w:szCs w:val="32"/>
+                        </w:rPr>
+                        <w:t>Even though the prototypes for friend functions appear in the class definition, friends are not member functions.</w:t>
+                      </w:r>
+                    </w:p>
+                    <w:p>
+                      <w:pPr>
+                        <w:jc w:val="center"/>
+                        <w:rPr>
+                          <w:color w:val="92D050"/>
+                          <w:sz w:val="32"/>
+                          <w:szCs w:val="32"/>
+                        </w:rPr>
+                      </w:pPr>
+                      <w:r>
+                        <w:rPr>
+                          <w:color w:val="92D050"/>
+                          <w:sz w:val="32"/>
+                          <w:szCs w:val="32"/>
+                        </w:rPr>
+                        <w:t>A friend can be a function, function template, or member function, or a class or class template, in which case the entire class and all of its members are friends.</w:t>
+                      </w:r>
+                    </w:p>
+                    <w:p>
+                      <w:pPr>
+                        <w:jc w:val="center"/>
+                        <w:rPr>
+                          <w:color w:val="92D050"/>
+                          <w:sz w:val="32"/>
+                          <w:szCs w:val="32"/>
+                        </w:rPr>
+                      </w:pPr>
+                      <w:r>
+                        <w:rPr>
+                          <w:color w:val="92D050"/>
+                          <w:sz w:val="32"/>
+                          <w:szCs w:val="32"/>
+                        </w:rPr>
+                        <w:t>A friend function can be:</w:t>
+                      </w:r>
+                    </w:p>
+                    <w:p>
+                      <w:pPr>
+                        <w:jc w:val="center"/>
+                        <w:rPr>
+                          <w:color w:val="92D050"/>
+                          <w:sz w:val="32"/>
+                          <w:szCs w:val="32"/>
+                        </w:rPr>
+                      </w:pPr>
+                      <w:r>
+                        <w:rPr>
+                          <w:color w:val="92D050"/>
+                          <w:sz w:val="32"/>
+                          <w:szCs w:val="32"/>
+                        </w:rPr>
+                        <w:t>a) A method of another class</w:t>
+                      </w:r>
+                    </w:p>
+                    <w:p>
+                      <w:pPr>
+                        <w:jc w:val="center"/>
+                        <w:rPr>
+                          <w:color w:val="92D050"/>
+                          <w:sz w:val="32"/>
+                          <w:szCs w:val="32"/>
+                        </w:rPr>
+                      </w:pPr>
+                      <w:r>
+                        <w:rPr>
+                          <w:color w:val="92D050"/>
+                          <w:sz w:val="32"/>
+                          <w:szCs w:val="32"/>
+                        </w:rPr>
+                        <w:t>b) A global function</w:t>
+                      </w:r>
+                    </w:p>
+                  </w:txbxContent>
+                </v:textbox>
+              </v:roundrect>
+            </w:pict>
+          </mc:Fallback>
+        </mc:AlternateContent>
+      </w:r>
       <w:r>
         <w:rPr>
           <w:noProof/>

</xml_diff>

<commit_message>
problem in using virtual function
</commit_message>
<xml_diff>
--- a/cpp/main.docx
+++ b/cpp/main.docx
@@ -1367,23 +1367,7 @@
                           <w:sz w:val="32"/>
                           <w:szCs w:val="32"/>
                         </w:rPr>
-                        <w:t xml:space="preserve">A copy constructor is called when an object is passed by value. Copy constructor itself is a function. </w:t>
-                      </w:r>
-                      <w:r>
-                        <w:rPr>
-                          <w:color w:val="00B050"/>
-                          <w:sz w:val="32"/>
-                          <w:szCs w:val="32"/>
-                        </w:rPr>
-                        <w:t>So,</w:t>
-                      </w:r>
-                      <w:r>
-                        <w:rPr>
-                          <w:color w:val="00B050"/>
-                          <w:sz w:val="32"/>
-                          <w:szCs w:val="32"/>
-                        </w:rPr>
-                        <w:t xml:space="preserve"> if we pass an argument by value in a copy constructor, a call to copy constructor would be made to call copy constructor which becomes a non-terminating chain of calls. Therefore, compiler doesn’t allow parameters to be passed by value.</w:t>
+                        <w:t>A copy constructor is called when an object is passed by value. Copy constructor itself is a function. So, if we pass an argument by value in a copy constructor, a call to copy constructor would be made to call copy constructor which becomes a non-terminating chain of calls. Therefore, compiler doesn’t allow parameters to be passed by value.</w:t>
                       </w:r>
                     </w:p>
                   </w:txbxContent>
@@ -1450,6 +1434,237 @@
           <w:lang w:val="en-US"/>
         </w:rPr>
       </w:pPr>
+      <w:r>
+        <w:rPr>
+          <w:noProof/>
+          <w:lang w:val="en-US"/>
+        </w:rPr>
+        <mc:AlternateContent>
+          <mc:Choice Requires="wps">
+            <w:drawing>
+              <wp:anchor distT="0" distB="0" distL="114300" distR="114300" simplePos="0" relativeHeight="251667456" behindDoc="0" locked="0" layoutInCell="1" allowOverlap="1" wp14:anchorId="68AEFC2D" wp14:editId="580F57EC">
+                <wp:simplePos x="0" y="0"/>
+                <wp:positionH relativeFrom="column">
+                  <wp:posOffset>0</wp:posOffset>
+                </wp:positionH>
+                <wp:positionV relativeFrom="paragraph">
+                  <wp:posOffset>5563235</wp:posOffset>
+                </wp:positionV>
+                <wp:extent cx="6581775" cy="1790700"/>
+                <wp:effectExtent l="0" t="0" r="28575" b="19050"/>
+                <wp:wrapNone/>
+                <wp:docPr id="9" name="Rectangle: Rounded Corners 9"/>
+                <wp:cNvGraphicFramePr/>
+                <a:graphic xmlns:a="http://schemas.openxmlformats.org/drawingml/2006/main">
+                  <a:graphicData uri="http://schemas.microsoft.com/office/word/2010/wordprocessingShape">
+                    <wps:wsp>
+                      <wps:cNvSpPr/>
+                      <wps:spPr>
+                        <a:xfrm>
+                          <a:off x="0" y="0"/>
+                          <a:ext cx="6581775" cy="1790700"/>
+                        </a:xfrm>
+                        <a:prstGeom prst="roundRect">
+                          <a:avLst/>
+                        </a:prstGeom>
+                        <a:solidFill>
+                          <a:schemeClr val="tx2">
+                            <a:lumMod val="40000"/>
+                            <a:lumOff val="60000"/>
+                          </a:schemeClr>
+                        </a:solidFill>
+                      </wps:spPr>
+                      <wps:style>
+                        <a:lnRef idx="2">
+                          <a:schemeClr val="accent1">
+                            <a:shade val="50000"/>
+                          </a:schemeClr>
+                        </a:lnRef>
+                        <a:fillRef idx="1">
+                          <a:schemeClr val="accent1"/>
+                        </a:fillRef>
+                        <a:effectRef idx="0">
+                          <a:schemeClr val="accent1"/>
+                        </a:effectRef>
+                        <a:fontRef idx="minor">
+                          <a:schemeClr val="lt1"/>
+                        </a:fontRef>
+                      </wps:style>
+                      <wps:txbx>
+                        <w:txbxContent>
+                          <w:p>
+                            <w:pPr>
+                              <w:jc w:val="center"/>
+                              <w:rPr>
+                                <w:sz w:val="32"/>
+                                <w:szCs w:val="32"/>
+                              </w:rPr>
+                            </w:pPr>
+                            <w:proofErr w:type="spellStart"/>
+                            <w:r>
+                              <w:rPr>
+                                <w:sz w:val="32"/>
+                                <w:szCs w:val="32"/>
+                              </w:rPr>
+                              <w:t>a→b</w:t>
+                            </w:r>
+                            <w:proofErr w:type="spellEnd"/>
+                            <w:r>
+                              <w:rPr>
+                                <w:sz w:val="32"/>
+                                <w:szCs w:val="32"/>
+                              </w:rPr>
+                              <w:t xml:space="preserve"> is essentially a shorthand notation for (*a</w:t>
+                            </w:r>
+                            <w:proofErr w:type="gramStart"/>
+                            <w:r>
+                              <w:rPr>
+                                <w:sz w:val="32"/>
+                                <w:szCs w:val="32"/>
+                              </w:rPr>
+                              <w:t>).b</w:t>
+                            </w:r>
+                            <w:proofErr w:type="gramEnd"/>
+                            <w:r>
+                              <w:rPr>
+                                <w:sz w:val="32"/>
+                                <w:szCs w:val="32"/>
+                              </w:rPr>
+                              <w:t>,</w:t>
+                            </w:r>
+                          </w:p>
+                          <w:p>
+                            <w:pPr>
+                              <w:jc w:val="center"/>
+                              <w:rPr>
+                                <w:sz w:val="32"/>
+                                <w:szCs w:val="32"/>
+                              </w:rPr>
+                            </w:pPr>
+                            <w:r>
+                              <w:rPr>
+                                <w:sz w:val="32"/>
+                                <w:szCs w:val="32"/>
+                              </w:rPr>
+                              <w:t xml:space="preserve">  if a is a pointer to an object, then a-&gt;b is accessing the property b of the object that a </w:t>
+                            </w:r>
+                            <w:proofErr w:type="gramStart"/>
+                            <w:r>
+                              <w:rPr>
+                                <w:sz w:val="32"/>
+                                <w:szCs w:val="32"/>
+                              </w:rPr>
+                              <w:t>points</w:t>
+                            </w:r>
+                            <w:proofErr w:type="gramEnd"/>
+                            <w:r>
+                              <w:rPr>
+                                <w:sz w:val="32"/>
+                                <w:szCs w:val="32"/>
+                              </w:rPr>
+                              <w:t xml:space="preserve"> to.</w:t>
+                            </w:r>
+                          </w:p>
+                        </w:txbxContent>
+                      </wps:txbx>
+                      <wps:bodyPr rot="0" spcFirstLastPara="0" vertOverflow="overflow" horzOverflow="overflow" vert="horz" wrap="square" lIns="91440" tIns="45720" rIns="91440" bIns="45720" numCol="1" spcCol="0" rtlCol="0" fromWordArt="0" anchor="ctr" anchorCtr="0" forceAA="0" compatLnSpc="1">
+                        <a:prstTxWarp prst="textNoShape">
+                          <a:avLst/>
+                        </a:prstTxWarp>
+                        <a:noAutofit/>
+                      </wps:bodyPr>
+                    </wps:wsp>
+                  </a:graphicData>
+                </a:graphic>
+              </wp:anchor>
+            </w:drawing>
+          </mc:Choice>
+          <mc:Fallback>
+            <w:pict>
+              <v:roundrect w14:anchorId="68AEFC2D" id="Rectangle: Rounded Corners 9" o:spid="_x0000_s1032" style="position:absolute;left:0;text-align:left;margin-left:0;margin-top:438.05pt;width:518.25pt;height:141pt;z-index:251667456;visibility:visible;mso-wrap-style:square;mso-wrap-distance-left:9pt;mso-wrap-distance-top:0;mso-wrap-distance-right:9pt;mso-wrap-distance-bottom:0;mso-position-horizontal:absolute;mso-position-horizontal-relative:text;mso-position-vertical:absolute;mso-position-vertical-relative:text;v-text-anchor:middle" arcsize="10923f" o:gfxdata="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" fillcolor="#acb9ca [1311]" strokecolor="#1f3763 [1604]" strokeweight="1pt">
+                <v:stroke joinstyle="miter"/>
+                <v:textbox>
+                  <w:txbxContent>
+                    <w:p>
+                      <w:pPr>
+                        <w:jc w:val="center"/>
+                        <w:rPr>
+                          <w:sz w:val="32"/>
+                          <w:szCs w:val="32"/>
+                        </w:rPr>
+                      </w:pPr>
+                      <w:proofErr w:type="spellStart"/>
+                      <w:r>
+                        <w:rPr>
+                          <w:sz w:val="32"/>
+                          <w:szCs w:val="32"/>
+                        </w:rPr>
+                        <w:t>a→b</w:t>
+                      </w:r>
+                      <w:proofErr w:type="spellEnd"/>
+                      <w:r>
+                        <w:rPr>
+                          <w:sz w:val="32"/>
+                          <w:szCs w:val="32"/>
+                        </w:rPr>
+                        <w:t xml:space="preserve"> is essentially a shorthand notation for (*a</w:t>
+                      </w:r>
+                      <w:proofErr w:type="gramStart"/>
+                      <w:r>
+                        <w:rPr>
+                          <w:sz w:val="32"/>
+                          <w:szCs w:val="32"/>
+                        </w:rPr>
+                        <w:t>).b</w:t>
+                      </w:r>
+                      <w:proofErr w:type="gramEnd"/>
+                      <w:r>
+                        <w:rPr>
+                          <w:sz w:val="32"/>
+                          <w:szCs w:val="32"/>
+                        </w:rPr>
+                        <w:t>,</w:t>
+                      </w:r>
+                    </w:p>
+                    <w:p>
+                      <w:pPr>
+                        <w:jc w:val="center"/>
+                        <w:rPr>
+                          <w:sz w:val="32"/>
+                          <w:szCs w:val="32"/>
+                        </w:rPr>
+                      </w:pPr>
+                      <w:r>
+                        <w:rPr>
+                          <w:sz w:val="32"/>
+                          <w:szCs w:val="32"/>
+                        </w:rPr>
+                        <w:t xml:space="preserve">  if a is a pointer to an object, then a-&gt;b is accessing the property b of the object that a </w:t>
+                      </w:r>
+                      <w:proofErr w:type="gramStart"/>
+                      <w:r>
+                        <w:rPr>
+                          <w:sz w:val="32"/>
+                          <w:szCs w:val="32"/>
+                        </w:rPr>
+                        <w:t>points</w:t>
+                      </w:r>
+                      <w:proofErr w:type="gramEnd"/>
+                      <w:r>
+                        <w:rPr>
+                          <w:sz w:val="32"/>
+                          <w:szCs w:val="32"/>
+                        </w:rPr>
+                        <w:t xml:space="preserve"> to.</w:t>
+                      </w:r>
+                    </w:p>
+                  </w:txbxContent>
+                </v:textbox>
+              </v:roundrect>
+            </w:pict>
+          </mc:Fallback>
+        </mc:AlternateContent>
+      </w:r>
       <w:r>
         <w:rPr>
           <w:noProof/>
@@ -1611,7 +1826,7 @@
           </mc:Choice>
           <mc:Fallback>
             <w:pict>
-              <v:roundrect w14:anchorId="5D04EF13" id="Rectangle: Rounded Corners 1" o:spid="_x0000_s1032" style="position:absolute;left:0;text-align:left;margin-left:.3pt;margin-top:162.2pt;width:517.75pt;height:261.1pt;z-index:251666432;visibility:visible;mso-wrap-style:square;mso-height-percent:0;mso-wrap-distance-left:9pt;mso-wrap-distance-top:0;mso-wrap-distance-right:9pt;mso-wrap-distance-bottom:0;mso-position-horizontal:absolute;mso-position-horizontal-relative:text;mso-position-vertical:absolute;mso-position-vertical-relative:text;mso-height-percent:0;mso-height-relative:margin;v-text-anchor:middle" arcsize="10923f" o:gfxdata="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" fillcolor="#4472c4 [3204]" strokecolor="#1f3763 [1604]" strokeweight="1pt">
+              <v:roundrect w14:anchorId="5D04EF13" id="Rectangle: Rounded Corners 1" o:spid="_x0000_s1033" style="position:absolute;left:0;text-align:left;margin-left:.3pt;margin-top:162.2pt;width:517.75pt;height:261.1pt;z-index:251666432;visibility:visible;mso-wrap-style:square;mso-height-percent:0;mso-wrap-distance-left:9pt;mso-wrap-distance-top:0;mso-wrap-distance-right:9pt;mso-wrap-distance-bottom:0;mso-position-horizontal:absolute;mso-position-horizontal-relative:text;mso-position-vertical:absolute;mso-position-vertical-relative:text;mso-height-percent:0;mso-height-relative:margin;v-text-anchor:middle" arcsize="10923f" o:gfxdata="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" fillcolor="#4472c4 [3204]" strokecolor="#1f3763 [1604]" strokeweight="1pt">
                 <v:stroke joinstyle="miter"/>
                 <v:textbox>
                   <w:txbxContent>
@@ -1850,7 +2065,7 @@
           </mc:Choice>
           <mc:Fallback>
             <w:pict>
-              <v:roundrect w14:anchorId="3BF36566" id="Rectangle: Rounded Corners 8" o:spid="_x0000_s1032" style="position:absolute;left:0;text-align:left;margin-left:7pt;margin-top:10.05pt;width:525.5pt;height:117pt;z-index:251665408;visibility:visible;mso-wrap-style:square;mso-wrap-distance-left:9pt;mso-wrap-distance-top:0;mso-wrap-distance-right:9pt;mso-wrap-distance-bottom:0;mso-position-horizontal:absolute;mso-position-horizontal-relative:text;mso-position-vertical:absolute;mso-position-vertical-relative:text;v-text-anchor:middle" arcsize="10923f" o:gfxdata="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" fillcolor="#a8d08d [1945]" strokecolor="#1f3763 [1604]" strokeweight="1pt">
+              <v:roundrect w14:anchorId="3BF36566" id="Rectangle: Rounded Corners 8" o:spid="_x0000_s1034" style="position:absolute;left:0;text-align:left;margin-left:7pt;margin-top:10.05pt;width:525.5pt;height:117pt;z-index:251665408;visibility:visible;mso-wrap-style:square;mso-wrap-distance-left:9pt;mso-wrap-distance-top:0;mso-wrap-distance-right:9pt;mso-wrap-distance-bottom:0;mso-position-horizontal:absolute;mso-position-horizontal-relative:text;mso-position-vertical:absolute;mso-position-vertical-relative:text;v-text-anchor:middle" arcsize="10923f" o:gfxdata="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" fillcolor="#a8d08d [1945]" strokecolor="#1f3763 [1604]" strokeweight="1pt">
                 <v:stroke joinstyle="miter"/>
                 <v:textbox>
                   <w:txbxContent>
@@ -1925,6 +2140,561 @@
           </mc:Fallback>
         </mc:AlternateContent>
       </w:r>
+    </w:p>
+    <w:p>
+      <w:pPr>
+        <w:jc w:val="right"/>
+        <w:rPr>
+          <w:lang w:val="en-US"/>
+        </w:rPr>
+      </w:pPr>
+    </w:p>
+    <w:p>
+      <w:pPr>
+        <w:jc w:val="right"/>
+        <w:rPr>
+          <w:lang w:val="en-US"/>
+        </w:rPr>
+      </w:pPr>
+    </w:p>
+    <w:p>
+      <w:pPr>
+        <w:jc w:val="right"/>
+        <w:rPr>
+          <w:lang w:val="en-US"/>
+        </w:rPr>
+      </w:pPr>
+    </w:p>
+    <w:p>
+      <w:pPr>
+        <w:jc w:val="right"/>
+        <w:rPr>
+          <w:lang w:val="en-US"/>
+        </w:rPr>
+      </w:pPr>
+    </w:p>
+    <w:p>
+      <w:pPr>
+        <w:jc w:val="right"/>
+        <w:rPr>
+          <w:lang w:val="en-US"/>
+        </w:rPr>
+      </w:pPr>
+    </w:p>
+    <w:p>
+      <w:pPr>
+        <w:jc w:val="right"/>
+        <w:rPr>
+          <w:lang w:val="en-US"/>
+        </w:rPr>
+      </w:pPr>
+    </w:p>
+    <w:p>
+      <w:pPr>
+        <w:jc w:val="right"/>
+        <w:rPr>
+          <w:lang w:val="en-US"/>
+        </w:rPr>
+      </w:pPr>
+    </w:p>
+    <w:p>
+      <w:pPr>
+        <w:jc w:val="right"/>
+        <w:rPr>
+          <w:lang w:val="en-US"/>
+        </w:rPr>
+      </w:pPr>
+    </w:p>
+    <w:p>
+      <w:pPr>
+        <w:jc w:val="right"/>
+        <w:rPr>
+          <w:lang w:val="en-US"/>
+        </w:rPr>
+      </w:pPr>
+    </w:p>
+    <w:p>
+      <w:pPr>
+        <w:jc w:val="right"/>
+        <w:rPr>
+          <w:lang w:val="en-US"/>
+        </w:rPr>
+      </w:pPr>
+    </w:p>
+    <w:p>
+      <w:pPr>
+        <w:jc w:val="right"/>
+        <w:rPr>
+          <w:lang w:val="en-US"/>
+        </w:rPr>
+      </w:pPr>
+    </w:p>
+    <w:p>
+      <w:pPr>
+        <w:jc w:val="right"/>
+        <w:rPr>
+          <w:lang w:val="en-US"/>
+        </w:rPr>
+      </w:pPr>
+    </w:p>
+    <w:p>
+      <w:pPr>
+        <w:jc w:val="right"/>
+        <w:rPr>
+          <w:lang w:val="en-US"/>
+        </w:rPr>
+      </w:pPr>
+    </w:p>
+    <w:p>
+      <w:pPr>
+        <w:jc w:val="right"/>
+        <w:rPr>
+          <w:lang w:val="en-US"/>
+        </w:rPr>
+      </w:pPr>
+    </w:p>
+    <w:p>
+      <w:pPr>
+        <w:jc w:val="right"/>
+        <w:rPr>
+          <w:lang w:val="en-US"/>
+        </w:rPr>
+      </w:pPr>
+    </w:p>
+    <w:p>
+      <w:pPr>
+        <w:jc w:val="right"/>
+        <w:rPr>
+          <w:lang w:val="en-US"/>
+        </w:rPr>
+      </w:pPr>
+    </w:p>
+    <w:p>
+      <w:pPr>
+        <w:jc w:val="right"/>
+        <w:rPr>
+          <w:lang w:val="en-US"/>
+        </w:rPr>
+      </w:pPr>
+    </w:p>
+    <w:p>
+      <w:pPr>
+        <w:jc w:val="right"/>
+        <w:rPr>
+          <w:lang w:val="en-US"/>
+        </w:rPr>
+      </w:pPr>
+    </w:p>
+    <w:p>
+      <w:pPr>
+        <w:jc w:val="right"/>
+        <w:rPr>
+          <w:lang w:val="en-US"/>
+        </w:rPr>
+      </w:pPr>
+    </w:p>
+    <w:p>
+      <w:pPr>
+        <w:jc w:val="right"/>
+        <w:rPr>
+          <w:lang w:val="en-US"/>
+        </w:rPr>
+      </w:pPr>
+    </w:p>
+    <w:p>
+      <w:pPr>
+        <w:jc w:val="right"/>
+        <w:rPr>
+          <w:lang w:val="en-US"/>
+        </w:rPr>
+      </w:pPr>
+    </w:p>
+    <w:p>
+      <w:pPr>
+        <w:jc w:val="right"/>
+        <w:rPr>
+          <w:lang w:val="en-US"/>
+        </w:rPr>
+      </w:pPr>
+    </w:p>
+    <w:p>
+      <w:pPr>
+        <w:jc w:val="right"/>
+        <w:rPr>
+          <w:lang w:val="en-US"/>
+        </w:rPr>
+      </w:pPr>
+    </w:p>
+    <w:p>
+      <w:pPr>
+        <w:jc w:val="right"/>
+        <w:rPr>
+          <w:lang w:val="en-US"/>
+        </w:rPr>
+      </w:pPr>
+    </w:p>
+    <w:p>
+      <w:pPr>
+        <w:jc w:val="right"/>
+        <w:rPr>
+          <w:lang w:val="en-US"/>
+        </w:rPr>
+      </w:pPr>
+    </w:p>
+    <w:p>
+      <w:pPr>
+        <w:jc w:val="right"/>
+        <w:rPr>
+          <w:lang w:val="en-US"/>
+        </w:rPr>
+      </w:pPr>
+      <w:r>
+        <w:rPr>
+          <w:noProof/>
+          <w:lang w:val="en-US"/>
+        </w:rPr>
+        <w:lastRenderedPageBreak/>
+        <mc:AlternateContent>
+          <mc:Choice Requires="wps">
+            <w:drawing>
+              <wp:anchor distT="0" distB="0" distL="114300" distR="114300" simplePos="0" relativeHeight="251668480" behindDoc="0" locked="0" layoutInCell="1" allowOverlap="1" wp14:anchorId="6988A681" wp14:editId="1FA941E7">
+                <wp:simplePos x="0" y="0"/>
+                <wp:positionH relativeFrom="column">
+                  <wp:posOffset>266700</wp:posOffset>
+                </wp:positionH>
+                <wp:positionV relativeFrom="paragraph">
+                  <wp:posOffset>-76200</wp:posOffset>
+                </wp:positionV>
+                <wp:extent cx="6172200" cy="1111250"/>
+                <wp:effectExtent l="0" t="0" r="19050" b="12700"/>
+                <wp:wrapNone/>
+                <wp:docPr id="10" name="Rectangle: Rounded Corners 10"/>
+                <wp:cNvGraphicFramePr/>
+                <a:graphic xmlns:a="http://schemas.openxmlformats.org/drawingml/2006/main">
+                  <a:graphicData uri="http://schemas.microsoft.com/office/word/2010/wordprocessingShape">
+                    <wps:wsp>
+                      <wps:cNvSpPr/>
+                      <wps:spPr>
+                        <a:xfrm>
+                          <a:off x="0" y="0"/>
+                          <a:ext cx="6172200" cy="1111250"/>
+                        </a:xfrm>
+                        <a:prstGeom prst="roundRect">
+                          <a:avLst/>
+                        </a:prstGeom>
+                        <a:solidFill>
+                          <a:schemeClr val="accent2">
+                            <a:lumMod val="40000"/>
+                            <a:lumOff val="60000"/>
+                          </a:schemeClr>
+                        </a:solidFill>
+                      </wps:spPr>
+                      <wps:style>
+                        <a:lnRef idx="2">
+                          <a:schemeClr val="accent1">
+                            <a:shade val="50000"/>
+                          </a:schemeClr>
+                        </a:lnRef>
+                        <a:fillRef idx="1">
+                          <a:schemeClr val="accent1"/>
+                        </a:fillRef>
+                        <a:effectRef idx="0">
+                          <a:schemeClr val="accent1"/>
+                        </a:effectRef>
+                        <a:fontRef idx="minor">
+                          <a:schemeClr val="lt1"/>
+                        </a:fontRef>
+                      </wps:style>
+                      <wps:txbx>
+                        <w:txbxContent>
+                          <w:p>
+                            <w:pPr>
+                              <w:jc w:val="center"/>
+                              <w:rPr>
+                                <w:sz w:val="32"/>
+                                <w:szCs w:val="32"/>
+                              </w:rPr>
+                            </w:pPr>
+                            <w:r>
+                              <w:rPr>
+                                <w:sz w:val="32"/>
+                                <w:szCs w:val="32"/>
+                              </w:rPr>
+                              <w:t>A static member function differs from a regular member function in that it can be called without an instance of a class,</w:t>
+                            </w:r>
+                          </w:p>
+                          <w:p>
+                            <w:pPr>
+                              <w:jc w:val="center"/>
+                              <w:rPr>
+                                <w:sz w:val="32"/>
+                                <w:szCs w:val="32"/>
+                              </w:rPr>
+                            </w:pPr>
+                            <w:r>
+                              <w:rPr>
+                                <w:sz w:val="32"/>
+                                <w:szCs w:val="32"/>
+                              </w:rPr>
+                              <w:t>and since it has no instance, it cannot access non-static members of the class.</w:t>
+                            </w:r>
+                          </w:p>
+                        </w:txbxContent>
+                      </wps:txbx>
+                      <wps:bodyPr rot="0" spcFirstLastPara="0" vertOverflow="overflow" horzOverflow="overflow" vert="horz" wrap="square" lIns="91440" tIns="45720" rIns="91440" bIns="45720" numCol="1" spcCol="0" rtlCol="0" fromWordArt="0" anchor="ctr" anchorCtr="0" forceAA="0" compatLnSpc="1">
+                        <a:prstTxWarp prst="textNoShape">
+                          <a:avLst/>
+                        </a:prstTxWarp>
+                        <a:noAutofit/>
+                      </wps:bodyPr>
+                    </wps:wsp>
+                  </a:graphicData>
+                </a:graphic>
+              </wp:anchor>
+            </w:drawing>
+          </mc:Choice>
+          <mc:Fallback>
+            <w:pict>
+              <v:roundrect w14:anchorId="6988A681" id="Rectangle: Rounded Corners 10" o:spid="_x0000_s1035" style="position:absolute;left:0;text-align:left;margin-left:21pt;margin-top:-6pt;width:486pt;height:87.5pt;z-index:251668480;visibility:visible;mso-wrap-style:square;mso-wrap-distance-left:9pt;mso-wrap-distance-top:0;mso-wrap-distance-right:9pt;mso-wrap-distance-bottom:0;mso-position-horizontal:absolute;mso-position-horizontal-relative:text;mso-position-vertical:absolute;mso-position-vertical-relative:text;v-text-anchor:middle" arcsize="10923f" o:gfxdata="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" fillcolor="#f7caac [1301]" strokecolor="#1f3763 [1604]" strokeweight="1pt">
+                <v:stroke joinstyle="miter"/>
+                <v:textbox>
+                  <w:txbxContent>
+                    <w:p>
+                      <w:pPr>
+                        <w:jc w:val="center"/>
+                        <w:rPr>
+                          <w:sz w:val="32"/>
+                          <w:szCs w:val="32"/>
+                        </w:rPr>
+                      </w:pPr>
+                      <w:r>
+                        <w:rPr>
+                          <w:sz w:val="32"/>
+                          <w:szCs w:val="32"/>
+                        </w:rPr>
+                        <w:t>A static member function differs from a regular member function in that it can be called without an instance of a class,</w:t>
+                      </w:r>
+                    </w:p>
+                    <w:p>
+                      <w:pPr>
+                        <w:jc w:val="center"/>
+                        <w:rPr>
+                          <w:sz w:val="32"/>
+                          <w:szCs w:val="32"/>
+                        </w:rPr>
+                      </w:pPr>
+                      <w:r>
+                        <w:rPr>
+                          <w:sz w:val="32"/>
+                          <w:szCs w:val="32"/>
+                        </w:rPr>
+                        <w:t>and since it has no instance, it cannot access non-static members of the class.</w:t>
+                      </w:r>
+                    </w:p>
+                  </w:txbxContent>
+                </v:textbox>
+              </v:roundrect>
+            </w:pict>
+          </mc:Fallback>
+        </mc:AlternateContent>
+      </w:r>
+    </w:p>
+    <w:p>
+      <w:pPr>
+        <w:jc w:val="right"/>
+        <w:rPr>
+          <w:lang w:val="en-US"/>
+        </w:rPr>
+      </w:pPr>
+    </w:p>
+    <w:p>
+      <w:pPr>
+        <w:jc w:val="right"/>
+        <w:rPr>
+          <w:lang w:val="en-US"/>
+        </w:rPr>
+      </w:pPr>
+      <w:r>
+        <w:rPr>
+          <w:noProof/>
+          <w:lang w:val="en-US"/>
+        </w:rPr>
+        <mc:AlternateContent>
+          <mc:Choice Requires="wps">
+            <w:drawing>
+              <wp:anchor distT="0" distB="0" distL="114300" distR="114300" simplePos="0" relativeHeight="251669504" behindDoc="0" locked="0" layoutInCell="1" allowOverlap="1" wp14:anchorId="2B222D5E" wp14:editId="2C576D7C">
+                <wp:simplePos x="0" y="0"/>
+                <wp:positionH relativeFrom="column">
+                  <wp:posOffset>368300</wp:posOffset>
+                </wp:positionH>
+                <wp:positionV relativeFrom="paragraph">
+                  <wp:posOffset>755650</wp:posOffset>
+                </wp:positionV>
+                <wp:extent cx="5943600" cy="876300"/>
+                <wp:effectExtent l="0" t="0" r="19050" b="19050"/>
+                <wp:wrapNone/>
+                <wp:docPr id="11" name="Rectangle: Rounded Corners 11"/>
+                <wp:cNvGraphicFramePr/>
+                <a:graphic xmlns:a="http://schemas.openxmlformats.org/drawingml/2006/main">
+                  <a:graphicData uri="http://schemas.microsoft.com/office/word/2010/wordprocessingShape">
+                    <wps:wsp>
+                      <wps:cNvSpPr/>
+                      <wps:spPr>
+                        <a:xfrm>
+                          <a:off x="0" y="0"/>
+                          <a:ext cx="5943600" cy="876300"/>
+                        </a:xfrm>
+                        <a:prstGeom prst="roundRect">
+                          <a:avLst/>
+                        </a:prstGeom>
+                        <a:solidFill>
+                          <a:schemeClr val="accent6">
+                            <a:lumMod val="40000"/>
+                            <a:lumOff val="60000"/>
+                          </a:schemeClr>
+                        </a:solidFill>
+                      </wps:spPr>
+                      <wps:style>
+                        <a:lnRef idx="2">
+                          <a:schemeClr val="accent1">
+                            <a:shade val="50000"/>
+                          </a:schemeClr>
+                        </a:lnRef>
+                        <a:fillRef idx="1">
+                          <a:schemeClr val="accent1"/>
+                        </a:fillRef>
+                        <a:effectRef idx="0">
+                          <a:schemeClr val="accent1"/>
+                        </a:effectRef>
+                        <a:fontRef idx="minor">
+                          <a:schemeClr val="lt1"/>
+                        </a:fontRef>
+                      </wps:style>
+                      <wps:txbx>
+                        <w:txbxContent>
+                          <w:p>
+                            <w:pPr>
+                              <w:jc w:val="center"/>
+                              <w:rPr>
+                                <w:sz w:val="32"/>
+                                <w:szCs w:val="32"/>
+                              </w:rPr>
+                            </w:pPr>
+                            <w:r>
+                              <w:rPr>
+                                <w:sz w:val="32"/>
+                                <w:szCs w:val="32"/>
+                              </w:rPr>
+                              <w:t>there is an implicit copy constructor for every class.</w:t>
+                            </w:r>
+                          </w:p>
+                        </w:txbxContent>
+                      </wps:txbx>
+                      <wps:bodyPr rot="0" spcFirstLastPara="0" vertOverflow="overflow" horzOverflow="overflow" vert="horz" wrap="square" lIns="91440" tIns="45720" rIns="91440" bIns="45720" numCol="1" spcCol="0" rtlCol="0" fromWordArt="0" anchor="ctr" anchorCtr="0" forceAA="0" compatLnSpc="1">
+                        <a:prstTxWarp prst="textNoShape">
+                          <a:avLst/>
+                        </a:prstTxWarp>
+                        <a:noAutofit/>
+                      </wps:bodyPr>
+                    </wps:wsp>
+                  </a:graphicData>
+                </a:graphic>
+                <wp14:sizeRelV relativeFrom="margin">
+                  <wp14:pctHeight>0</wp14:pctHeight>
+                </wp14:sizeRelV>
+              </wp:anchor>
+            </w:drawing>
+          </mc:Choice>
+          <mc:Fallback>
+            <w:pict>
+              <v:roundrect w14:anchorId="2B222D5E" id="Rectangle: Rounded Corners 11" o:spid="_x0000_s1036" style="position:absolute;left:0;text-align:left;margin-left:29pt;margin-top:59.5pt;width:468pt;height:69pt;z-index:251669504;visibility:visible;mso-wrap-style:square;mso-height-percent:0;mso-wrap-distance-left:9pt;mso-wrap-distance-top:0;mso-wrap-distance-right:9pt;mso-wrap-distance-bottom:0;mso-position-horizontal:absolute;mso-position-horizontal-relative:text;mso-position-vertical:absolute;mso-position-vertical-relative:text;mso-height-percent:0;mso-height-relative:margin;v-text-anchor:middle" arcsize="10923f" o:gfxdata="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" fillcolor="#c5e0b3 [1305]" strokecolor="#1f3763 [1604]" strokeweight="1pt">
+                <v:stroke joinstyle="miter"/>
+                <v:textbox>
+                  <w:txbxContent>
+                    <w:p>
+                      <w:pPr>
+                        <w:jc w:val="center"/>
+                        <w:rPr>
+                          <w:sz w:val="32"/>
+                          <w:szCs w:val="32"/>
+                        </w:rPr>
+                      </w:pPr>
+                      <w:r>
+                        <w:rPr>
+                          <w:sz w:val="32"/>
+                          <w:szCs w:val="32"/>
+                        </w:rPr>
+                        <w:t>there is an implicit copy constructor for every class.</w:t>
+                      </w:r>
+                    </w:p>
+                  </w:txbxContent>
+                </v:textbox>
+              </v:roundrect>
+            </w:pict>
+          </mc:Fallback>
+        </mc:AlternateContent>
+      </w:r>
+    </w:p>
+    <w:p>
+      <w:pPr>
+        <w:rPr>
+          <w:lang w:val="en-US"/>
+        </w:rPr>
+      </w:pPr>
+    </w:p>
+    <w:p>
+      <w:pPr>
+        <w:rPr>
+          <w:lang w:val="en-US"/>
+        </w:rPr>
+      </w:pPr>
+    </w:p>
+    <w:p>
+      <w:pPr>
+        <w:rPr>
+          <w:lang w:val="en-US"/>
+        </w:rPr>
+      </w:pPr>
+    </w:p>
+    <w:p>
+      <w:pPr>
+        <w:rPr>
+          <w:lang w:val="en-US"/>
+        </w:rPr>
+      </w:pPr>
+    </w:p>
+    <w:p>
+      <w:pPr>
+        <w:rPr>
+          <w:lang w:val="en-US"/>
+        </w:rPr>
+      </w:pPr>
+    </w:p>
+    <w:p>
+      <w:pPr>
+        <w:tabs>
+          <w:tab w:val="left" w:pos="1140"/>
+        </w:tabs>
+        <w:rPr>
+          <w:lang w:val="en-US"/>
+        </w:rPr>
+      </w:pPr>
+      <w:r>
+        <w:rPr>
+          <w:lang w:val="en-US"/>
+        </w:rPr>
+        <w:tab/>
+      </w:r>
+    </w:p>
+    <w:p>
+      <w:pPr>
+        <w:tabs>
+          <w:tab w:val="left" w:pos="1140"/>
+        </w:tabs>
+        <w:rPr>
+          <w:lang w:val="en-US"/>
+        </w:rPr>
+      </w:pPr>
     </w:p>
     <w:sectPr>
       <w:pgSz w:w="11906" w:h="16838"/>

</xml_diff>

<commit_message>
done with virtual base class...created main3.cpp for virtual function
</commit_message>
<xml_diff>
--- a/cpp/main.docx
+++ b/cpp/main.docx
@@ -1496,6 +1496,7 @@
                             <w:pPr>
                               <w:jc w:val="center"/>
                               <w:rPr>
+                                <w:color w:val="00B050"/>
                                 <w:sz w:val="32"/>
                                 <w:szCs w:val="32"/>
                               </w:rPr>
@@ -1503,6 +1504,7 @@
                             <w:proofErr w:type="spellStart"/>
                             <w:r>
                               <w:rPr>
+                                <w:color w:val="00B050"/>
                                 <w:sz w:val="32"/>
                                 <w:szCs w:val="32"/>
                               </w:rPr>
@@ -1511,6 +1513,7 @@
                             <w:proofErr w:type="spellEnd"/>
                             <w:r>
                               <w:rPr>
+                                <w:color w:val="00B050"/>
                                 <w:sz w:val="32"/>
                                 <w:szCs w:val="32"/>
                               </w:rPr>
@@ -1519,6 +1522,7 @@
                             <w:proofErr w:type="gramStart"/>
                             <w:r>
                               <w:rPr>
+                                <w:color w:val="00B050"/>
                                 <w:sz w:val="32"/>
                                 <w:szCs w:val="32"/>
                               </w:rPr>
@@ -1527,6 +1531,7 @@
                             <w:proofErr w:type="gramEnd"/>
                             <w:r>
                               <w:rPr>
+                                <w:color w:val="00B050"/>
                                 <w:sz w:val="32"/>
                                 <w:szCs w:val="32"/>
                               </w:rPr>
@@ -1537,12 +1542,14 @@
                             <w:pPr>
                               <w:jc w:val="center"/>
                               <w:rPr>
+                                <w:color w:val="00B050"/>
                                 <w:sz w:val="32"/>
                                 <w:szCs w:val="32"/>
                               </w:rPr>
                             </w:pPr>
                             <w:r>
                               <w:rPr>
+                                <w:color w:val="00B050"/>
                                 <w:sz w:val="32"/>
                                 <w:szCs w:val="32"/>
                               </w:rPr>
@@ -1551,6 +1558,7 @@
                             <w:proofErr w:type="gramStart"/>
                             <w:r>
                               <w:rPr>
+                                <w:color w:val="00B050"/>
                                 <w:sz w:val="32"/>
                                 <w:szCs w:val="32"/>
                               </w:rPr>
@@ -1559,6 +1567,7 @@
                             <w:proofErr w:type="gramEnd"/>
                             <w:r>
                               <w:rPr>
+                                <w:color w:val="00B050"/>
                                 <w:sz w:val="32"/>
                                 <w:szCs w:val="32"/>
                               </w:rPr>
@@ -1589,6 +1598,7 @@
                       <w:pPr>
                         <w:jc w:val="center"/>
                         <w:rPr>
+                          <w:color w:val="00B050"/>
                           <w:sz w:val="32"/>
                           <w:szCs w:val="32"/>
                         </w:rPr>
@@ -1596,6 +1606,7 @@
                       <w:proofErr w:type="spellStart"/>
                       <w:r>
                         <w:rPr>
+                          <w:color w:val="00B050"/>
                           <w:sz w:val="32"/>
                           <w:szCs w:val="32"/>
                         </w:rPr>
@@ -1604,6 +1615,7 @@
                       <w:proofErr w:type="spellEnd"/>
                       <w:r>
                         <w:rPr>
+                          <w:color w:val="00B050"/>
                           <w:sz w:val="32"/>
                           <w:szCs w:val="32"/>
                         </w:rPr>
@@ -1612,6 +1624,7 @@
                       <w:proofErr w:type="gramStart"/>
                       <w:r>
                         <w:rPr>
+                          <w:color w:val="00B050"/>
                           <w:sz w:val="32"/>
                           <w:szCs w:val="32"/>
                         </w:rPr>
@@ -1620,6 +1633,7 @@
                       <w:proofErr w:type="gramEnd"/>
                       <w:r>
                         <w:rPr>
+                          <w:color w:val="00B050"/>
                           <w:sz w:val="32"/>
                           <w:szCs w:val="32"/>
                         </w:rPr>
@@ -1630,12 +1644,14 @@
                       <w:pPr>
                         <w:jc w:val="center"/>
                         <w:rPr>
+                          <w:color w:val="00B050"/>
                           <w:sz w:val="32"/>
                           <w:szCs w:val="32"/>
                         </w:rPr>
                       </w:pPr>
                       <w:r>
                         <w:rPr>
+                          <w:color w:val="00B050"/>
                           <w:sz w:val="32"/>
                           <w:szCs w:val="32"/>
                         </w:rPr>
@@ -1644,6 +1660,7 @@
                       <w:proofErr w:type="gramStart"/>
                       <w:r>
                         <w:rPr>
+                          <w:color w:val="00B050"/>
                           <w:sz w:val="32"/>
                           <w:szCs w:val="32"/>
                         </w:rPr>
@@ -1652,6 +1669,7 @@
                       <w:proofErr w:type="gramEnd"/>
                       <w:r>
                         <w:rPr>
+                          <w:color w:val="00B050"/>
                           <w:sz w:val="32"/>
                           <w:szCs w:val="32"/>
                         </w:rPr>
@@ -1673,7 +1691,7 @@
         <mc:AlternateContent>
           <mc:Choice Requires="wps">
             <w:drawing>
-              <wp:anchor distT="0" distB="0" distL="114300" distR="114300" simplePos="0" relativeHeight="251666432" behindDoc="0" locked="0" layoutInCell="1" allowOverlap="1" wp14:anchorId="5D04EF13" wp14:editId="43BAF60C">
+              <wp:anchor distT="0" distB="0" distL="114300" distR="114300" simplePos="0" relativeHeight="251666432" behindDoc="0" locked="0" layoutInCell="1" allowOverlap="1" wp14:anchorId="5D04EF13" wp14:editId="164F9347">
                 <wp:simplePos x="0" y="0"/>
                 <wp:positionH relativeFrom="column">
                   <wp:posOffset>3976</wp:posOffset>
@@ -1698,6 +1716,12 @@
                         <a:prstGeom prst="roundRect">
                           <a:avLst/>
                         </a:prstGeom>
+                        <a:solidFill>
+                          <a:schemeClr val="accent3">
+                            <a:lumMod val="40000"/>
+                            <a:lumOff val="60000"/>
+                          </a:schemeClr>
+                        </a:solidFill>
                       </wps:spPr>
                       <wps:style>
                         <a:lnRef idx="2">
@@ -1721,14 +1745,14 @@
                             <w:pPr>
                               <w:jc w:val="center"/>
                               <w:rPr>
-                                <w:color w:val="92D050"/>
+                                <w:color w:val="00B050"/>
                                 <w:sz w:val="32"/>
                                 <w:szCs w:val="32"/>
                               </w:rPr>
                             </w:pPr>
                             <w:r>
                               <w:rPr>
-                                <w:color w:val="92D050"/>
+                                <w:color w:val="00B050"/>
                                 <w:sz w:val="32"/>
                                 <w:szCs w:val="32"/>
                               </w:rPr>
@@ -1739,14 +1763,14 @@
                             <w:pPr>
                               <w:jc w:val="center"/>
                               <w:rPr>
-                                <w:color w:val="92D050"/>
+                                <w:color w:val="00B050"/>
                                 <w:sz w:val="32"/>
                                 <w:szCs w:val="32"/>
                               </w:rPr>
                             </w:pPr>
                             <w:r>
                               <w:rPr>
-                                <w:color w:val="92D050"/>
+                                <w:color w:val="00B050"/>
                                 <w:sz w:val="32"/>
                                 <w:szCs w:val="32"/>
                               </w:rPr>
@@ -1757,14 +1781,14 @@
                             <w:pPr>
                               <w:jc w:val="center"/>
                               <w:rPr>
-                                <w:color w:val="92D050"/>
+                                <w:color w:val="00B050"/>
                                 <w:sz w:val="32"/>
                                 <w:szCs w:val="32"/>
                               </w:rPr>
                             </w:pPr>
                             <w:r>
                               <w:rPr>
-                                <w:color w:val="92D050"/>
+                                <w:color w:val="00B050"/>
                                 <w:sz w:val="32"/>
                                 <w:szCs w:val="32"/>
                               </w:rPr>
@@ -1775,14 +1799,14 @@
                             <w:pPr>
                               <w:jc w:val="center"/>
                               <w:rPr>
-                                <w:color w:val="92D050"/>
+                                <w:color w:val="00B050"/>
                                 <w:sz w:val="32"/>
                                 <w:szCs w:val="32"/>
                               </w:rPr>
                             </w:pPr>
                             <w:r>
                               <w:rPr>
-                                <w:color w:val="92D050"/>
+                                <w:color w:val="00B050"/>
                                 <w:sz w:val="32"/>
                                 <w:szCs w:val="32"/>
                               </w:rPr>
@@ -1793,14 +1817,14 @@
                             <w:pPr>
                               <w:jc w:val="center"/>
                               <w:rPr>
-                                <w:color w:val="92D050"/>
+                                <w:color w:val="00B050"/>
                                 <w:sz w:val="32"/>
                                 <w:szCs w:val="32"/>
                               </w:rPr>
                             </w:pPr>
                             <w:r>
                               <w:rPr>
-                                <w:color w:val="92D050"/>
+                                <w:color w:val="00B050"/>
                                 <w:sz w:val="32"/>
                                 <w:szCs w:val="32"/>
                               </w:rPr>
@@ -1826,7 +1850,7 @@
           </mc:Choice>
           <mc:Fallback>
             <w:pict>
-              <v:roundrect w14:anchorId="5D04EF13" id="Rectangle: Rounded Corners 1" o:spid="_x0000_s1033" style="position:absolute;left:0;text-align:left;margin-left:.3pt;margin-top:162.2pt;width:517.75pt;height:261.1pt;z-index:251666432;visibility:visible;mso-wrap-style:square;mso-height-percent:0;mso-wrap-distance-left:9pt;mso-wrap-distance-top:0;mso-wrap-distance-right:9pt;mso-wrap-distance-bottom:0;mso-position-horizontal:absolute;mso-position-horizontal-relative:text;mso-position-vertical:absolute;mso-position-vertical-relative:text;mso-height-percent:0;mso-height-relative:margin;v-text-anchor:middle" arcsize="10923f" o:gfxdata="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" fillcolor="#4472c4 [3204]" strokecolor="#1f3763 [1604]" strokeweight="1pt">
+              <v:roundrect w14:anchorId="5D04EF13" id="Rectangle: Rounded Corners 1" o:spid="_x0000_s1033" style="position:absolute;left:0;text-align:left;margin-left:.3pt;margin-top:162.2pt;width:517.75pt;height:261.1pt;z-index:251666432;visibility:visible;mso-wrap-style:square;mso-height-percent:0;mso-wrap-distance-left:9pt;mso-wrap-distance-top:0;mso-wrap-distance-right:9pt;mso-wrap-distance-bottom:0;mso-position-horizontal:absolute;mso-position-horizontal-relative:text;mso-position-vertical:absolute;mso-position-vertical-relative:text;mso-height-percent:0;mso-height-relative:margin;v-text-anchor:middle" arcsize="10923f" o:gfxdata="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" fillcolor="#dbdbdb [1302]" strokecolor="#1f3763 [1604]" strokeweight="1pt">
                 <v:stroke joinstyle="miter"/>
                 <v:textbox>
                   <w:txbxContent>
@@ -1834,14 +1858,14 @@
                       <w:pPr>
                         <w:jc w:val="center"/>
                         <w:rPr>
-                          <w:color w:val="92D050"/>
+                          <w:color w:val="00B050"/>
                           <w:sz w:val="32"/>
                           <w:szCs w:val="32"/>
                         </w:rPr>
                       </w:pPr>
                       <w:r>
                         <w:rPr>
-                          <w:color w:val="92D050"/>
+                          <w:color w:val="00B050"/>
                           <w:sz w:val="32"/>
                           <w:szCs w:val="32"/>
                         </w:rPr>
@@ -1852,14 +1876,14 @@
                       <w:pPr>
                         <w:jc w:val="center"/>
                         <w:rPr>
-                          <w:color w:val="92D050"/>
+                          <w:color w:val="00B050"/>
                           <w:sz w:val="32"/>
                           <w:szCs w:val="32"/>
                         </w:rPr>
                       </w:pPr>
                       <w:r>
                         <w:rPr>
-                          <w:color w:val="92D050"/>
+                          <w:color w:val="00B050"/>
                           <w:sz w:val="32"/>
                           <w:szCs w:val="32"/>
                         </w:rPr>
@@ -1870,14 +1894,14 @@
                       <w:pPr>
                         <w:jc w:val="center"/>
                         <w:rPr>
-                          <w:color w:val="92D050"/>
+                          <w:color w:val="00B050"/>
                           <w:sz w:val="32"/>
                           <w:szCs w:val="32"/>
                         </w:rPr>
                       </w:pPr>
                       <w:r>
                         <w:rPr>
-                          <w:color w:val="92D050"/>
+                          <w:color w:val="00B050"/>
                           <w:sz w:val="32"/>
                           <w:szCs w:val="32"/>
                         </w:rPr>
@@ -1888,14 +1912,14 @@
                       <w:pPr>
                         <w:jc w:val="center"/>
                         <w:rPr>
-                          <w:color w:val="92D050"/>
+                          <w:color w:val="00B050"/>
                           <w:sz w:val="32"/>
                           <w:szCs w:val="32"/>
                         </w:rPr>
                       </w:pPr>
                       <w:r>
                         <w:rPr>
-                          <w:color w:val="92D050"/>
+                          <w:color w:val="00B050"/>
                           <w:sz w:val="32"/>
                           <w:szCs w:val="32"/>
                         </w:rPr>
@@ -1906,14 +1930,14 @@
                       <w:pPr>
                         <w:jc w:val="center"/>
                         <w:rPr>
-                          <w:color w:val="92D050"/>
+                          <w:color w:val="00B050"/>
                           <w:sz w:val="32"/>
                           <w:szCs w:val="32"/>
                         </w:rPr>
                       </w:pPr>
                       <w:r>
                         <w:rPr>
-                          <w:color w:val="92D050"/>
+                          <w:color w:val="00B050"/>
                           <w:sz w:val="32"/>
                           <w:szCs w:val="32"/>
                         </w:rPr>
@@ -2411,12 +2435,14 @@
                             <w:pPr>
                               <w:jc w:val="center"/>
                               <w:rPr>
+                                <w:color w:val="00B050"/>
                                 <w:sz w:val="32"/>
                                 <w:szCs w:val="32"/>
                               </w:rPr>
                             </w:pPr>
                             <w:r>
                               <w:rPr>
+                                <w:color w:val="00B050"/>
                                 <w:sz w:val="32"/>
                                 <w:szCs w:val="32"/>
                               </w:rPr>
@@ -2433,10 +2459,18 @@
                             </w:pPr>
                             <w:r>
                               <w:rPr>
-                                <w:sz w:val="32"/>
-                                <w:szCs w:val="32"/>
-                              </w:rPr>
-                              <w:t>and since it has no instance, it cannot access non-static members of the class.</w:t>
+                                <w:color w:val="00B050"/>
+                                <w:sz w:val="32"/>
+                                <w:szCs w:val="32"/>
+                              </w:rPr>
+                              <w:t xml:space="preserve">and since it has no instance, it cannot access non-static members of </w:t>
+                            </w:r>
+                            <w:r>
+                              <w:rPr>
+                                <w:sz w:val="32"/>
+                                <w:szCs w:val="32"/>
+                              </w:rPr>
+                              <w:t>the class.</w:t>
                             </w:r>
                           </w:p>
                         </w:txbxContent>
@@ -2463,12 +2497,14 @@
                       <w:pPr>
                         <w:jc w:val="center"/>
                         <w:rPr>
+                          <w:color w:val="00B050"/>
                           <w:sz w:val="32"/>
                           <w:szCs w:val="32"/>
                         </w:rPr>
                       </w:pPr>
                       <w:r>
                         <w:rPr>
+                          <w:color w:val="00B050"/>
                           <w:sz w:val="32"/>
                           <w:szCs w:val="32"/>
                         </w:rPr>
@@ -2485,10 +2521,18 @@
                       </w:pPr>
                       <w:r>
                         <w:rPr>
-                          <w:sz w:val="32"/>
-                          <w:szCs w:val="32"/>
-                        </w:rPr>
-                        <w:t>and since it has no instance, it cannot access non-static members of the class.</w:t>
+                          <w:color w:val="00B050"/>
+                          <w:sz w:val="32"/>
+                          <w:szCs w:val="32"/>
+                        </w:rPr>
+                        <w:t xml:space="preserve">and since it has no instance, it cannot access non-static members of </w:t>
+                      </w:r>
+                      <w:r>
+                        <w:rPr>
+                          <w:sz w:val="32"/>
+                          <w:szCs w:val="32"/>
+                        </w:rPr>
+                        <w:t>the class.</w:t>
                       </w:r>
                     </w:p>
                   </w:txbxContent>
@@ -2576,12 +2620,14 @@
                             <w:pPr>
                               <w:jc w:val="center"/>
                               <w:rPr>
+                                <w:color w:val="00B050"/>
                                 <w:sz w:val="32"/>
                                 <w:szCs w:val="32"/>
                               </w:rPr>
                             </w:pPr>
                             <w:r>
                               <w:rPr>
+                                <w:color w:val="00B050"/>
                                 <w:sz w:val="32"/>
                                 <w:szCs w:val="32"/>
                               </w:rPr>
@@ -2615,12 +2661,14 @@
                       <w:pPr>
                         <w:jc w:val="center"/>
                         <w:rPr>
+                          <w:color w:val="00B050"/>
                           <w:sz w:val="32"/>
                           <w:szCs w:val="32"/>
                         </w:rPr>
                       </w:pPr>
                       <w:r>
                         <w:rPr>
+                          <w:color w:val="00B050"/>
                           <w:sz w:val="32"/>
                           <w:szCs w:val="32"/>
                         </w:rPr>
@@ -2695,6 +2743,294 @@
           <w:lang w:val="en-US"/>
         </w:rPr>
       </w:pPr>
+      <w:r>
+        <w:rPr>
+          <w:noProof/>
+          <w:lang w:val="en-US"/>
+        </w:rPr>
+        <mc:AlternateContent>
+          <mc:Choice Requires="wps">
+            <w:drawing>
+              <wp:anchor distT="0" distB="0" distL="114300" distR="114300" simplePos="0" relativeHeight="251670528" behindDoc="0" locked="0" layoutInCell="1" allowOverlap="1" wp14:anchorId="33278F31" wp14:editId="6C33B264">
+                <wp:simplePos x="0" y="0"/>
+                <wp:positionH relativeFrom="column">
+                  <wp:posOffset>88900</wp:posOffset>
+                </wp:positionH>
+                <wp:positionV relativeFrom="paragraph">
+                  <wp:posOffset>33020</wp:posOffset>
+                </wp:positionV>
+                <wp:extent cx="6350000" cy="1835150"/>
+                <wp:effectExtent l="0" t="0" r="12700" b="12700"/>
+                <wp:wrapNone/>
+                <wp:docPr id="12" name="Rectangle: Rounded Corners 12"/>
+                <wp:cNvGraphicFramePr/>
+                <a:graphic xmlns:a="http://schemas.openxmlformats.org/drawingml/2006/main">
+                  <a:graphicData uri="http://schemas.microsoft.com/office/word/2010/wordprocessingShape">
+                    <wps:wsp>
+                      <wps:cNvSpPr/>
+                      <wps:spPr>
+                        <a:xfrm>
+                          <a:off x="0" y="0"/>
+                          <a:ext cx="6350000" cy="1835150"/>
+                        </a:xfrm>
+                        <a:prstGeom prst="roundRect">
+                          <a:avLst/>
+                        </a:prstGeom>
+                        <a:solidFill>
+                          <a:schemeClr val="accent1">
+                            <a:lumMod val="40000"/>
+                            <a:lumOff val="60000"/>
+                          </a:schemeClr>
+                        </a:solidFill>
+                      </wps:spPr>
+                      <wps:style>
+                        <a:lnRef idx="2">
+                          <a:schemeClr val="accent1">
+                            <a:shade val="50000"/>
+                          </a:schemeClr>
+                        </a:lnRef>
+                        <a:fillRef idx="1">
+                          <a:schemeClr val="accent1"/>
+                        </a:fillRef>
+                        <a:effectRef idx="0">
+                          <a:schemeClr val="accent1"/>
+                        </a:effectRef>
+                        <a:fontRef idx="minor">
+                          <a:schemeClr val="lt1"/>
+                        </a:fontRef>
+                      </wps:style>
+                      <wps:txbx>
+                        <w:txbxContent>
+                          <w:p>
+                            <w:pPr>
+                              <w:jc w:val="center"/>
+                              <w:rPr>
+                                <w:color w:val="00B050"/>
+                                <w:sz w:val="32"/>
+                                <w:szCs w:val="32"/>
+                              </w:rPr>
+                            </w:pPr>
+                            <w:r>
+                              <w:rPr>
+                                <w:color w:val="00B050"/>
+                                <w:sz w:val="32"/>
+                                <w:szCs w:val="32"/>
+                              </w:rPr>
+                              <w:t>public elements can be accessed by all other classes and functions.</w:t>
+                            </w:r>
+                          </w:p>
+                          <w:p>
+                            <w:pPr>
+                              <w:jc w:val="center"/>
+                              <w:rPr>
+                                <w:color w:val="00B050"/>
+                                <w:sz w:val="32"/>
+                                <w:szCs w:val="32"/>
+                              </w:rPr>
+                            </w:pPr>
+                            <w:r>
+                              <w:rPr>
+                                <w:color w:val="00B050"/>
+                                <w:sz w:val="32"/>
+                                <w:szCs w:val="32"/>
+                              </w:rPr>
+                              <w:t>private elements cannot be accessed outside the class in which they are declared, except by friend classes and functions.</w:t>
+                            </w:r>
+                          </w:p>
+                          <w:p>
+                            <w:pPr>
+                              <w:jc w:val="center"/>
+                              <w:rPr>
+                                <w:color w:val="00B050"/>
+                                <w:sz w:val="32"/>
+                                <w:szCs w:val="32"/>
+                              </w:rPr>
+                            </w:pPr>
+                            <w:r>
+                              <w:rPr>
+                                <w:color w:val="00B050"/>
+                                <w:sz w:val="32"/>
+                                <w:szCs w:val="32"/>
+                              </w:rPr>
+                              <w:t>protected elements are just like the private, except they can be accessed by derived classes.</w:t>
+                            </w:r>
+                          </w:p>
+                        </w:txbxContent>
+                      </wps:txbx>
+                      <wps:bodyPr rot="0" spcFirstLastPara="0" vertOverflow="overflow" horzOverflow="overflow" vert="horz" wrap="square" lIns="91440" tIns="45720" rIns="91440" bIns="45720" numCol="1" spcCol="0" rtlCol="0" fromWordArt="0" anchor="ctr" anchorCtr="0" forceAA="0" compatLnSpc="1">
+                        <a:prstTxWarp prst="textNoShape">
+                          <a:avLst/>
+                        </a:prstTxWarp>
+                        <a:noAutofit/>
+                      </wps:bodyPr>
+                    </wps:wsp>
+                  </a:graphicData>
+                </a:graphic>
+                <wp14:sizeRelV relativeFrom="margin">
+                  <wp14:pctHeight>0</wp14:pctHeight>
+                </wp14:sizeRelV>
+              </wp:anchor>
+            </w:drawing>
+          </mc:Choice>
+          <mc:Fallback>
+            <w:pict>
+              <v:roundrect w14:anchorId="33278F31" id="Rectangle: Rounded Corners 12" o:spid="_x0000_s1037" style="position:absolute;margin-left:7pt;margin-top:2.6pt;width:500pt;height:144.5pt;z-index:251670528;visibility:visible;mso-wrap-style:square;mso-height-percent:0;mso-wrap-distance-left:9pt;mso-wrap-distance-top:0;mso-wrap-distance-right:9pt;mso-wrap-distance-bottom:0;mso-position-horizontal:absolute;mso-position-horizontal-relative:text;mso-position-vertical:absolute;mso-position-vertical-relative:text;mso-height-percent:0;mso-height-relative:margin;v-text-anchor:middle" arcsize="10923f" o:gfxdata="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" fillcolor="#b4c6e7 [1300]" strokecolor="#1f3763 [1604]" strokeweight="1pt">
+                <v:stroke joinstyle="miter"/>
+                <v:textbox>
+                  <w:txbxContent>
+                    <w:p>
+                      <w:pPr>
+                        <w:jc w:val="center"/>
+                        <w:rPr>
+                          <w:color w:val="00B050"/>
+                          <w:sz w:val="32"/>
+                          <w:szCs w:val="32"/>
+                        </w:rPr>
+                      </w:pPr>
+                      <w:r>
+                        <w:rPr>
+                          <w:color w:val="00B050"/>
+                          <w:sz w:val="32"/>
+                          <w:szCs w:val="32"/>
+                        </w:rPr>
+                        <w:t>public elements can be accessed by all other classes and functions.</w:t>
+                      </w:r>
+                    </w:p>
+                    <w:p>
+                      <w:pPr>
+                        <w:jc w:val="center"/>
+                        <w:rPr>
+                          <w:color w:val="00B050"/>
+                          <w:sz w:val="32"/>
+                          <w:szCs w:val="32"/>
+                        </w:rPr>
+                      </w:pPr>
+                      <w:r>
+                        <w:rPr>
+                          <w:color w:val="00B050"/>
+                          <w:sz w:val="32"/>
+                          <w:szCs w:val="32"/>
+                        </w:rPr>
+                        <w:t>private elements cannot be accessed outside the class in which they are declared, except by friend classes and functions.</w:t>
+                      </w:r>
+                    </w:p>
+                    <w:p>
+                      <w:pPr>
+                        <w:jc w:val="center"/>
+                        <w:rPr>
+                          <w:color w:val="00B050"/>
+                          <w:sz w:val="32"/>
+                          <w:szCs w:val="32"/>
+                        </w:rPr>
+                      </w:pPr>
+                      <w:r>
+                        <w:rPr>
+                          <w:color w:val="00B050"/>
+                          <w:sz w:val="32"/>
+                          <w:szCs w:val="32"/>
+                        </w:rPr>
+                        <w:t>protected elements are just like the private, except they can be accessed by derived classes.</w:t>
+                      </w:r>
+                    </w:p>
+                  </w:txbxContent>
+                </v:textbox>
+              </v:roundrect>
+            </w:pict>
+          </mc:Fallback>
+        </mc:AlternateContent>
+      </w:r>
+    </w:p>
+    <w:p>
+      <w:pPr>
+        <w:rPr>
+          <w:lang w:val="en-US"/>
+        </w:rPr>
+      </w:pPr>
+    </w:p>
+    <w:p>
+      <w:pPr>
+        <w:rPr>
+          <w:lang w:val="en-US"/>
+        </w:rPr>
+      </w:pPr>
+    </w:p>
+    <w:p>
+      <w:pPr>
+        <w:tabs>
+          <w:tab w:val="left" w:pos="6490"/>
+        </w:tabs>
+        <w:rPr>
+          <w:lang w:val="en-US"/>
+        </w:rPr>
+      </w:pPr>
+      <w:r>
+        <w:rPr>
+          <w:lang w:val="en-US"/>
+        </w:rPr>
+        <w:drawing>
+          <wp:anchor distT="0" distB="0" distL="114300" distR="114300" simplePos="0" relativeHeight="251671552" behindDoc="0" locked="0" layoutInCell="1" allowOverlap="1" wp14:anchorId="43282036" wp14:editId="38B10D3A">
+            <wp:simplePos x="0" y="0"/>
+            <wp:positionH relativeFrom="margin">
+              <wp:posOffset>87630</wp:posOffset>
+            </wp:positionH>
+            <wp:positionV relativeFrom="margin">
+              <wp:posOffset>4690745</wp:posOffset>
+            </wp:positionV>
+            <wp:extent cx="6645910" cy="1607185"/>
+            <wp:effectExtent l="38100" t="38100" r="40640" b="31115"/>
+            <wp:wrapSquare wrapText="bothSides"/>
+            <wp:docPr id="13" name="Picture 13"/>
+            <wp:cNvGraphicFramePr>
+              <a:graphicFrameLocks xmlns:a="http://schemas.openxmlformats.org/drawingml/2006/main" noChangeAspect="1"/>
+            </wp:cNvGraphicFramePr>
+            <a:graphic xmlns:a="http://schemas.openxmlformats.org/drawingml/2006/main">
+              <a:graphicData uri="http://schemas.openxmlformats.org/drawingml/2006/picture">
+                <pic:pic xmlns:pic="http://schemas.openxmlformats.org/drawingml/2006/picture">
+                  <pic:nvPicPr>
+                    <pic:cNvPr id="1" name=""/>
+                    <pic:cNvPicPr/>
+                  </pic:nvPicPr>
+                  <pic:blipFill>
+                    <a:blip r:embed="rId4">
+                      <a:extLst>
+                        <a:ext uri="{28A0092B-C50C-407E-A947-70E740481C1C}">
+                          <a14:useLocalDpi xmlns:a14="http://schemas.microsoft.com/office/drawing/2010/main" val="0"/>
+                        </a:ext>
+                      </a:extLst>
+                    </a:blip>
+                    <a:stretch>
+                      <a:fillRect/>
+                    </a:stretch>
+                  </pic:blipFill>
+                  <pic:spPr>
+                    <a:xfrm>
+                      <a:off x="0" y="0"/>
+                      <a:ext cx="6645910" cy="1607185"/>
+                    </a:xfrm>
+                    <a:prstGeom prst="rect">
+                      <a:avLst/>
+                    </a:prstGeom>
+                    <a:ln w="28575">
+                      <a:solidFill>
+                        <a:schemeClr val="accent4">
+                          <a:lumMod val="60000"/>
+                          <a:lumOff val="40000"/>
+                        </a:schemeClr>
+                      </a:solidFill>
+                    </a:ln>
+                  </pic:spPr>
+                </pic:pic>
+              </a:graphicData>
+            </a:graphic>
+          </wp:anchor>
+        </w:drawing>
+      </w:r>
+      <w:r>
+        <w:rPr>
+          <w:lang w:val="en-US"/>
+        </w:rPr>
+        <w:tab/>
+      </w:r>
     </w:p>
     <w:sectPr>
       <w:pgSz w:w="11906" w:h="16838"/>

</xml_diff>

<commit_message>
done with basic of virtual function.....complex concept are still going on
</commit_message>
<xml_diff>
--- a/cpp/main.docx
+++ b/cpp/main.docx
@@ -246,23 +246,13 @@
                                 <w:szCs w:val="32"/>
                               </w:rPr>
                             </w:pPr>
-                            <w:proofErr w:type="spellStart"/>
                             <w:r>
                               <w:rPr>
                                 <w:color w:val="00B050"/>
                                 <w:sz w:val="32"/>
                                 <w:szCs w:val="32"/>
                               </w:rPr>
-                              <w:t>MyClass</w:t>
-                            </w:r>
-                            <w:proofErr w:type="spellEnd"/>
-                            <w:r>
-                              <w:rPr>
-                                <w:color w:val="00B050"/>
-                                <w:sz w:val="32"/>
-                                <w:szCs w:val="32"/>
-                              </w:rPr>
-                              <w:t xml:space="preserve"> t1, t2; </w:t>
+                              <w:t xml:space="preserve">MyClass t1, t2; </w:t>
                             </w:r>
                           </w:p>
                           <w:p>
@@ -274,23 +264,13 @@
                                 <w:szCs w:val="32"/>
                               </w:rPr>
                             </w:pPr>
-                            <w:proofErr w:type="spellStart"/>
                             <w:r>
                               <w:rPr>
                                 <w:color w:val="00B050"/>
                                 <w:sz w:val="32"/>
                                 <w:szCs w:val="32"/>
                               </w:rPr>
-                              <w:t>MyClass</w:t>
-                            </w:r>
-                            <w:proofErr w:type="spellEnd"/>
-                            <w:r>
-                              <w:rPr>
-                                <w:color w:val="00B050"/>
-                                <w:sz w:val="32"/>
-                                <w:szCs w:val="32"/>
-                              </w:rPr>
-                              <w:t xml:space="preserve"> t3 = t1; // ----&gt; (1) </w:t>
+                              <w:t xml:space="preserve">MyClass t3 = t1; // ----&gt; (1) </w:t>
                             </w:r>
                           </w:p>
                           <w:p>
@@ -381,23 +361,13 @@
                           <w:szCs w:val="32"/>
                         </w:rPr>
                       </w:pPr>
-                      <w:proofErr w:type="spellStart"/>
                       <w:r>
                         <w:rPr>
                           <w:color w:val="00B050"/>
                           <w:sz w:val="32"/>
                           <w:szCs w:val="32"/>
                         </w:rPr>
-                        <w:t>MyClass</w:t>
-                      </w:r>
-                      <w:proofErr w:type="spellEnd"/>
-                      <w:r>
-                        <w:rPr>
-                          <w:color w:val="00B050"/>
-                          <w:sz w:val="32"/>
-                          <w:szCs w:val="32"/>
-                        </w:rPr>
-                        <w:t xml:space="preserve"> t1, t2; </w:t>
+                        <w:t xml:space="preserve">MyClass t1, t2; </w:t>
                       </w:r>
                     </w:p>
                     <w:p>
@@ -409,23 +379,13 @@
                           <w:szCs w:val="32"/>
                         </w:rPr>
                       </w:pPr>
-                      <w:proofErr w:type="spellStart"/>
                       <w:r>
                         <w:rPr>
                           <w:color w:val="00B050"/>
                           <w:sz w:val="32"/>
                           <w:szCs w:val="32"/>
                         </w:rPr>
-                        <w:t>MyClass</w:t>
-                      </w:r>
-                      <w:proofErr w:type="spellEnd"/>
-                      <w:r>
-                        <w:rPr>
-                          <w:color w:val="00B050"/>
-                          <w:sz w:val="32"/>
-                          <w:szCs w:val="32"/>
-                        </w:rPr>
-                        <w:t xml:space="preserve"> t3 = t1; // ----&gt; (1) </w:t>
+                        <w:t xml:space="preserve">MyClass t3 = t1; // ----&gt; (1) </w:t>
                       </w:r>
                     </w:p>
                     <w:p>
@@ -678,77 +638,13 @@
                                 <w:szCs w:val="32"/>
                               </w:rPr>
                             </w:pPr>
-                            <w:proofErr w:type="spellStart"/>
                             <w:r>
                               <w:rPr>
                                 <w:color w:val="00B050"/>
                                 <w:sz w:val="32"/>
                                 <w:szCs w:val="32"/>
                               </w:rPr>
-                              <w:t>a→b</w:t>
-                            </w:r>
-                            <w:proofErr w:type="spellEnd"/>
-                            <w:r>
-                              <w:rPr>
-                                <w:color w:val="00B050"/>
-                                <w:sz w:val="32"/>
-                                <w:szCs w:val="32"/>
-                              </w:rPr>
-                              <w:t xml:space="preserve"> is essentially a shorthand notation for (*a</w:t>
-                            </w:r>
-                            <w:proofErr w:type="gramStart"/>
-                            <w:r>
-                              <w:rPr>
-                                <w:color w:val="00B050"/>
-                                <w:sz w:val="32"/>
-                                <w:szCs w:val="32"/>
-                              </w:rPr>
-                              <w:t>).b</w:t>
-                            </w:r>
-                            <w:proofErr w:type="gramEnd"/>
-                            <w:r>
-                              <w:rPr>
-                                <w:color w:val="00B050"/>
-                                <w:sz w:val="32"/>
-                                <w:szCs w:val="32"/>
-                              </w:rPr>
-                              <w:t xml:space="preserve">, </w:t>
-                            </w:r>
-                            <w:proofErr w:type="spellStart"/>
-                            <w:r>
-                              <w:rPr>
-                                <w:color w:val="00B050"/>
-                                <w:sz w:val="32"/>
-                                <w:szCs w:val="32"/>
-                              </w:rPr>
-                              <w:t>ie</w:t>
-                            </w:r>
-                            <w:proofErr w:type="spellEnd"/>
-                            <w:r>
-                              <w:rPr>
-                                <w:color w:val="00B050"/>
-                                <w:sz w:val="32"/>
-                                <w:szCs w:val="32"/>
-                              </w:rPr>
-                              <w:t xml:space="preserve">, if a is a pointer to an object, then </w:t>
-                            </w:r>
-                            <w:proofErr w:type="spellStart"/>
-                            <w:r>
-                              <w:rPr>
-                                <w:color w:val="00B050"/>
-                                <w:sz w:val="32"/>
-                                <w:szCs w:val="32"/>
-                              </w:rPr>
-                              <w:t>a→b</w:t>
-                            </w:r>
-                            <w:proofErr w:type="spellEnd"/>
-                            <w:r>
-                              <w:rPr>
-                                <w:color w:val="00B050"/>
-                                <w:sz w:val="32"/>
-                                <w:szCs w:val="32"/>
-                              </w:rPr>
-                              <w:t xml:space="preserve"> is accessing the property b of the object that a points to.</w:t>
+                              <w:t>a→b is essentially a shorthand notation for (*a).b, ie, if a is a pointer to an object, then a→b is accessing the property b of the object that a points to.</w:t>
                             </w:r>
                           </w:p>
                         </w:txbxContent>
@@ -780,77 +676,13 @@
                           <w:szCs w:val="32"/>
                         </w:rPr>
                       </w:pPr>
-                      <w:proofErr w:type="spellStart"/>
                       <w:r>
                         <w:rPr>
                           <w:color w:val="00B050"/>
                           <w:sz w:val="32"/>
                           <w:szCs w:val="32"/>
                         </w:rPr>
-                        <w:t>a→b</w:t>
-                      </w:r>
-                      <w:proofErr w:type="spellEnd"/>
-                      <w:r>
-                        <w:rPr>
-                          <w:color w:val="00B050"/>
-                          <w:sz w:val="32"/>
-                          <w:szCs w:val="32"/>
-                        </w:rPr>
-                        <w:t xml:space="preserve"> is essentially a shorthand notation for (*a</w:t>
-                      </w:r>
-                      <w:proofErr w:type="gramStart"/>
-                      <w:r>
-                        <w:rPr>
-                          <w:color w:val="00B050"/>
-                          <w:sz w:val="32"/>
-                          <w:szCs w:val="32"/>
-                        </w:rPr>
-                        <w:t>).b</w:t>
-                      </w:r>
-                      <w:proofErr w:type="gramEnd"/>
-                      <w:r>
-                        <w:rPr>
-                          <w:color w:val="00B050"/>
-                          <w:sz w:val="32"/>
-                          <w:szCs w:val="32"/>
-                        </w:rPr>
-                        <w:t xml:space="preserve">, </w:t>
-                      </w:r>
-                      <w:proofErr w:type="spellStart"/>
-                      <w:r>
-                        <w:rPr>
-                          <w:color w:val="00B050"/>
-                          <w:sz w:val="32"/>
-                          <w:szCs w:val="32"/>
-                        </w:rPr>
-                        <w:t>ie</w:t>
-                      </w:r>
-                      <w:proofErr w:type="spellEnd"/>
-                      <w:r>
-                        <w:rPr>
-                          <w:color w:val="00B050"/>
-                          <w:sz w:val="32"/>
-                          <w:szCs w:val="32"/>
-                        </w:rPr>
-                        <w:t xml:space="preserve">, if a is a pointer to an object, then </w:t>
-                      </w:r>
-                      <w:proofErr w:type="spellStart"/>
-                      <w:r>
-                        <w:rPr>
-                          <w:color w:val="00B050"/>
-                          <w:sz w:val="32"/>
-                          <w:szCs w:val="32"/>
-                        </w:rPr>
-                        <w:t>a→b</w:t>
-                      </w:r>
-                      <w:proofErr w:type="spellEnd"/>
-                      <w:r>
-                        <w:rPr>
-                          <w:color w:val="00B050"/>
-                          <w:sz w:val="32"/>
-                          <w:szCs w:val="32"/>
-                        </w:rPr>
-                        <w:t xml:space="preserve"> is accessing the property b of the object that a points to.</w:t>
+                        <w:t>a→b is essentially a shorthand notation for (*a).b, ie, if a is a pointer to an object, then a→b is accessing the property b of the object that a points to.</w:t>
                       </w:r>
                     </w:p>
                   </w:txbxContent>
@@ -1501,41 +1333,13 @@
                                 <w:szCs w:val="32"/>
                               </w:rPr>
                             </w:pPr>
-                            <w:proofErr w:type="spellStart"/>
                             <w:r>
                               <w:rPr>
                                 <w:color w:val="00B050"/>
                                 <w:sz w:val="32"/>
                                 <w:szCs w:val="32"/>
                               </w:rPr>
-                              <w:t>a→b</w:t>
-                            </w:r>
-                            <w:proofErr w:type="spellEnd"/>
-                            <w:r>
-                              <w:rPr>
-                                <w:color w:val="00B050"/>
-                                <w:sz w:val="32"/>
-                                <w:szCs w:val="32"/>
-                              </w:rPr>
-                              <w:t xml:space="preserve"> is essentially a shorthand notation for (*a</w:t>
-                            </w:r>
-                            <w:proofErr w:type="gramStart"/>
-                            <w:r>
-                              <w:rPr>
-                                <w:color w:val="00B050"/>
-                                <w:sz w:val="32"/>
-                                <w:szCs w:val="32"/>
-                              </w:rPr>
-                              <w:t>).b</w:t>
-                            </w:r>
-                            <w:proofErr w:type="gramEnd"/>
-                            <w:r>
-                              <w:rPr>
-                                <w:color w:val="00B050"/>
-                                <w:sz w:val="32"/>
-                                <w:szCs w:val="32"/>
-                              </w:rPr>
-                              <w:t>,</w:t>
+                              <w:t>a→b is essentially a shorthand notation for (*a).b,</w:t>
                             </w:r>
                           </w:p>
                           <w:p>
@@ -1553,25 +1357,7 @@
                                 <w:sz w:val="32"/>
                                 <w:szCs w:val="32"/>
                               </w:rPr>
-                              <w:t xml:space="preserve">  if a is a pointer to an object, then a-&gt;b is accessing the property b of the object that a </w:t>
-                            </w:r>
-                            <w:proofErr w:type="gramStart"/>
-                            <w:r>
-                              <w:rPr>
-                                <w:color w:val="00B050"/>
-                                <w:sz w:val="32"/>
-                                <w:szCs w:val="32"/>
-                              </w:rPr>
-                              <w:t>points</w:t>
-                            </w:r>
-                            <w:proofErr w:type="gramEnd"/>
-                            <w:r>
-                              <w:rPr>
-                                <w:color w:val="00B050"/>
-                                <w:sz w:val="32"/>
-                                <w:szCs w:val="32"/>
-                              </w:rPr>
-                              <w:t xml:space="preserve"> to.</w:t>
+                              <w:t xml:space="preserve">  if a is a pointer to an object, then a-&gt;b is accessing the property b of the object that a points to.</w:t>
                             </w:r>
                           </w:p>
                         </w:txbxContent>
@@ -1603,41 +1389,13 @@
                           <w:szCs w:val="32"/>
                         </w:rPr>
                       </w:pPr>
-                      <w:proofErr w:type="spellStart"/>
                       <w:r>
                         <w:rPr>
                           <w:color w:val="00B050"/>
                           <w:sz w:val="32"/>
                           <w:szCs w:val="32"/>
                         </w:rPr>
-                        <w:t>a→b</w:t>
-                      </w:r>
-                      <w:proofErr w:type="spellEnd"/>
-                      <w:r>
-                        <w:rPr>
-                          <w:color w:val="00B050"/>
-                          <w:sz w:val="32"/>
-                          <w:szCs w:val="32"/>
-                        </w:rPr>
-                        <w:t xml:space="preserve"> is essentially a shorthand notation for (*a</w:t>
-                      </w:r>
-                      <w:proofErr w:type="gramStart"/>
-                      <w:r>
-                        <w:rPr>
-                          <w:color w:val="00B050"/>
-                          <w:sz w:val="32"/>
-                          <w:szCs w:val="32"/>
-                        </w:rPr>
-                        <w:t>).b</w:t>
-                      </w:r>
-                      <w:proofErr w:type="gramEnd"/>
-                      <w:r>
-                        <w:rPr>
-                          <w:color w:val="00B050"/>
-                          <w:sz w:val="32"/>
-                          <w:szCs w:val="32"/>
-                        </w:rPr>
-                        <w:t>,</w:t>
+                        <w:t>a→b is essentially a shorthand notation for (*a).b,</w:t>
                       </w:r>
                     </w:p>
                     <w:p>
@@ -1655,25 +1413,7 @@
                           <w:sz w:val="32"/>
                           <w:szCs w:val="32"/>
                         </w:rPr>
-                        <w:t xml:space="preserve">  if a is a pointer to an object, then a-&gt;b is accessing the property b of the object that a </w:t>
-                      </w:r>
-                      <w:proofErr w:type="gramStart"/>
-                      <w:r>
-                        <w:rPr>
-                          <w:color w:val="00B050"/>
-                          <w:sz w:val="32"/>
-                          <w:szCs w:val="32"/>
-                        </w:rPr>
-                        <w:t>points</w:t>
-                      </w:r>
-                      <w:proofErr w:type="gramEnd"/>
-                      <w:r>
-                        <w:rPr>
-                          <w:color w:val="00B050"/>
-                          <w:sz w:val="32"/>
-                          <w:szCs w:val="32"/>
-                        </w:rPr>
-                        <w:t xml:space="preserve"> to.</w:t>
+                        <w:t xml:space="preserve">  if a is a pointer to an object, then a-&gt;b is accessing the property b of the object that a points to.</w:t>
                       </w:r>
                     </w:p>
                   </w:txbxContent>
@@ -2024,25 +1764,7 @@
                                 <w:sz w:val="32"/>
                                 <w:szCs w:val="32"/>
                               </w:rPr>
-                              <w:t xml:space="preserve">Why argument to a copy constructor should be </w:t>
-                            </w:r>
-                            <w:proofErr w:type="spellStart"/>
-                            <w:r>
-                              <w:rPr>
-                                <w:color w:val="FF0000"/>
-                                <w:sz w:val="32"/>
-                                <w:szCs w:val="32"/>
-                              </w:rPr>
-                              <w:t>const</w:t>
-                            </w:r>
-                            <w:proofErr w:type="spellEnd"/>
-                            <w:r>
-                              <w:rPr>
-                                <w:color w:val="FF0000"/>
-                                <w:sz w:val="32"/>
-                                <w:szCs w:val="32"/>
-                              </w:rPr>
-                              <w:t>?</w:t>
+                              <w:t>Why argument to a copy constructor should be const?</w:t>
                             </w:r>
                           </w:p>
                           <w:p>
@@ -2060,18 +1782,8 @@
                                 <w:sz w:val="32"/>
                                 <w:szCs w:val="32"/>
                               </w:rPr>
-                              <w:t xml:space="preserve">Static and </w:t>
+                              <w:t>Static and const</w:t>
                             </w:r>
-                            <w:proofErr w:type="spellStart"/>
-                            <w:r>
-                              <w:rPr>
-                                <w:color w:val="FF0000"/>
-                                <w:sz w:val="32"/>
-                                <w:szCs w:val="32"/>
-                              </w:rPr>
-                              <w:t>const</w:t>
-                            </w:r>
-                            <w:proofErr w:type="spellEnd"/>
                           </w:p>
                         </w:txbxContent>
                       </wps:txbx>
@@ -2108,25 +1820,7 @@
                           <w:sz w:val="32"/>
                           <w:szCs w:val="32"/>
                         </w:rPr>
-                        <w:t xml:space="preserve">Why argument to a copy constructor should be </w:t>
-                      </w:r>
-                      <w:proofErr w:type="spellStart"/>
-                      <w:r>
-                        <w:rPr>
-                          <w:color w:val="FF0000"/>
-                          <w:sz w:val="32"/>
-                          <w:szCs w:val="32"/>
-                        </w:rPr>
-                        <w:t>const</w:t>
-                      </w:r>
-                      <w:proofErr w:type="spellEnd"/>
-                      <w:r>
-                        <w:rPr>
-                          <w:color w:val="FF0000"/>
-                          <w:sz w:val="32"/>
-                          <w:szCs w:val="32"/>
-                        </w:rPr>
-                        <w:t>?</w:t>
+                        <w:t>Why argument to a copy constructor should be const?</w:t>
                       </w:r>
                     </w:p>
                     <w:p>
@@ -2144,18 +1838,8 @@
                           <w:sz w:val="32"/>
                           <w:szCs w:val="32"/>
                         </w:rPr>
-                        <w:t xml:space="preserve">Static and </w:t>
+                        <w:t>Static and const</w:t>
                       </w:r>
-                      <w:proofErr w:type="spellStart"/>
-                      <w:r>
-                        <w:rPr>
-                          <w:color w:val="FF0000"/>
-                          <w:sz w:val="32"/>
-                          <w:szCs w:val="32"/>
-                        </w:rPr>
-                        <w:t>const</w:t>
-                      </w:r>
-                      <w:proofErr w:type="spellEnd"/>
                     </w:p>
                   </w:txbxContent>
                 </v:textbox>
@@ -2965,6 +2649,135 @@
       </w:pPr>
       <w:r>
         <w:rPr>
+          <w:noProof/>
+          <w:lang w:val="en-US"/>
+        </w:rPr>
+        <mc:AlternateContent>
+          <mc:Choice Requires="wps">
+            <w:drawing>
+              <wp:anchor distT="0" distB="0" distL="114300" distR="114300" simplePos="0" relativeHeight="251672576" behindDoc="0" locked="0" layoutInCell="1" allowOverlap="1" wp14:anchorId="4648559B" wp14:editId="31588095">
+                <wp:simplePos x="0" y="0"/>
+                <wp:positionH relativeFrom="column">
+                  <wp:posOffset>57150</wp:posOffset>
+                </wp:positionH>
+                <wp:positionV relativeFrom="paragraph">
+                  <wp:posOffset>3201670</wp:posOffset>
+                </wp:positionV>
+                <wp:extent cx="6470650" cy="730250"/>
+                <wp:effectExtent l="0" t="0" r="25400" b="12700"/>
+                <wp:wrapNone/>
+                <wp:docPr id="14" name="Rectangle: Rounded Corners 14"/>
+                <wp:cNvGraphicFramePr/>
+                <a:graphic xmlns:a="http://schemas.openxmlformats.org/drawingml/2006/main">
+                  <a:graphicData uri="http://schemas.microsoft.com/office/word/2010/wordprocessingShape">
+                    <wps:wsp>
+                      <wps:cNvSpPr/>
+                      <wps:spPr>
+                        <a:xfrm>
+                          <a:off x="0" y="0"/>
+                          <a:ext cx="6470650" cy="730250"/>
+                        </a:xfrm>
+                        <a:prstGeom prst="roundRect">
+                          <a:avLst/>
+                        </a:prstGeom>
+                        <a:solidFill>
+                          <a:schemeClr val="accent2">
+                            <a:lumMod val="20000"/>
+                            <a:lumOff val="80000"/>
+                          </a:schemeClr>
+                        </a:solidFill>
+                      </wps:spPr>
+                      <wps:style>
+                        <a:lnRef idx="2">
+                          <a:schemeClr val="accent1">
+                            <a:shade val="50000"/>
+                          </a:schemeClr>
+                        </a:lnRef>
+                        <a:fillRef idx="1">
+                          <a:schemeClr val="accent1"/>
+                        </a:fillRef>
+                        <a:effectRef idx="0">
+                          <a:schemeClr val="accent1"/>
+                        </a:effectRef>
+                        <a:fontRef idx="minor">
+                          <a:schemeClr val="lt1"/>
+                        </a:fontRef>
+                      </wps:style>
+                      <wps:txbx>
+                        <w:txbxContent>
+                          <w:p>
+                            <w:pPr>
+                              <w:jc w:val="center"/>
+                              <w:rPr>
+                                <w:color w:val="FF0000"/>
+                                <w:sz w:val="32"/>
+                                <w:szCs w:val="32"/>
+                                <w:lang w:val="en-US"/>
+                              </w:rPr>
+                            </w:pPr>
+                            <w:r>
+                              <w:rPr>
+                                <w:color w:val="FF0000"/>
+                                <w:sz w:val="32"/>
+                                <w:szCs w:val="32"/>
+                                <w:lang w:val="en-US"/>
+                              </w:rPr>
+                              <w:t>Pure virtual function</w:t>
+                            </w:r>
+                          </w:p>
+                        </w:txbxContent>
+                      </wps:txbx>
+                      <wps:bodyPr rot="0" spcFirstLastPara="0" vertOverflow="overflow" horzOverflow="overflow" vert="horz" wrap="square" lIns="91440" tIns="45720" rIns="91440" bIns="45720" numCol="1" spcCol="0" rtlCol="0" fromWordArt="0" anchor="ctr" anchorCtr="0" forceAA="0" compatLnSpc="1">
+                        <a:prstTxWarp prst="textNoShape">
+                          <a:avLst/>
+                        </a:prstTxWarp>
+                        <a:noAutofit/>
+                      </wps:bodyPr>
+                    </wps:wsp>
+                  </a:graphicData>
+                </a:graphic>
+                <wp14:sizeRelV relativeFrom="margin">
+                  <wp14:pctHeight>0</wp14:pctHeight>
+                </wp14:sizeRelV>
+              </wp:anchor>
+            </w:drawing>
+          </mc:Choice>
+          <mc:Fallback>
+            <w:pict>
+              <v:roundrect w14:anchorId="4648559B" id="Rectangle: Rounded Corners 14" o:spid="_x0000_s1038" style="position:absolute;margin-left:4.5pt;margin-top:252.1pt;width:509.5pt;height:57.5pt;z-index:251672576;visibility:visible;mso-wrap-style:square;mso-height-percent:0;mso-wrap-distance-left:9pt;mso-wrap-distance-top:0;mso-wrap-distance-right:9pt;mso-wrap-distance-bottom:0;mso-position-horizontal:absolute;mso-position-horizontal-relative:text;mso-position-vertical:absolute;mso-position-vertical-relative:text;mso-height-percent:0;mso-height-relative:margin;v-text-anchor:middle" arcsize="10923f" o:gfxdata="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" fillcolor="#fbe4d5 [661]" strokecolor="#1f3763 [1604]" strokeweight="1pt">
+                <v:stroke joinstyle="miter"/>
+                <v:textbox>
+                  <w:txbxContent>
+                    <w:p>
+                      <w:pPr>
+                        <w:jc w:val="center"/>
+                        <w:rPr>
+                          <w:color w:val="FF0000"/>
+                          <w:sz w:val="32"/>
+                          <w:szCs w:val="32"/>
+                          <w:lang w:val="en-US"/>
+                        </w:rPr>
+                      </w:pPr>
+                      <w:r>
+                        <w:rPr>
+                          <w:color w:val="FF0000"/>
+                          <w:sz w:val="32"/>
+                          <w:szCs w:val="32"/>
+                          <w:lang w:val="en-US"/>
+                        </w:rPr>
+                        <w:t>Pure virtual function</w:t>
+                      </w:r>
+                    </w:p>
+                  </w:txbxContent>
+                </v:textbox>
+              </v:roundrect>
+            </w:pict>
+          </mc:Fallback>
+        </mc:AlternateContent>
+      </w:r>
+      <w:r>
+        <w:rPr>
+          <w:noProof/>
           <w:lang w:val="en-US"/>
         </w:rPr>
         <w:drawing>
@@ -3030,6 +2843,597 @@
           <w:lang w:val="en-US"/>
         </w:rPr>
         <w:tab/>
+      </w:r>
+    </w:p>
+    <w:p>
+      <w:pPr>
+        <w:tabs>
+          <w:tab w:val="left" w:pos="6490"/>
+        </w:tabs>
+        <w:rPr>
+          <w:lang w:val="en-US"/>
+        </w:rPr>
+      </w:pPr>
+    </w:p>
+    <w:p>
+      <w:pPr>
+        <w:tabs>
+          <w:tab w:val="left" w:pos="6490"/>
+        </w:tabs>
+        <w:rPr>
+          <w:lang w:val="en-US"/>
+        </w:rPr>
+      </w:pPr>
+    </w:p>
+    <w:p>
+      <w:pPr>
+        <w:tabs>
+          <w:tab w:val="left" w:pos="6490"/>
+        </w:tabs>
+        <w:rPr>
+          <w:lang w:val="en-US"/>
+        </w:rPr>
+      </w:pPr>
+    </w:p>
+    <w:p>
+      <w:pPr>
+        <w:tabs>
+          <w:tab w:val="left" w:pos="6490"/>
+        </w:tabs>
+        <w:rPr>
+          <w:lang w:val="en-US"/>
+        </w:rPr>
+      </w:pPr>
+    </w:p>
+    <w:p>
+      <w:pPr>
+        <w:tabs>
+          <w:tab w:val="left" w:pos="6490"/>
+        </w:tabs>
+        <w:rPr>
+          <w:lang w:val="en-US"/>
+        </w:rPr>
+      </w:pPr>
+    </w:p>
+    <w:p>
+      <w:pPr>
+        <w:tabs>
+          <w:tab w:val="left" w:pos="6490"/>
+        </w:tabs>
+        <w:rPr>
+          <w:lang w:val="en-US"/>
+        </w:rPr>
+      </w:pPr>
+    </w:p>
+    <w:p>
+      <w:pPr>
+        <w:tabs>
+          <w:tab w:val="left" w:pos="6490"/>
+        </w:tabs>
+        <w:rPr>
+          <w:lang w:val="en-US"/>
+        </w:rPr>
+      </w:pPr>
+    </w:p>
+    <w:p>
+      <w:pPr>
+        <w:tabs>
+          <w:tab w:val="left" w:pos="6490"/>
+        </w:tabs>
+        <w:rPr>
+          <w:lang w:val="en-US"/>
+        </w:rPr>
+      </w:pPr>
+    </w:p>
+    <w:p>
+      <w:pPr>
+        <w:tabs>
+          <w:tab w:val="left" w:pos="6490"/>
+        </w:tabs>
+        <w:rPr>
+          <w:lang w:val="en-US"/>
+        </w:rPr>
+      </w:pPr>
+    </w:p>
+    <w:p>
+      <w:pPr>
+        <w:tabs>
+          <w:tab w:val="left" w:pos="6490"/>
+        </w:tabs>
+        <w:rPr>
+          <w:lang w:val="en-US"/>
+        </w:rPr>
+      </w:pPr>
+    </w:p>
+    <w:p>
+      <w:pPr>
+        <w:tabs>
+          <w:tab w:val="left" w:pos="6490"/>
+        </w:tabs>
+        <w:rPr>
+          <w:lang w:val="en-US"/>
+        </w:rPr>
+      </w:pPr>
+    </w:p>
+    <w:p>
+      <w:pPr>
+        <w:tabs>
+          <w:tab w:val="left" w:pos="6490"/>
+        </w:tabs>
+        <w:rPr>
+          <w:lang w:val="en-US"/>
+        </w:rPr>
+      </w:pPr>
+    </w:p>
+    <w:p>
+      <w:pPr>
+        <w:tabs>
+          <w:tab w:val="left" w:pos="6490"/>
+        </w:tabs>
+        <w:rPr>
+          <w:lang w:val="en-US"/>
+        </w:rPr>
+      </w:pPr>
+    </w:p>
+    <w:p>
+      <w:pPr>
+        <w:tabs>
+          <w:tab w:val="left" w:pos="6490"/>
+        </w:tabs>
+        <w:rPr>
+          <w:lang w:val="en-US"/>
+        </w:rPr>
+      </w:pPr>
+    </w:p>
+    <w:p>
+      <w:pPr>
+        <w:tabs>
+          <w:tab w:val="left" w:pos="6490"/>
+        </w:tabs>
+        <w:rPr>
+          <w:lang w:val="en-US"/>
+        </w:rPr>
+      </w:pPr>
+    </w:p>
+    <w:p>
+      <w:pPr>
+        <w:tabs>
+          <w:tab w:val="left" w:pos="6490"/>
+        </w:tabs>
+        <w:rPr>
+          <w:lang w:val="en-US"/>
+        </w:rPr>
+      </w:pPr>
+      <w:r>
+        <w:rPr>
+          <w:noProof/>
+          <w:lang w:val="en-US"/>
+        </w:rPr>
+        <w:lastRenderedPageBreak/>
+        <mc:AlternateContent>
+          <mc:Choice Requires="wps">
+            <w:drawing>
+              <wp:anchor distT="0" distB="0" distL="114300" distR="114300" simplePos="0" relativeHeight="251673600" behindDoc="0" locked="0" layoutInCell="1" allowOverlap="1" wp14:anchorId="4FEEB3ED" wp14:editId="01A4668C">
+                <wp:simplePos x="0" y="0"/>
+                <wp:positionH relativeFrom="column">
+                  <wp:posOffset>57150</wp:posOffset>
+                </wp:positionH>
+                <wp:positionV relativeFrom="paragraph">
+                  <wp:posOffset>-171450</wp:posOffset>
+                </wp:positionV>
+                <wp:extent cx="6527800" cy="4095750"/>
+                <wp:effectExtent l="0" t="0" r="25400" b="19050"/>
+                <wp:wrapNone/>
+                <wp:docPr id="15" name="Rectangle: Rounded Corners 15"/>
+                <wp:cNvGraphicFramePr/>
+                <a:graphic xmlns:a="http://schemas.openxmlformats.org/drawingml/2006/main">
+                  <a:graphicData uri="http://schemas.microsoft.com/office/word/2010/wordprocessingShape">
+                    <wps:wsp>
+                      <wps:cNvSpPr/>
+                      <wps:spPr>
+                        <a:xfrm>
+                          <a:off x="0" y="0"/>
+                          <a:ext cx="6527800" cy="4095750"/>
+                        </a:xfrm>
+                        <a:prstGeom prst="roundRect">
+                          <a:avLst/>
+                        </a:prstGeom>
+                        <a:solidFill>
+                          <a:schemeClr val="accent3">
+                            <a:lumMod val="40000"/>
+                            <a:lumOff val="60000"/>
+                          </a:schemeClr>
+                        </a:solidFill>
+                      </wps:spPr>
+                      <wps:style>
+                        <a:lnRef idx="2">
+                          <a:schemeClr val="accent1">
+                            <a:shade val="50000"/>
+                          </a:schemeClr>
+                        </a:lnRef>
+                        <a:fillRef idx="1">
+                          <a:schemeClr val="accent1"/>
+                        </a:fillRef>
+                        <a:effectRef idx="0">
+                          <a:schemeClr val="accent1"/>
+                        </a:effectRef>
+                        <a:fontRef idx="minor">
+                          <a:schemeClr val="lt1"/>
+                        </a:fontRef>
+                      </wps:style>
+                      <wps:txbx>
+                        <w:txbxContent>
+                          <w:p>
+                            <w:pPr>
+                              <w:rPr>
+                                <w:color w:val="00B050"/>
+                                <w:sz w:val="32"/>
+                                <w:szCs w:val="32"/>
+                              </w:rPr>
+                            </w:pPr>
+                            <w:r>
+                              <w:rPr>
+                                <w:color w:val="00B050"/>
+                                <w:sz w:val="32"/>
+                                <w:szCs w:val="32"/>
+                              </w:rPr>
+                              <w:t>Virtual functions cannot be static and also cannot be a friend function of another class.</w:t>
+                            </w:r>
+                          </w:p>
+                          <w:p>
+                            <w:pPr>
+                              <w:rPr>
+                                <w:color w:val="00B050"/>
+                                <w:sz w:val="32"/>
+                                <w:szCs w:val="32"/>
+                              </w:rPr>
+                            </w:pPr>
+                            <w:r>
+                              <w:rPr>
+                                <w:color w:val="00B050"/>
+                                <w:sz w:val="32"/>
+                                <w:szCs w:val="32"/>
+                              </w:rPr>
+                              <w:t>Virtual functions should be accessed using pointer or reference of base class type to achieve run time polymorphism.</w:t>
+                            </w:r>
+                          </w:p>
+                          <w:p>
+                            <w:pPr>
+                              <w:rPr>
+                                <w:color w:val="00B050"/>
+                                <w:sz w:val="32"/>
+                                <w:szCs w:val="32"/>
+                              </w:rPr>
+                            </w:pPr>
+                            <w:r>
+                              <w:rPr>
+                                <w:color w:val="00B050"/>
+                                <w:sz w:val="32"/>
+                                <w:szCs w:val="32"/>
+                              </w:rPr>
+                              <w:t>The prototype of virtual functions should be same in base as well as derived class.</w:t>
+                            </w:r>
+                          </w:p>
+                          <w:p>
+                            <w:pPr>
+                              <w:rPr>
+                                <w:color w:val="00B050"/>
+                                <w:sz w:val="32"/>
+                                <w:szCs w:val="32"/>
+                              </w:rPr>
+                            </w:pPr>
+                            <w:r>
+                              <w:rPr>
+                                <w:color w:val="00B050"/>
+                                <w:sz w:val="32"/>
+                                <w:szCs w:val="32"/>
+                              </w:rPr>
+                              <w:t>They are always defined in base class and overridden in derived class. It is not mandatory for derived class to override (or re-define the virtual function), in that case base class version of function is used.</w:t>
+                            </w:r>
+                          </w:p>
+                          <w:p>
+                            <w:pPr>
+                              <w:rPr>
+                                <w:color w:val="00B050"/>
+                                <w:sz w:val="32"/>
+                                <w:szCs w:val="32"/>
+                              </w:rPr>
+                            </w:pPr>
+                            <w:r>
+                              <w:rPr>
+                                <w:color w:val="00B050"/>
+                                <w:sz w:val="32"/>
+                                <w:szCs w:val="32"/>
+                              </w:rPr>
+                              <w:t>A class may have virtual destructor but it cannot have a virtual constructor.</w:t>
+                            </w:r>
+                          </w:p>
+                        </w:txbxContent>
+                      </wps:txbx>
+                      <wps:bodyPr rot="0" spcFirstLastPara="0" vertOverflow="overflow" horzOverflow="overflow" vert="horz" wrap="square" lIns="91440" tIns="45720" rIns="91440" bIns="45720" numCol="1" spcCol="0" rtlCol="0" fromWordArt="0" anchor="ctr" anchorCtr="0" forceAA="0" compatLnSpc="1">
+                        <a:prstTxWarp prst="textNoShape">
+                          <a:avLst/>
+                        </a:prstTxWarp>
+                        <a:noAutofit/>
+                      </wps:bodyPr>
+                    </wps:wsp>
+                  </a:graphicData>
+                </a:graphic>
+                <wp14:sizeRelH relativeFrom="margin">
+                  <wp14:pctWidth>0</wp14:pctWidth>
+                </wp14:sizeRelH>
+                <wp14:sizeRelV relativeFrom="margin">
+                  <wp14:pctHeight>0</wp14:pctHeight>
+                </wp14:sizeRelV>
+              </wp:anchor>
+            </w:drawing>
+          </mc:Choice>
+          <mc:Fallback>
+            <w:pict>
+              <v:roundrect w14:anchorId="4FEEB3ED" id="Rectangle: Rounded Corners 15" o:spid="_x0000_s1039" style="position:absolute;margin-left:4.5pt;margin-top:-13.5pt;width:514pt;height:322.5pt;z-index:251673600;visibility:visible;mso-wrap-style:square;mso-width-percent:0;mso-height-percent:0;mso-wrap-distance-left:9pt;mso-wrap-distance-top:0;mso-wrap-distance-right:9pt;mso-wrap-distance-bottom:0;mso-position-horizontal:absolute;mso-position-horizontal-relative:text;mso-position-vertical:absolute;mso-position-vertical-relative:text;mso-width-percent:0;mso-height-percent:0;mso-width-relative:margin;mso-height-relative:margin;v-text-anchor:middle" arcsize="10923f" o:gfxdata="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" fillcolor="#dbdbdb [1302]" strokecolor="#1f3763 [1604]" strokeweight="1pt">
+                <v:stroke joinstyle="miter"/>
+                <v:textbox>
+                  <w:txbxContent>
+                    <w:p>
+                      <w:pPr>
+                        <w:rPr>
+                          <w:color w:val="00B050"/>
+                          <w:sz w:val="32"/>
+                          <w:szCs w:val="32"/>
+                        </w:rPr>
+                      </w:pPr>
+                      <w:r>
+                        <w:rPr>
+                          <w:color w:val="00B050"/>
+                          <w:sz w:val="32"/>
+                          <w:szCs w:val="32"/>
+                        </w:rPr>
+                        <w:t>Virtual functions cannot be static and also cannot be a friend function of another class.</w:t>
+                      </w:r>
+                    </w:p>
+                    <w:p>
+                      <w:pPr>
+                        <w:rPr>
+                          <w:color w:val="00B050"/>
+                          <w:sz w:val="32"/>
+                          <w:szCs w:val="32"/>
+                        </w:rPr>
+                      </w:pPr>
+                      <w:r>
+                        <w:rPr>
+                          <w:color w:val="00B050"/>
+                          <w:sz w:val="32"/>
+                          <w:szCs w:val="32"/>
+                        </w:rPr>
+                        <w:t>Virtual functions should be accessed using pointer or reference of base class type to achieve run time polymorphism.</w:t>
+                      </w:r>
+                    </w:p>
+                    <w:p>
+                      <w:pPr>
+                        <w:rPr>
+                          <w:color w:val="00B050"/>
+                          <w:sz w:val="32"/>
+                          <w:szCs w:val="32"/>
+                        </w:rPr>
+                      </w:pPr>
+                      <w:r>
+                        <w:rPr>
+                          <w:color w:val="00B050"/>
+                          <w:sz w:val="32"/>
+                          <w:szCs w:val="32"/>
+                        </w:rPr>
+                        <w:t>The prototype of virtual functions should be same in base as well as derived class.</w:t>
+                      </w:r>
+                    </w:p>
+                    <w:p>
+                      <w:pPr>
+                        <w:rPr>
+                          <w:color w:val="00B050"/>
+                          <w:sz w:val="32"/>
+                          <w:szCs w:val="32"/>
+                        </w:rPr>
+                      </w:pPr>
+                      <w:r>
+                        <w:rPr>
+                          <w:color w:val="00B050"/>
+                          <w:sz w:val="32"/>
+                          <w:szCs w:val="32"/>
+                        </w:rPr>
+                        <w:t>They are always defined in base class and overridden in derived class. It is not mandatory for derived class to override (or re-define the virtual function), in that case base class version of function is used.</w:t>
+                      </w:r>
+                    </w:p>
+                    <w:p>
+                      <w:pPr>
+                        <w:rPr>
+                          <w:color w:val="00B050"/>
+                          <w:sz w:val="32"/>
+                          <w:szCs w:val="32"/>
+                        </w:rPr>
+                      </w:pPr>
+                      <w:r>
+                        <w:rPr>
+                          <w:color w:val="00B050"/>
+                          <w:sz w:val="32"/>
+                          <w:szCs w:val="32"/>
+                        </w:rPr>
+                        <w:t>A class may have virtual destructor but it cannot have a virtual constructor.</w:t>
+                      </w:r>
+                    </w:p>
+                  </w:txbxContent>
+                </v:textbox>
+              </v:roundrect>
+            </w:pict>
+          </mc:Fallback>
+        </mc:AlternateContent>
+      </w:r>
+    </w:p>
+    <w:p>
+      <w:pPr>
+        <w:tabs>
+          <w:tab w:val="left" w:pos="6490"/>
+        </w:tabs>
+        <w:rPr>
+          <w:lang w:val="en-US"/>
+        </w:rPr>
+      </w:pPr>
+      <w:r>
+        <w:rPr>
+          <w:noProof/>
+          <w:lang w:val="en-US"/>
+        </w:rPr>
+        <mc:AlternateContent>
+          <mc:Choice Requires="wps">
+            <w:drawing>
+              <wp:anchor distT="0" distB="0" distL="114300" distR="114300" simplePos="0" relativeHeight="251674624" behindDoc="0" locked="0" layoutInCell="1" allowOverlap="1" wp14:anchorId="0DC94062" wp14:editId="7E3BD85F">
+                <wp:simplePos x="0" y="0"/>
+                <wp:positionH relativeFrom="column">
+                  <wp:posOffset>-69850</wp:posOffset>
+                </wp:positionH>
+                <wp:positionV relativeFrom="paragraph">
+                  <wp:posOffset>3886200</wp:posOffset>
+                </wp:positionV>
+                <wp:extent cx="6991350" cy="4229100"/>
+                <wp:effectExtent l="0" t="0" r="19050" b="19050"/>
+                <wp:wrapNone/>
+                <wp:docPr id="16" name="Rectangle: Rounded Corners 16"/>
+                <wp:cNvGraphicFramePr/>
+                <a:graphic xmlns:a="http://schemas.openxmlformats.org/drawingml/2006/main">
+                  <a:graphicData uri="http://schemas.microsoft.com/office/word/2010/wordprocessingShape">
+                    <wps:wsp>
+                      <wps:cNvSpPr/>
+                      <wps:spPr>
+                        <a:xfrm>
+                          <a:off x="0" y="0"/>
+                          <a:ext cx="6991350" cy="4229100"/>
+                        </a:xfrm>
+                        <a:prstGeom prst="roundRect">
+                          <a:avLst/>
+                        </a:prstGeom>
+                        <a:solidFill>
+                          <a:schemeClr val="accent5">
+                            <a:lumMod val="40000"/>
+                            <a:lumOff val="60000"/>
+                          </a:schemeClr>
+                        </a:solidFill>
+                      </wps:spPr>
+                      <wps:style>
+                        <a:lnRef idx="2">
+                          <a:schemeClr val="accent1">
+                            <a:shade val="50000"/>
+                          </a:schemeClr>
+                        </a:lnRef>
+                        <a:fillRef idx="1">
+                          <a:schemeClr val="accent1"/>
+                        </a:fillRef>
+                        <a:effectRef idx="0">
+                          <a:schemeClr val="accent1"/>
+                        </a:effectRef>
+                        <a:fontRef idx="minor">
+                          <a:schemeClr val="lt1"/>
+                        </a:fontRef>
+                      </wps:style>
+                      <wps:txbx>
+                        <w:txbxContent>
+                          <w:p>
+                            <w:pPr>
+                              <w:rPr>
+                                <w:color w:val="00B050"/>
+                                <w:sz w:val="32"/>
+                                <w:szCs w:val="32"/>
+                              </w:rPr>
+                            </w:pPr>
+                            <w:r>
+                              <w:rPr>
+                                <w:color w:val="00B050"/>
+                                <w:sz w:val="32"/>
+                                <w:szCs w:val="32"/>
+                              </w:rPr>
+                              <w:t>Late binding(Runtime) is done in accordance with the content of pointer (i.e. location pointed to by pointer) and Early binding(Compile time) is done according to the type of pointer, since print() function is declared with virtual keyword so it will be bound at run-time (output is print derived class as pointer is pointing to object of derived class ) and show() is non-virtual so it will be bound during compile time(output is show base class as pointer is of base type ).</w:t>
+                            </w:r>
+                          </w:p>
+                          <w:p>
+                            <w:pPr>
+                              <w:rPr>
+                                <w:color w:val="00B050"/>
+                                <w:sz w:val="32"/>
+                                <w:szCs w:val="32"/>
+                              </w:rPr>
+                            </w:pPr>
+                            <w:r>
+                              <w:rPr>
+                                <w:color w:val="00B050"/>
+                                <w:sz w:val="32"/>
+                                <w:szCs w:val="32"/>
+                              </w:rPr>
+                              <w:t>NOTE: If we have created a virtual function in the base class and it is being overridden in the derived class then we don’t need virtual keyword in the derived class, functions are automatically considered as virtual functions in the derived class.</w:t>
+                            </w:r>
+                          </w:p>
+                        </w:txbxContent>
+                      </wps:txbx>
+                      <wps:bodyPr rot="0" spcFirstLastPara="0" vertOverflow="overflow" horzOverflow="overflow" vert="horz" wrap="square" lIns="91440" tIns="45720" rIns="91440" bIns="45720" numCol="1" spcCol="0" rtlCol="0" fromWordArt="0" anchor="ctr" anchorCtr="0" forceAA="0" compatLnSpc="1">
+                        <a:prstTxWarp prst="textNoShape">
+                          <a:avLst/>
+                        </a:prstTxWarp>
+                        <a:noAutofit/>
+                      </wps:bodyPr>
+                    </wps:wsp>
+                  </a:graphicData>
+                </a:graphic>
+                <wp14:sizeRelH relativeFrom="margin">
+                  <wp14:pctWidth>0</wp14:pctWidth>
+                </wp14:sizeRelH>
+                <wp14:sizeRelV relativeFrom="margin">
+                  <wp14:pctHeight>0</wp14:pctHeight>
+                </wp14:sizeRelV>
+              </wp:anchor>
+            </w:drawing>
+          </mc:Choice>
+          <mc:Fallback>
+            <w:pict>
+              <v:roundrect w14:anchorId="0DC94062" id="Rectangle: Rounded Corners 16" o:spid="_x0000_s1040" style="position:absolute;margin-left:-5.5pt;margin-top:306pt;width:550.5pt;height:333pt;z-index:251674624;visibility:visible;mso-wrap-style:square;mso-width-percent:0;mso-height-percent:0;mso-wrap-distance-left:9pt;mso-wrap-distance-top:0;mso-wrap-distance-right:9pt;mso-wrap-distance-bottom:0;mso-position-horizontal:absolute;mso-position-horizontal-relative:text;mso-position-vertical:absolute;mso-position-vertical-relative:text;mso-width-percent:0;mso-height-percent:0;mso-width-relative:margin;mso-height-relative:margin;v-text-anchor:middle" arcsize="10923f" o:gfxdata="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" fillcolor="#bdd6ee [1304]" strokecolor="#1f3763 [1604]" strokeweight="1pt">
+                <v:stroke joinstyle="miter"/>
+                <v:textbox>
+                  <w:txbxContent>
+                    <w:p>
+                      <w:pPr>
+                        <w:rPr>
+                          <w:color w:val="00B050"/>
+                          <w:sz w:val="32"/>
+                          <w:szCs w:val="32"/>
+                        </w:rPr>
+                      </w:pPr>
+                      <w:r>
+                        <w:rPr>
+                          <w:color w:val="00B050"/>
+                          <w:sz w:val="32"/>
+                          <w:szCs w:val="32"/>
+                        </w:rPr>
+                        <w:t>Late binding(Runtime) is done in accordance with the content of pointer (i.e. location pointed to by pointer) and Early binding(Compile time) is done according to the type of pointer, since print() function is declared with virtual keyword so it will be bound at run-time (output is print derived class as pointer is pointing to object of derived class ) and show() is non-virtual so it will be bound during compile time(output is show base class as pointer is of base type ).</w:t>
+                      </w:r>
+                    </w:p>
+                    <w:p>
+                      <w:pPr>
+                        <w:rPr>
+                          <w:color w:val="00B050"/>
+                          <w:sz w:val="32"/>
+                          <w:szCs w:val="32"/>
+                        </w:rPr>
+                      </w:pPr>
+                      <w:r>
+                        <w:rPr>
+                          <w:color w:val="00B050"/>
+                          <w:sz w:val="32"/>
+                          <w:szCs w:val="32"/>
+                        </w:rPr>
+                        <w:t>NOTE: If we have created a virtual function in the base class and it is being overridden in the derived class then we don’t need virtual keyword in the derived class, functions are automatically considered as virtual functions in the derived class.</w:t>
+                      </w:r>
+                    </w:p>
+                  </w:txbxContent>
+                </v:textbox>
+              </v:roundrect>
+            </w:pict>
+          </mc:Fallback>
+        </mc:AlternateContent>
       </w:r>
     </w:p>
     <w:sectPr>

</xml_diff>

<commit_message>
almost done with virtual function, constructor and destructor in main3.cpp
</commit_message>
<xml_diff>
--- a/cpp/main.docx
+++ b/cpp/main.docx
@@ -246,23 +246,13 @@
                                 <w:szCs w:val="32"/>
                               </w:rPr>
                             </w:pPr>
-                            <w:proofErr w:type="spellStart"/>
                             <w:r>
                               <w:rPr>
                                 <w:color w:val="00B050"/>
                                 <w:sz w:val="32"/>
                                 <w:szCs w:val="32"/>
                               </w:rPr>
-                              <w:t>MyClass</w:t>
-                            </w:r>
-                            <w:proofErr w:type="spellEnd"/>
-                            <w:r>
-                              <w:rPr>
-                                <w:color w:val="00B050"/>
-                                <w:sz w:val="32"/>
-                                <w:szCs w:val="32"/>
-                              </w:rPr>
-                              <w:t xml:space="preserve"> t1, t2; </w:t>
+                              <w:t xml:space="preserve">MyClass t1, t2; </w:t>
                             </w:r>
                           </w:p>
                           <w:p>
@@ -274,23 +264,13 @@
                                 <w:szCs w:val="32"/>
                               </w:rPr>
                             </w:pPr>
-                            <w:proofErr w:type="spellStart"/>
                             <w:r>
                               <w:rPr>
                                 <w:color w:val="00B050"/>
                                 <w:sz w:val="32"/>
                                 <w:szCs w:val="32"/>
                               </w:rPr>
-                              <w:t>MyClass</w:t>
-                            </w:r>
-                            <w:proofErr w:type="spellEnd"/>
-                            <w:r>
-                              <w:rPr>
-                                <w:color w:val="00B050"/>
-                                <w:sz w:val="32"/>
-                                <w:szCs w:val="32"/>
-                              </w:rPr>
-                              <w:t xml:space="preserve"> t3 = t1; // ----&gt; (1) </w:t>
+                              <w:t xml:space="preserve">MyClass t3 = t1; // ----&gt; (1) </w:t>
                             </w:r>
                           </w:p>
                           <w:p>
@@ -381,23 +361,13 @@
                           <w:szCs w:val="32"/>
                         </w:rPr>
                       </w:pPr>
-                      <w:proofErr w:type="spellStart"/>
                       <w:r>
                         <w:rPr>
                           <w:color w:val="00B050"/>
                           <w:sz w:val="32"/>
                           <w:szCs w:val="32"/>
                         </w:rPr>
-                        <w:t>MyClass</w:t>
-                      </w:r>
-                      <w:proofErr w:type="spellEnd"/>
-                      <w:r>
-                        <w:rPr>
-                          <w:color w:val="00B050"/>
-                          <w:sz w:val="32"/>
-                          <w:szCs w:val="32"/>
-                        </w:rPr>
-                        <w:t xml:space="preserve"> t1, t2; </w:t>
+                        <w:t xml:space="preserve">MyClass t1, t2; </w:t>
                       </w:r>
                     </w:p>
                     <w:p>
@@ -409,23 +379,13 @@
                           <w:szCs w:val="32"/>
                         </w:rPr>
                       </w:pPr>
-                      <w:proofErr w:type="spellStart"/>
                       <w:r>
                         <w:rPr>
                           <w:color w:val="00B050"/>
                           <w:sz w:val="32"/>
                           <w:szCs w:val="32"/>
                         </w:rPr>
-                        <w:t>MyClass</w:t>
-                      </w:r>
-                      <w:proofErr w:type="spellEnd"/>
-                      <w:r>
-                        <w:rPr>
-                          <w:color w:val="00B050"/>
-                          <w:sz w:val="32"/>
-                          <w:szCs w:val="32"/>
-                        </w:rPr>
-                        <w:t xml:space="preserve"> t3 = t1; // ----&gt; (1) </w:t>
+                        <w:t xml:space="preserve">MyClass t3 = t1; // ----&gt; (1) </w:t>
                       </w:r>
                     </w:p>
                     <w:p>
@@ -678,77 +638,13 @@
                                 <w:szCs w:val="32"/>
                               </w:rPr>
                             </w:pPr>
-                            <w:proofErr w:type="spellStart"/>
                             <w:r>
                               <w:rPr>
                                 <w:color w:val="00B050"/>
                                 <w:sz w:val="32"/>
                                 <w:szCs w:val="32"/>
                               </w:rPr>
-                              <w:t>a→b</w:t>
-                            </w:r>
-                            <w:proofErr w:type="spellEnd"/>
-                            <w:r>
-                              <w:rPr>
-                                <w:color w:val="00B050"/>
-                                <w:sz w:val="32"/>
-                                <w:szCs w:val="32"/>
-                              </w:rPr>
-                              <w:t xml:space="preserve"> is essentially a shorthand notation for (*a</w:t>
-                            </w:r>
-                            <w:proofErr w:type="gramStart"/>
-                            <w:r>
-                              <w:rPr>
-                                <w:color w:val="00B050"/>
-                                <w:sz w:val="32"/>
-                                <w:szCs w:val="32"/>
-                              </w:rPr>
-                              <w:t>).b</w:t>
-                            </w:r>
-                            <w:proofErr w:type="gramEnd"/>
-                            <w:r>
-                              <w:rPr>
-                                <w:color w:val="00B050"/>
-                                <w:sz w:val="32"/>
-                                <w:szCs w:val="32"/>
-                              </w:rPr>
-                              <w:t xml:space="preserve">, </w:t>
-                            </w:r>
-                            <w:proofErr w:type="spellStart"/>
-                            <w:r>
-                              <w:rPr>
-                                <w:color w:val="00B050"/>
-                                <w:sz w:val="32"/>
-                                <w:szCs w:val="32"/>
-                              </w:rPr>
-                              <w:t>ie</w:t>
-                            </w:r>
-                            <w:proofErr w:type="spellEnd"/>
-                            <w:r>
-                              <w:rPr>
-                                <w:color w:val="00B050"/>
-                                <w:sz w:val="32"/>
-                                <w:szCs w:val="32"/>
-                              </w:rPr>
-                              <w:t xml:space="preserve">, if a is a pointer to an object, then </w:t>
-                            </w:r>
-                            <w:proofErr w:type="spellStart"/>
-                            <w:r>
-                              <w:rPr>
-                                <w:color w:val="00B050"/>
-                                <w:sz w:val="32"/>
-                                <w:szCs w:val="32"/>
-                              </w:rPr>
-                              <w:t>a→b</w:t>
-                            </w:r>
-                            <w:proofErr w:type="spellEnd"/>
-                            <w:r>
-                              <w:rPr>
-                                <w:color w:val="00B050"/>
-                                <w:sz w:val="32"/>
-                                <w:szCs w:val="32"/>
-                              </w:rPr>
-                              <w:t xml:space="preserve"> is accessing the property b of the object that a points to.</w:t>
+                              <w:t>a→b is essentially a shorthand notation for (*a).b, ie, if a is a pointer to an object, then a→b is accessing the property b of the object that a points to.</w:t>
                             </w:r>
                           </w:p>
                         </w:txbxContent>
@@ -780,77 +676,13 @@
                           <w:szCs w:val="32"/>
                         </w:rPr>
                       </w:pPr>
-                      <w:proofErr w:type="spellStart"/>
                       <w:r>
                         <w:rPr>
                           <w:color w:val="00B050"/>
                           <w:sz w:val="32"/>
                           <w:szCs w:val="32"/>
                         </w:rPr>
-                        <w:t>a→b</w:t>
-                      </w:r>
-                      <w:proofErr w:type="spellEnd"/>
-                      <w:r>
-                        <w:rPr>
-                          <w:color w:val="00B050"/>
-                          <w:sz w:val="32"/>
-                          <w:szCs w:val="32"/>
-                        </w:rPr>
-                        <w:t xml:space="preserve"> is essentially a shorthand notation for (*a</w:t>
-                      </w:r>
-                      <w:proofErr w:type="gramStart"/>
-                      <w:r>
-                        <w:rPr>
-                          <w:color w:val="00B050"/>
-                          <w:sz w:val="32"/>
-                          <w:szCs w:val="32"/>
-                        </w:rPr>
-                        <w:t>).b</w:t>
-                      </w:r>
-                      <w:proofErr w:type="gramEnd"/>
-                      <w:r>
-                        <w:rPr>
-                          <w:color w:val="00B050"/>
-                          <w:sz w:val="32"/>
-                          <w:szCs w:val="32"/>
-                        </w:rPr>
-                        <w:t xml:space="preserve">, </w:t>
-                      </w:r>
-                      <w:proofErr w:type="spellStart"/>
-                      <w:r>
-                        <w:rPr>
-                          <w:color w:val="00B050"/>
-                          <w:sz w:val="32"/>
-                          <w:szCs w:val="32"/>
-                        </w:rPr>
-                        <w:t>ie</w:t>
-                      </w:r>
-                      <w:proofErr w:type="spellEnd"/>
-                      <w:r>
-                        <w:rPr>
-                          <w:color w:val="00B050"/>
-                          <w:sz w:val="32"/>
-                          <w:szCs w:val="32"/>
-                        </w:rPr>
-                        <w:t xml:space="preserve">, if a is a pointer to an object, then </w:t>
-                      </w:r>
-                      <w:proofErr w:type="spellStart"/>
-                      <w:r>
-                        <w:rPr>
-                          <w:color w:val="00B050"/>
-                          <w:sz w:val="32"/>
-                          <w:szCs w:val="32"/>
-                        </w:rPr>
-                        <w:t>a→b</w:t>
-                      </w:r>
-                      <w:proofErr w:type="spellEnd"/>
-                      <w:r>
-                        <w:rPr>
-                          <w:color w:val="00B050"/>
-                          <w:sz w:val="32"/>
-                          <w:szCs w:val="32"/>
-                        </w:rPr>
-                        <w:t xml:space="preserve"> is accessing the property b of the object that a points to.</w:t>
+                        <w:t>a→b is essentially a shorthand notation for (*a).b, ie, if a is a pointer to an object, then a→b is accessing the property b of the object that a points to.</w:t>
                       </w:r>
                     </w:p>
                   </w:txbxContent>
@@ -1501,41 +1333,13 @@
                                 <w:szCs w:val="32"/>
                               </w:rPr>
                             </w:pPr>
-                            <w:proofErr w:type="spellStart"/>
                             <w:r>
                               <w:rPr>
                                 <w:color w:val="00B050"/>
                                 <w:sz w:val="32"/>
                                 <w:szCs w:val="32"/>
                               </w:rPr>
-                              <w:t>a→b</w:t>
-                            </w:r>
-                            <w:proofErr w:type="spellEnd"/>
-                            <w:r>
-                              <w:rPr>
-                                <w:color w:val="00B050"/>
-                                <w:sz w:val="32"/>
-                                <w:szCs w:val="32"/>
-                              </w:rPr>
-                              <w:t xml:space="preserve"> is essentially a shorthand notation for (*a</w:t>
-                            </w:r>
-                            <w:proofErr w:type="gramStart"/>
-                            <w:r>
-                              <w:rPr>
-                                <w:color w:val="00B050"/>
-                                <w:sz w:val="32"/>
-                                <w:szCs w:val="32"/>
-                              </w:rPr>
-                              <w:t>).b</w:t>
-                            </w:r>
-                            <w:proofErr w:type="gramEnd"/>
-                            <w:r>
-                              <w:rPr>
-                                <w:color w:val="00B050"/>
-                                <w:sz w:val="32"/>
-                                <w:szCs w:val="32"/>
-                              </w:rPr>
-                              <w:t>,</w:t>
+                              <w:t>a→b is essentially a shorthand notation for (*a).b,</w:t>
                             </w:r>
                           </w:p>
                           <w:p>
@@ -1553,25 +1357,7 @@
                                 <w:sz w:val="32"/>
                                 <w:szCs w:val="32"/>
                               </w:rPr>
-                              <w:t xml:space="preserve">  if a is a pointer to an object, then a-&gt;b is accessing the property b of the object that a </w:t>
-                            </w:r>
-                            <w:proofErr w:type="gramStart"/>
-                            <w:r>
-                              <w:rPr>
-                                <w:color w:val="00B050"/>
-                                <w:sz w:val="32"/>
-                                <w:szCs w:val="32"/>
-                              </w:rPr>
-                              <w:t>points</w:t>
-                            </w:r>
-                            <w:proofErr w:type="gramEnd"/>
-                            <w:r>
-                              <w:rPr>
-                                <w:color w:val="00B050"/>
-                                <w:sz w:val="32"/>
-                                <w:szCs w:val="32"/>
-                              </w:rPr>
-                              <w:t xml:space="preserve"> to.</w:t>
+                              <w:t xml:space="preserve">  if a is a pointer to an object, then a-&gt;b is accessing the property b of the object that a points to.</w:t>
                             </w:r>
                           </w:p>
                         </w:txbxContent>
@@ -1603,41 +1389,13 @@
                           <w:szCs w:val="32"/>
                         </w:rPr>
                       </w:pPr>
-                      <w:proofErr w:type="spellStart"/>
                       <w:r>
                         <w:rPr>
                           <w:color w:val="00B050"/>
                           <w:sz w:val="32"/>
                           <w:szCs w:val="32"/>
                         </w:rPr>
-                        <w:t>a→b</w:t>
-                      </w:r>
-                      <w:proofErr w:type="spellEnd"/>
-                      <w:r>
-                        <w:rPr>
-                          <w:color w:val="00B050"/>
-                          <w:sz w:val="32"/>
-                          <w:szCs w:val="32"/>
-                        </w:rPr>
-                        <w:t xml:space="preserve"> is essentially a shorthand notation for (*a</w:t>
-                      </w:r>
-                      <w:proofErr w:type="gramStart"/>
-                      <w:r>
-                        <w:rPr>
-                          <w:color w:val="00B050"/>
-                          <w:sz w:val="32"/>
-                          <w:szCs w:val="32"/>
-                        </w:rPr>
-                        <w:t>).b</w:t>
-                      </w:r>
-                      <w:proofErr w:type="gramEnd"/>
-                      <w:r>
-                        <w:rPr>
-                          <w:color w:val="00B050"/>
-                          <w:sz w:val="32"/>
-                          <w:szCs w:val="32"/>
-                        </w:rPr>
-                        <w:t>,</w:t>
+                        <w:t>a→b is essentially a shorthand notation for (*a).b,</w:t>
                       </w:r>
                     </w:p>
                     <w:p>
@@ -1655,25 +1413,7 @@
                           <w:sz w:val="32"/>
                           <w:szCs w:val="32"/>
                         </w:rPr>
-                        <w:t xml:space="preserve">  if a is a pointer to an object, then a-&gt;b is accessing the property b of the object that a </w:t>
-                      </w:r>
-                      <w:proofErr w:type="gramStart"/>
-                      <w:r>
-                        <w:rPr>
-                          <w:color w:val="00B050"/>
-                          <w:sz w:val="32"/>
-                          <w:szCs w:val="32"/>
-                        </w:rPr>
-                        <w:t>points</w:t>
-                      </w:r>
-                      <w:proofErr w:type="gramEnd"/>
-                      <w:r>
-                        <w:rPr>
-                          <w:color w:val="00B050"/>
-                          <w:sz w:val="32"/>
-                          <w:szCs w:val="32"/>
-                        </w:rPr>
-                        <w:t xml:space="preserve"> to.</w:t>
+                        <w:t xml:space="preserve">  if a is a pointer to an object, then a-&gt;b is accessing the property b of the object that a points to.</w:t>
                       </w:r>
                     </w:p>
                   </w:txbxContent>
@@ -2024,25 +1764,7 @@
                                 <w:sz w:val="32"/>
                                 <w:szCs w:val="32"/>
                               </w:rPr>
-                              <w:t xml:space="preserve">Why argument to a copy constructor should be </w:t>
-                            </w:r>
-                            <w:proofErr w:type="spellStart"/>
-                            <w:r>
-                              <w:rPr>
-                                <w:color w:val="FF0000"/>
-                                <w:sz w:val="32"/>
-                                <w:szCs w:val="32"/>
-                              </w:rPr>
-                              <w:t>const</w:t>
-                            </w:r>
-                            <w:proofErr w:type="spellEnd"/>
-                            <w:r>
-                              <w:rPr>
-                                <w:color w:val="FF0000"/>
-                                <w:sz w:val="32"/>
-                                <w:szCs w:val="32"/>
-                              </w:rPr>
-                              <w:t>?</w:t>
+                              <w:t>Why argument to a copy constructor should be const?</w:t>
                             </w:r>
                           </w:p>
                           <w:p>
@@ -2060,18 +1782,8 @@
                                 <w:sz w:val="32"/>
                                 <w:szCs w:val="32"/>
                               </w:rPr>
-                              <w:t xml:space="preserve">Static and </w:t>
+                              <w:t>Static and const</w:t>
                             </w:r>
-                            <w:proofErr w:type="spellStart"/>
-                            <w:r>
-                              <w:rPr>
-                                <w:color w:val="FF0000"/>
-                                <w:sz w:val="32"/>
-                                <w:szCs w:val="32"/>
-                              </w:rPr>
-                              <w:t>const</w:t>
-                            </w:r>
-                            <w:proofErr w:type="spellEnd"/>
                           </w:p>
                         </w:txbxContent>
                       </wps:txbx>
@@ -2108,25 +1820,7 @@
                           <w:sz w:val="32"/>
                           <w:szCs w:val="32"/>
                         </w:rPr>
-                        <w:t xml:space="preserve">Why argument to a copy constructor should be </w:t>
-                      </w:r>
-                      <w:proofErr w:type="spellStart"/>
-                      <w:r>
-                        <w:rPr>
-                          <w:color w:val="FF0000"/>
-                          <w:sz w:val="32"/>
-                          <w:szCs w:val="32"/>
-                        </w:rPr>
-                        <w:t>const</w:t>
-                      </w:r>
-                      <w:proofErr w:type="spellEnd"/>
-                      <w:r>
-                        <w:rPr>
-                          <w:color w:val="FF0000"/>
-                          <w:sz w:val="32"/>
-                          <w:szCs w:val="32"/>
-                        </w:rPr>
-                        <w:t>?</w:t>
+                        <w:t>Why argument to a copy constructor should be const?</w:t>
                       </w:r>
                     </w:p>
                     <w:p>
@@ -2144,18 +1838,8 @@
                           <w:sz w:val="32"/>
                           <w:szCs w:val="32"/>
                         </w:rPr>
-                        <w:t xml:space="preserve">Static and </w:t>
+                        <w:t>Static and const</w:t>
                       </w:r>
-                      <w:proofErr w:type="spellStart"/>
-                      <w:r>
-                        <w:rPr>
-                          <w:color w:val="FF0000"/>
-                          <w:sz w:val="32"/>
-                          <w:szCs w:val="32"/>
-                        </w:rPr>
-                        <w:t>const</w:t>
-                      </w:r>
-                      <w:proofErr w:type="spellEnd"/>
                     </w:p>
                   </w:txbxContent>
                 </v:textbox>
@@ -3664,25 +3348,7 @@
                                 <w:sz w:val="32"/>
                                 <w:szCs w:val="32"/>
                               </w:rPr>
-                              <w:t xml:space="preserve">Late </w:t>
-                            </w:r>
-                            <w:proofErr w:type="gramStart"/>
-                            <w:r>
-                              <w:rPr>
-                                <w:color w:val="00B050"/>
-                                <w:sz w:val="32"/>
-                                <w:szCs w:val="32"/>
-                              </w:rPr>
-                              <w:t>binding(</w:t>
-                            </w:r>
-                            <w:proofErr w:type="gramEnd"/>
-                            <w:r>
-                              <w:rPr>
-                                <w:color w:val="00B050"/>
-                                <w:sz w:val="32"/>
-                                <w:szCs w:val="32"/>
-                              </w:rPr>
-                              <w:t>Runtime) is done in accordance with the content of pointer (i.e. location pointed to by pointer) and Early binding(Compile time) is done according to the type of pointer, since print() function is declared with virtual keyword so it will be bound at run-time (output is print derived class as pointer is pointing to object of derived class ) and show() is non-virtual so it will be bound during compile time(output is show base class as pointer is of base type ).</w:t>
+                              <w:t>Late binding(Runtime) is done in accordance with the content of pointer (i.e. location pointed to by pointer) and Early binding(Compile time) is done according to the type of pointer, since print() function is declared with virtual keyword so it will be bound at run-time (output is print derived class as pointer is pointing to object of derived class ) and show() is non-virtual so it will be bound during compile time(output is show base class as pointer is of base type ).</w:t>
                             </w:r>
                           </w:p>
                           <w:p>
@@ -3742,25 +3408,7 @@
                           <w:sz w:val="32"/>
                           <w:szCs w:val="32"/>
                         </w:rPr>
-                        <w:t xml:space="preserve">Late </w:t>
-                      </w:r>
-                      <w:proofErr w:type="gramStart"/>
-                      <w:r>
-                        <w:rPr>
-                          <w:color w:val="00B050"/>
-                          <w:sz w:val="32"/>
-                          <w:szCs w:val="32"/>
-                        </w:rPr>
-                        <w:t>binding(</w:t>
-                      </w:r>
-                      <w:proofErr w:type="gramEnd"/>
-                      <w:r>
-                        <w:rPr>
-                          <w:color w:val="00B050"/>
-                          <w:sz w:val="32"/>
-                          <w:szCs w:val="32"/>
-                        </w:rPr>
-                        <w:t>Runtime) is done in accordance with the content of pointer (i.e. location pointed to by pointer) and Early binding(Compile time) is done according to the type of pointer, since print() function is declared with virtual keyword so it will be bound at run-time (output is print derived class as pointer is pointing to object of derived class ) and show() is non-virtual so it will be bound during compile time(output is show base class as pointer is of base type ).</w:t>
+                        <w:t>Late binding(Runtime) is done in accordance with the content of pointer (i.e. location pointed to by pointer) and Early binding(Compile time) is done according to the type of pointer, since print() function is declared with virtual keyword so it will be bound at run-time (output is print derived class as pointer is pointing to object of derived class ) and show() is non-virtual so it will be bound during compile time(output is show base class as pointer is of base type ).</w:t>
                       </w:r>
                     </w:p>
                     <w:p>
@@ -4140,79 +3788,7 @@
                                 <w:sz w:val="32"/>
                                 <w:szCs w:val="32"/>
                               </w:rPr>
-                              <w:t xml:space="preserve">Abstraction in Header files: One more type of abstraction in C++ can be header files. For example, consider the </w:t>
-                            </w:r>
-                            <w:proofErr w:type="gramStart"/>
-                            <w:r>
-                              <w:rPr>
-                                <w:color w:val="00B050"/>
-                                <w:sz w:val="32"/>
-                                <w:szCs w:val="32"/>
-                              </w:rPr>
-                              <w:t>pow(</w:t>
-                            </w:r>
-                            <w:proofErr w:type="gramEnd"/>
-                            <w:r>
-                              <w:rPr>
-                                <w:color w:val="00B050"/>
-                                <w:sz w:val="32"/>
-                                <w:szCs w:val="32"/>
-                              </w:rPr>
-                              <w:t xml:space="preserve">) method present in </w:t>
-                            </w:r>
-                            <w:proofErr w:type="spellStart"/>
-                            <w:r>
-                              <w:rPr>
-                                <w:color w:val="00B050"/>
-                                <w:sz w:val="32"/>
-                                <w:szCs w:val="32"/>
-                              </w:rPr>
-                              <w:t>math.h</w:t>
-                            </w:r>
-                            <w:proofErr w:type="spellEnd"/>
-                            <w:r>
-                              <w:rPr>
-                                <w:color w:val="00B050"/>
-                                <w:sz w:val="32"/>
-                                <w:szCs w:val="32"/>
-                              </w:rPr>
-                              <w:t xml:space="preserve"> header file. Whenever we need to calculate power of a number, we simply call the function </w:t>
-                            </w:r>
-                            <w:proofErr w:type="gramStart"/>
-                            <w:r>
-                              <w:rPr>
-                                <w:color w:val="00B050"/>
-                                <w:sz w:val="32"/>
-                                <w:szCs w:val="32"/>
-                              </w:rPr>
-                              <w:t>pow(</w:t>
-                            </w:r>
-                            <w:proofErr w:type="gramEnd"/>
-                            <w:r>
-                              <w:rPr>
-                                <w:color w:val="00B050"/>
-                                <w:sz w:val="32"/>
-                                <w:szCs w:val="32"/>
-                              </w:rPr>
-                              <w:t xml:space="preserve">) present in the </w:t>
-                            </w:r>
-                            <w:proofErr w:type="spellStart"/>
-                            <w:r>
-                              <w:rPr>
-                                <w:color w:val="00B050"/>
-                                <w:sz w:val="32"/>
-                                <w:szCs w:val="32"/>
-                              </w:rPr>
-                              <w:t>math.h</w:t>
-                            </w:r>
-                            <w:proofErr w:type="spellEnd"/>
-                            <w:r>
-                              <w:rPr>
-                                <w:color w:val="00B050"/>
-                                <w:sz w:val="32"/>
-                                <w:szCs w:val="32"/>
-                              </w:rPr>
-                              <w:t xml:space="preserve"> header file and pass the numbers as arguments without knowing the underlying algorithm according to which the function is actually calculating power of numbers.</w:t>
+                              <w:t>Abstraction in Header files: One more type of abstraction in C++ can be header files. For example, consider the pow() method present in math.h header file. Whenever we need to calculate power of a number, we simply call the function pow() present in the math.h header file and pass the numbers as arguments without knowing the underlying algorithm according to which the function is actually calculating power of numbers.</w:t>
                             </w:r>
                           </w:p>
                         </w:txbxContent>
@@ -4275,79 +3851,7 @@
                           <w:sz w:val="32"/>
                           <w:szCs w:val="32"/>
                         </w:rPr>
-                        <w:t xml:space="preserve">Abstraction in Header files: One more type of abstraction in C++ can be header files. For example, consider the </w:t>
-                      </w:r>
-                      <w:proofErr w:type="gramStart"/>
-                      <w:r>
-                        <w:rPr>
-                          <w:color w:val="00B050"/>
-                          <w:sz w:val="32"/>
-                          <w:szCs w:val="32"/>
-                        </w:rPr>
-                        <w:t>pow(</w:t>
-                      </w:r>
-                      <w:proofErr w:type="gramEnd"/>
-                      <w:r>
-                        <w:rPr>
-                          <w:color w:val="00B050"/>
-                          <w:sz w:val="32"/>
-                          <w:szCs w:val="32"/>
-                        </w:rPr>
-                        <w:t xml:space="preserve">) method present in </w:t>
-                      </w:r>
-                      <w:proofErr w:type="spellStart"/>
-                      <w:r>
-                        <w:rPr>
-                          <w:color w:val="00B050"/>
-                          <w:sz w:val="32"/>
-                          <w:szCs w:val="32"/>
-                        </w:rPr>
-                        <w:t>math.h</w:t>
-                      </w:r>
-                      <w:proofErr w:type="spellEnd"/>
-                      <w:r>
-                        <w:rPr>
-                          <w:color w:val="00B050"/>
-                          <w:sz w:val="32"/>
-                          <w:szCs w:val="32"/>
-                        </w:rPr>
-                        <w:t xml:space="preserve"> header file. Whenever we need to calculate power of a number, we simply call the function </w:t>
-                      </w:r>
-                      <w:proofErr w:type="gramStart"/>
-                      <w:r>
-                        <w:rPr>
-                          <w:color w:val="00B050"/>
-                          <w:sz w:val="32"/>
-                          <w:szCs w:val="32"/>
-                        </w:rPr>
-                        <w:t>pow(</w:t>
-                      </w:r>
-                      <w:proofErr w:type="gramEnd"/>
-                      <w:r>
-                        <w:rPr>
-                          <w:color w:val="00B050"/>
-                          <w:sz w:val="32"/>
-                          <w:szCs w:val="32"/>
-                        </w:rPr>
-                        <w:t xml:space="preserve">) present in the </w:t>
-                      </w:r>
-                      <w:proofErr w:type="spellStart"/>
-                      <w:r>
-                        <w:rPr>
-                          <w:color w:val="00B050"/>
-                          <w:sz w:val="32"/>
-                          <w:szCs w:val="32"/>
-                        </w:rPr>
-                        <w:t>math.h</w:t>
-                      </w:r>
-                      <w:proofErr w:type="spellEnd"/>
-                      <w:r>
-                        <w:rPr>
-                          <w:color w:val="00B050"/>
-                          <w:sz w:val="32"/>
-                          <w:szCs w:val="32"/>
-                        </w:rPr>
-                        <w:t xml:space="preserve"> header file and pass the numbers as arguments without knowing the underlying algorithm according to which the function is actually calculating power of numbers.</w:t>
+                        <w:t>Abstraction in Header files: One more type of abstraction in C++ can be header files. For example, consider the pow() method present in math.h header file. Whenever we need to calculate power of a number, we simply call the function pow() present in the math.h header file and pass the numbers as arguments without knowing the underlying algorithm according to which the function is actually calculating power of numbers.</w:t>
                       </w:r>
                     </w:p>
                   </w:txbxContent>
@@ -4421,6 +3925,314 @@
           <w:lang w:val="en-US"/>
         </w:rPr>
       </w:pPr>
+      <w:r>
+        <w:rPr>
+          <w:noProof/>
+          <w:lang w:val="en-US"/>
+        </w:rPr>
+        <mc:AlternateContent>
+          <mc:Choice Requires="wps">
+            <w:drawing>
+              <wp:anchor distT="0" distB="0" distL="114300" distR="114300" simplePos="0" relativeHeight="251677696" behindDoc="0" locked="0" layoutInCell="1" allowOverlap="1" wp14:anchorId="261802D0" wp14:editId="567340DE">
+                <wp:simplePos x="0" y="0"/>
+                <wp:positionH relativeFrom="column">
+                  <wp:posOffset>-120650</wp:posOffset>
+                </wp:positionH>
+                <wp:positionV relativeFrom="paragraph">
+                  <wp:posOffset>2019935</wp:posOffset>
+                </wp:positionV>
+                <wp:extent cx="6642100" cy="882650"/>
+                <wp:effectExtent l="0" t="0" r="25400" b="12700"/>
+                <wp:wrapNone/>
+                <wp:docPr id="19" name="Rectangle: Rounded Corners 19"/>
+                <wp:cNvGraphicFramePr/>
+                <a:graphic xmlns:a="http://schemas.openxmlformats.org/drawingml/2006/main">
+                  <a:graphicData uri="http://schemas.microsoft.com/office/word/2010/wordprocessingShape">
+                    <wps:wsp>
+                      <wps:cNvSpPr/>
+                      <wps:spPr>
+                        <a:xfrm>
+                          <a:off x="0" y="0"/>
+                          <a:ext cx="6642100" cy="882650"/>
+                        </a:xfrm>
+                        <a:prstGeom prst="roundRect">
+                          <a:avLst/>
+                        </a:prstGeom>
+                        <a:solidFill>
+                          <a:schemeClr val="accent2">
+                            <a:lumMod val="20000"/>
+                            <a:lumOff val="80000"/>
+                          </a:schemeClr>
+                        </a:solidFill>
+                      </wps:spPr>
+                      <wps:style>
+                        <a:lnRef idx="2">
+                          <a:schemeClr val="accent1">
+                            <a:shade val="50000"/>
+                          </a:schemeClr>
+                        </a:lnRef>
+                        <a:fillRef idx="1">
+                          <a:schemeClr val="accent1"/>
+                        </a:fillRef>
+                        <a:effectRef idx="0">
+                          <a:schemeClr val="accent1"/>
+                        </a:effectRef>
+                        <a:fontRef idx="minor">
+                          <a:schemeClr val="lt1"/>
+                        </a:fontRef>
+                      </wps:style>
+                      <wps:txbx>
+                        <w:txbxContent>
+                          <w:p>
+                            <w:pPr>
+                              <w:rPr>
+                                <w:color w:val="00B050"/>
+                                <w:sz w:val="32"/>
+                                <w:szCs w:val="32"/>
+                              </w:rPr>
+                            </w:pPr>
+                            <w:r>
+                              <w:rPr>
+                                <w:color w:val="00B050"/>
+                                <w:sz w:val="32"/>
+                                <w:szCs w:val="32"/>
+                              </w:rPr>
+                              <w:t>If we do not override the pure virtual function in derived class, then deri</w:t>
+                            </w:r>
+                            <w:r>
+                              <w:rPr>
+                                <w:color w:val="00B050"/>
+                                <w:sz w:val="32"/>
+                                <w:szCs w:val="32"/>
+                              </w:rPr>
+                              <w:t>ved and base class become the abstract class</w:t>
+                            </w:r>
+                            <w:r>
+                              <w:rPr>
+                                <w:color w:val="00B050"/>
+                                <w:sz w:val="32"/>
+                                <w:szCs w:val="32"/>
+                              </w:rPr>
+                              <w:t>.</w:t>
+                            </w:r>
+                          </w:p>
+                        </w:txbxContent>
+                      </wps:txbx>
+                      <wps:bodyPr rot="0" spcFirstLastPara="0" vertOverflow="overflow" horzOverflow="overflow" vert="horz" wrap="square" lIns="91440" tIns="45720" rIns="91440" bIns="45720" numCol="1" spcCol="0" rtlCol="0" fromWordArt="0" anchor="ctr" anchorCtr="0" forceAA="0" compatLnSpc="1">
+                        <a:prstTxWarp prst="textNoShape">
+                          <a:avLst/>
+                        </a:prstTxWarp>
+                        <a:noAutofit/>
+                      </wps:bodyPr>
+                    </wps:wsp>
+                  </a:graphicData>
+                </a:graphic>
+                <wp14:sizeRelV relativeFrom="margin">
+                  <wp14:pctHeight>0</wp14:pctHeight>
+                </wp14:sizeRelV>
+              </wp:anchor>
+            </w:drawing>
+          </mc:Choice>
+          <mc:Fallback>
+            <w:pict>
+              <v:roundrect w14:anchorId="261802D0" id="Rectangle: Rounded Corners 19" o:spid="_x0000_s1042" style="position:absolute;left:0;text-align:left;margin-left:-9.5pt;margin-top:159.05pt;width:523pt;height:69.5pt;z-index:251677696;visibility:visible;mso-wrap-style:square;mso-height-percent:0;mso-wrap-distance-left:9pt;mso-wrap-distance-top:0;mso-wrap-distance-right:9pt;mso-wrap-distance-bottom:0;mso-position-horizontal:absolute;mso-position-horizontal-relative:text;mso-position-vertical:absolute;mso-position-vertical-relative:text;mso-height-percent:0;mso-height-relative:margin;v-text-anchor:middle" arcsize="10923f" o:gfxdata="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" fillcolor="#fbe4d5 [661]" strokecolor="#1f3763 [1604]" strokeweight="1pt">
+                <v:stroke joinstyle="miter"/>
+                <v:textbox>
+                  <w:txbxContent>
+                    <w:p>
+                      <w:pPr>
+                        <w:rPr>
+                          <w:color w:val="00B050"/>
+                          <w:sz w:val="32"/>
+                          <w:szCs w:val="32"/>
+                        </w:rPr>
+                      </w:pPr>
+                      <w:r>
+                        <w:rPr>
+                          <w:color w:val="00B050"/>
+                          <w:sz w:val="32"/>
+                          <w:szCs w:val="32"/>
+                        </w:rPr>
+                        <w:t>If we do not override the pure virtual function in derived class, then deri</w:t>
+                      </w:r>
+                      <w:r>
+                        <w:rPr>
+                          <w:color w:val="00B050"/>
+                          <w:sz w:val="32"/>
+                          <w:szCs w:val="32"/>
+                        </w:rPr>
+                        <w:t>ved and base class become the abstract class</w:t>
+                      </w:r>
+                      <w:r>
+                        <w:rPr>
+                          <w:color w:val="00B050"/>
+                          <w:sz w:val="32"/>
+                          <w:szCs w:val="32"/>
+                        </w:rPr>
+                        <w:t>.</w:t>
+                      </w:r>
+                    </w:p>
+                  </w:txbxContent>
+                </v:textbox>
+              </v:roundrect>
+            </w:pict>
+          </mc:Fallback>
+        </mc:AlternateContent>
+      </w:r>
+      <w:r>
+        <w:rPr>
+          <w:noProof/>
+          <w:lang w:val="en-US"/>
+        </w:rPr>
+        <mc:AlternateContent>
+          <mc:Choice Requires="wps">
+            <w:drawing>
+              <wp:anchor distT="0" distB="0" distL="114300" distR="114300" simplePos="0" relativeHeight="251676672" behindDoc="0" locked="0" layoutInCell="1" allowOverlap="1" wp14:anchorId="7E8A3FF2" wp14:editId="19463CAE">
+                <wp:simplePos x="0" y="0"/>
+                <wp:positionH relativeFrom="column">
+                  <wp:posOffset>-82550</wp:posOffset>
+                </wp:positionH>
+                <wp:positionV relativeFrom="paragraph">
+                  <wp:posOffset>743585</wp:posOffset>
+                </wp:positionV>
+                <wp:extent cx="6407150" cy="971550"/>
+                <wp:effectExtent l="0" t="0" r="12700" b="19050"/>
+                <wp:wrapNone/>
+                <wp:docPr id="18" name="Rectangle: Rounded Corners 18"/>
+                <wp:cNvGraphicFramePr/>
+                <a:graphic xmlns:a="http://schemas.openxmlformats.org/drawingml/2006/main">
+                  <a:graphicData uri="http://schemas.microsoft.com/office/word/2010/wordprocessingShape">
+                    <wps:wsp>
+                      <wps:cNvSpPr/>
+                      <wps:spPr>
+                        <a:xfrm>
+                          <a:off x="0" y="0"/>
+                          <a:ext cx="6407150" cy="971550"/>
+                        </a:xfrm>
+                        <a:prstGeom prst="roundRect">
+                          <a:avLst/>
+                        </a:prstGeom>
+                        <a:solidFill>
+                          <a:schemeClr val="accent6">
+                            <a:lumMod val="20000"/>
+                            <a:lumOff val="80000"/>
+                          </a:schemeClr>
+                        </a:solidFill>
+                      </wps:spPr>
+                      <wps:style>
+                        <a:lnRef idx="2">
+                          <a:schemeClr val="accent1">
+                            <a:shade val="50000"/>
+                          </a:schemeClr>
+                        </a:lnRef>
+                        <a:fillRef idx="1">
+                          <a:schemeClr val="accent1"/>
+                        </a:fillRef>
+                        <a:effectRef idx="0">
+                          <a:schemeClr val="accent1"/>
+                        </a:effectRef>
+                        <a:fontRef idx="minor">
+                          <a:schemeClr val="lt1"/>
+                        </a:fontRef>
+                      </wps:style>
+                      <wps:txbx>
+                        <w:txbxContent>
+                          <w:p>
+                            <w:pPr>
+                              <w:rPr>
+                                <w:color w:val="00B050"/>
+                                <w:sz w:val="32"/>
+                                <w:szCs w:val="32"/>
+                              </w:rPr>
+                            </w:pPr>
+                            <w:r>
+                              <w:rPr>
+                                <w:color w:val="00B050"/>
+                                <w:sz w:val="32"/>
+                                <w:szCs w:val="32"/>
+                              </w:rPr>
+                              <w:t>Sometimes implementation of all function cannot be provided in a base class because we don’t know the implementation. Such a class is called abstract class.</w:t>
+                            </w:r>
+                            <w:r>
+                              <w:rPr>
+                                <w:color w:val="00B050"/>
+                                <w:sz w:val="32"/>
+                                <w:szCs w:val="32"/>
+                              </w:rPr>
+                              <w:t xml:space="preserve"> </w:t>
+                            </w:r>
+                            <w:r>
+                              <w:rPr>
+                                <w:color w:val="00B050"/>
+                                <w:sz w:val="32"/>
+                                <w:szCs w:val="32"/>
+                              </w:rPr>
+                              <w:t>A class is abstract if it has at least one pure virtual function.</w:t>
+                            </w:r>
+                          </w:p>
+                        </w:txbxContent>
+                      </wps:txbx>
+                      <wps:bodyPr rot="0" spcFirstLastPara="0" vertOverflow="overflow" horzOverflow="overflow" vert="horz" wrap="square" lIns="91440" tIns="45720" rIns="91440" bIns="45720" numCol="1" spcCol="0" rtlCol="0" fromWordArt="0" anchor="ctr" anchorCtr="0" forceAA="0" compatLnSpc="1">
+                        <a:prstTxWarp prst="textNoShape">
+                          <a:avLst/>
+                        </a:prstTxWarp>
+                        <a:noAutofit/>
+                      </wps:bodyPr>
+                    </wps:wsp>
+                  </a:graphicData>
+                </a:graphic>
+                <wp14:sizeRelV relativeFrom="margin">
+                  <wp14:pctHeight>0</wp14:pctHeight>
+                </wp14:sizeRelV>
+              </wp:anchor>
+            </w:drawing>
+          </mc:Choice>
+          <mc:Fallback>
+            <w:pict>
+              <v:roundrect w14:anchorId="7E8A3FF2" id="Rectangle: Rounded Corners 18" o:spid="_x0000_s1043" style="position:absolute;left:0;text-align:left;margin-left:-6.5pt;margin-top:58.55pt;width:504.5pt;height:76.5pt;z-index:251676672;visibility:visible;mso-wrap-style:square;mso-height-percent:0;mso-wrap-distance-left:9pt;mso-wrap-distance-top:0;mso-wrap-distance-right:9pt;mso-wrap-distance-bottom:0;mso-position-horizontal:absolute;mso-position-horizontal-relative:text;mso-position-vertical:absolute;mso-position-vertical-relative:text;mso-height-percent:0;mso-height-relative:margin;v-text-anchor:middle" arcsize="10923f" o:gfxdata="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" fillcolor="#e2efd9 [665]" strokecolor="#1f3763 [1604]" strokeweight="1pt">
+                <v:stroke joinstyle="miter"/>
+                <v:textbox>
+                  <w:txbxContent>
+                    <w:p>
+                      <w:pPr>
+                        <w:rPr>
+                          <w:color w:val="00B050"/>
+                          <w:sz w:val="32"/>
+                          <w:szCs w:val="32"/>
+                        </w:rPr>
+                      </w:pPr>
+                      <w:r>
+                        <w:rPr>
+                          <w:color w:val="00B050"/>
+                          <w:sz w:val="32"/>
+                          <w:szCs w:val="32"/>
+                        </w:rPr>
+                        <w:t>Sometimes implementation of all function cannot be provided in a base class because we don’t know the implementation. Such a class is called abstract class.</w:t>
+                      </w:r>
+                      <w:r>
+                        <w:rPr>
+                          <w:color w:val="00B050"/>
+                          <w:sz w:val="32"/>
+                          <w:szCs w:val="32"/>
+                        </w:rPr>
+                        <w:t xml:space="preserve"> </w:t>
+                      </w:r>
+                      <w:r>
+                        <w:rPr>
+                          <w:color w:val="00B050"/>
+                          <w:sz w:val="32"/>
+                          <w:szCs w:val="32"/>
+                        </w:rPr>
+                        <w:t>A class is abstract if it has at least one pure virtual function.</w:t>
+                      </w:r>
+                    </w:p>
+                  </w:txbxContent>
+                </v:textbox>
+              </v:roundrect>
+            </w:pict>
+          </mc:Fallback>
+        </mc:AlternateContent>
+      </w:r>
     </w:p>
     <w:sectPr>
       <w:pgSz w:w="11906" w:h="16838"/>

</xml_diff>